<commit_message>
Add Room Change Static Sequence
</commit_message>
<xml_diff>
--- a/Design.docx
+++ b/Design.docx
@@ -1,6 +1,6 @@
 
 <file path=word/document.xml><?xml version="1.0" encoding="utf-8"?>
-<w:document xmlns:wpc="http://schemas.microsoft.com/office/word/2010/wordprocessingCanvas" xmlns:mc="http://schemas.openxmlformats.org/markup-compatibility/2006" xmlns:o="urn:schemas-microsoft-com:office:office" xmlns:r="http://schemas.openxmlformats.org/officeDocument/2006/relationships" xmlns:m="http://schemas.openxmlformats.org/officeDocument/2006/math" xmlns:v="urn:schemas-microsoft-com:vml" xmlns:wp14="http://schemas.microsoft.com/office/word/2010/wordprocessingDrawing" xmlns:wp="http://schemas.openxmlformats.org/drawingml/2006/wordprocessingDrawing" xmlns:w10="urn:schemas-microsoft-com:office:word" xmlns:w="http://schemas.openxmlformats.org/wordprocessingml/2006/main" xmlns:w14="http://schemas.microsoft.com/office/word/2010/wordml" xmlns:w15="http://schemas.microsoft.com/office/word/2012/wordml" xmlns:wpg="http://schemas.microsoft.com/office/word/2010/wordprocessingGroup" xmlns:wpi="http://schemas.microsoft.com/office/word/2010/wordprocessingInk" xmlns:wne="http://schemas.microsoft.com/office/word/2006/wordml" xmlns:wps="http://schemas.microsoft.com/office/word/2010/wordprocessingShape" mc:Ignorable="w14 w15 wp14">
+<w:document xmlns:wpc="http://schemas.microsoft.com/office/word/2010/wordprocessingCanvas" xmlns:mc="http://schemas.openxmlformats.org/markup-compatibility/2006" xmlns:o="urn:schemas-microsoft-com:office:office" xmlns:r="http://schemas.openxmlformats.org/officeDocument/2006/relationships" xmlns:m="http://schemas.openxmlformats.org/officeDocument/2006/math" xmlns:v="urn:schemas-microsoft-com:vml" xmlns:wp14="http://schemas.microsoft.com/office/word/2010/wordprocessingDrawing" xmlns:wp="http://schemas.openxmlformats.org/drawingml/2006/wordprocessingDrawing" xmlns:w10="urn:schemas-microsoft-com:office:word" xmlns:w="http://schemas.openxmlformats.org/wordprocessingml/2006/main" xmlns:w14="http://schemas.microsoft.com/office/word/2010/wordml" xmlns:w15="http://schemas.microsoft.com/office/word/2012/wordml" xmlns:wpg="http://schemas.microsoft.com/office/word/2010/wordprocessingGroup" xmlns:wpi="http://schemas.microsoft.com/office/word/2010/wordprocessingInk" xmlns:wne="http://schemas.microsoft.com/office/word/2006/wordml" xmlns:wps="http://schemas.microsoft.com/office/word/2010/wordprocessingShape" xmlns:a="http://schemas.openxmlformats.org/drawingml/2006/main" mc:Ignorable="w14 w15 wp14">
   <w:body>
     <w:sdt>
       <w:sdtPr>
@@ -22,7 +22,7 @@
             <w:tblpPr w:leftFromText="187" w:rightFromText="187" w:horzAnchor="margin" w:tblpXSpec="center" w:tblpY="2881"/>
             <w:tblW w:w="4000" w:type="pct"/>
             <w:tblBorders>
-              <w:left w:val="single" w:sz="12" w:space="0" w:color="5B9BD5" w:themeColor="accent1"/>
+              <w:left w:val="single" w:color="5B9BD5" w:themeColor="accent1" w:sz="12" w:space="0"/>
             </w:tblBorders>
             <w:tblCellMar>
               <w:left w:w="144" w:type="dxa"/>
@@ -90,7 +90,7 @@
               <w:sdt>
                 <w:sdtPr>
                   <w:rPr>
-                    <w:rFonts w:asciiTheme="majorHAnsi" w:eastAsiaTheme="majorEastAsia" w:hAnsiTheme="majorHAnsi" w:cstheme="majorBidi"/>
+                    <w:rFonts w:asciiTheme="majorHAnsi" w:hAnsiTheme="majorHAnsi" w:eastAsiaTheme="majorEastAsia" w:cstheme="majorBidi"/>
                     <w:color w:val="5B9BD5" w:themeColor="accent1"/>
                     <w:sz w:val="88"/>
                     <w:szCs w:val="88"/>
@@ -110,7 +110,7 @@
                       <w:pStyle w:val="NoSpacing"/>
                       <w:spacing w:line="216" w:lineRule="auto"/>
                       <w:rPr>
-                        <w:rFonts w:asciiTheme="majorHAnsi" w:eastAsiaTheme="majorEastAsia" w:hAnsiTheme="majorHAnsi" w:cstheme="majorBidi"/>
+                        <w:rFonts w:asciiTheme="majorHAnsi" w:hAnsiTheme="majorHAnsi" w:eastAsiaTheme="majorEastAsia" w:cstheme="majorBidi"/>
                         <w:color w:val="5B9BD5" w:themeColor="accent1"/>
                         <w:sz w:val="88"/>
                         <w:szCs w:val="88"/>
@@ -118,7 +118,7 @@
                     </w:pPr>
                     <w:r>
                       <w:rPr>
-                        <w:rFonts w:asciiTheme="majorHAnsi" w:eastAsiaTheme="majorEastAsia" w:hAnsiTheme="majorHAnsi" w:cstheme="majorBidi"/>
+                        <w:rFonts w:asciiTheme="majorHAnsi" w:hAnsiTheme="majorHAnsi" w:eastAsiaTheme="majorEastAsia" w:cstheme="majorBidi"/>
                         <w:color w:val="5B9BD5" w:themeColor="accent1"/>
                         <w:sz w:val="88"/>
                         <w:szCs w:val="88"/>
@@ -531,9 +531,25 @@
       <w:r>
         <w:rPr>
           <w:sz w:val="24"/>
+          <w:szCs w:val="24"/>
         </w:rPr>
         <w:t>STATIC MODEL SEQUENCE DIAGRAMS</w:t>
       </w:r>
+    </w:p>
+    <w:p w14:noSpellErr="1">
+      <w:pPr>
+        <w:pStyle w:val="Normal"/>
+      </w:pPr>
+    </w:p>
+    <w:p w14:noSpellErr="1">
+      <w:pPr>
+        <w:pStyle w:val="Normal"/>
+      </w:pPr>
+    </w:p>
+    <w:p w14:noSpellErr="1">
+      <w:pPr>
+        <w:pStyle w:val="Normal"/>
+      </w:pPr>
     </w:p>
     <w:p>
       <w:pPr>
@@ -585,7 +601,7 @@
         <mc:AlternateContent>
           <mc:Choice Requires="wpc">
             <w:drawing>
-              <wp:inline distT="0" distB="0" distL="0" distR="0">
+              <wp:inline distT="0" distB="0" distL="0" distR="0" wp14:anchorId="41F8EA25" wp14:editId="7777777">
                 <wp:extent cx="5575935" cy="7267574"/>
                 <wp:effectExtent l="0" t="0" r="0" b="0"/>
                 <wp:docPr id="1" name="Canvas 1"/>
@@ -3037,9 +3053,9 @@
             </w:drawing>
           </mc:Choice>
           <mc:Fallback>
-            <w:pict>
-              <v:group id="Canvas 1" o:spid="_x0000_s1026" editas="canvas" style="width:439.05pt;height:572.25pt;mso-position-horizontal-relative:char;mso-position-vertical-relative:line" coordsize="55759,72669" o:gfxdata="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">
-                <v:shapetype id="_x0000_t75" coordsize="21600,21600" o:spt="75" o:preferrelative="t" path="m@4@5l@4@11@9@11@9@5xe" filled="f" stroked="f">
+            <w:pict w14:anchorId="24035D56">
+              <v:group id="Canvas 1" style="width:439.05pt;height:572.25pt;mso-position-horizontal-relative:char;mso-position-vertical-relative:line" coordsize="55759,72669" o:spid="_x0000_s1026" editas="canvas" o:gfxdata="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">
+                <v:shapetype id="_x0000_t75" coordsize="21600,21600" filled="f" stroked="f" o:spt="75" o:preferrelative="t" path="m@4@5l@4@11@9@11@9@5xe">
                   <v:stroke joinstyle="miter"/>
                   <v:formulas>
                     <v:f eqn="if lineDrawn pixelLineWidth 0"/>
@@ -3055,14 +3071,14 @@
                     <v:f eqn="prod @7 21600 pixelHeight"/>
                     <v:f eqn="sum @10 21600 0"/>
                   </v:formulas>
-                  <v:path o:extrusionok="f" gradientshapeok="t" o:connecttype="rect"/>
+                  <v:path gradientshapeok="t" o:connecttype="rect" o:extrusionok="f"/>
                   <o:lock v:ext="edit" aspectratio="t"/>
                 </v:shapetype>
-                <v:shape id="_x0000_s1027" type="#_x0000_t75" style="position:absolute;width:55759;height:72669;visibility:visible;mso-wrap-style:square">
+                <v:shape id="_x0000_s1027" style="position:absolute;width:55759;height:72669;visibility:visible;mso-wrap-style:square" type="#_x0000_t75">
                   <v:fill o:detectmouseclick="t"/>
                   <v:path o:connecttype="none"/>
                 </v:shape>
-                <v:rect id="Rectangle 2" o:spid="_x0000_s1028" style="position:absolute;left:190;top:190;width:21336;height:2477;visibility:visible;mso-wrap-style:square;v-text-anchor:middle" o:gfxdata="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" fillcolor="white [3201]" strokecolor="#a5a5a5 [3206]" strokeweight="1pt">
+                <v:rect id="Rectangle 2" style="position:absolute;left:190;top:190;width:21336;height:2477;visibility:visible;mso-wrap-style:square;v-text-anchor:middle" o:spid="_x0000_s1028" fillcolor="white [3201]" strokecolor="#a5a5a5 [3206]" strokeweight="1pt" o:gfxdata="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">
                   <v:textbox>
                     <w:txbxContent>
                       <w:p>
@@ -3093,7 +3109,7 @@
                   <v:stroke joinstyle="miter"/>
                   <v:path gradientshapeok="t" o:connecttype="rect"/>
                 </v:shapetype>
-                <v:shape id="Text Box 4" o:spid="_x0000_s1029" type="#_x0000_t202" style="position:absolute;left:7048;top:4095;width:16764;height:2667;visibility:visible;mso-wrap-style:none;v-text-anchor:top" o:gfxdata="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" fillcolor="white [3201]" strokeweight=".5pt">
+                <v:shape id="Text Box 4" style="position:absolute;left:7048;top:4095;width:16764;height:2667;visibility:visible;mso-wrap-style:none;v-text-anchor:top" o:spid="_x0000_s1029" fillcolor="white [3201]" strokeweight=".5pt" type="#_x0000_t202" o:gfxdata="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">
                   <v:textbox>
                     <w:txbxContent>
                       <w:p>
@@ -3126,7 +3142,7 @@
                     </w:txbxContent>
                   </v:textbox>
                 </v:shape>
-                <v:shape id="Text Box 5" o:spid="_x0000_s1030" type="#_x0000_t202" style="position:absolute;left:28289;top:4000;width:10668;height:2572;visibility:visible;mso-wrap-style:square;v-text-anchor:top" o:gfxdata="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" fillcolor="white [3201]" strokeweight=".5pt">
+                <v:shape id="Text Box 5" style="position:absolute;left:28289;top:4000;width:10668;height:2572;visibility:visible;mso-wrap-style:square;v-text-anchor:top" o:spid="_x0000_s1030" fillcolor="white [3201]" strokeweight=".5pt" type="#_x0000_t202" o:gfxdata="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">
                   <v:textbox>
                     <w:txbxContent>
                       <w:p>
@@ -3167,19 +3183,19 @@
                     </w:txbxContent>
                   </v:textbox>
                 </v:shape>
-                <v:rect id="Rectangle 6" o:spid="_x0000_s1031" style="position:absolute;left:14097;top:10848;width:2190;height:57827;visibility:visible;mso-wrap-style:square;v-text-anchor:middle" o:gfxdata="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" fillcolor="white [3201]" strokecolor="#70ad47 [3209]" strokeweight="1pt"/>
-                <v:shapetype id="_x0000_t32" coordsize="21600,21600" o:spt="32" o:oned="t" path="m,l21600,21600e" filled="f">
-                  <v:path arrowok="t" fillok="f" o:connecttype="none"/>
+                <v:rect id="Rectangle 6" style="position:absolute;left:14097;top:10848;width:2190;height:57827;visibility:visible;mso-wrap-style:square;v-text-anchor:middle" o:spid="_x0000_s1031" fillcolor="white [3201]" strokecolor="#70ad47 [3209]" strokeweight="1pt" o:gfxdata="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"/>
+                <v:shapetype id="_x0000_t32" coordsize="21600,21600" o:oned="t" filled="f" o:spt="32" path="m,l21600,21600e">
+                  <v:path fillok="f" arrowok="t" o:connecttype="none"/>
                   <o:lock v:ext="edit" shapetype="t"/>
                 </v:shapetype>
-                <v:shape id="Straight Arrow Connector 7" o:spid="_x0000_s1032" type="#_x0000_t32" style="position:absolute;left:190;top:10848;width:15002;height:0;flip:y;visibility:visible;mso-wrap-style:square" o:connectortype="straight" o:gfxdata="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" strokecolor="black [3200]" strokeweight=".5pt">
-                  <v:stroke endarrow="block" joinstyle="miter"/>
+                <v:shape id="Straight Arrow Connector 7" style="position:absolute;left:190;top:10848;width:15002;height:0;flip:y;visibility:visible;mso-wrap-style:square" o:spid="_x0000_s1032" strokecolor="black [3200]" strokeweight=".5pt" o:connectortype="straight" type="#_x0000_t32" o:gfxdata="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">
+                  <v:stroke joinstyle="miter" endarrow="block"/>
                 </v:shape>
-                <v:rect id="Rectangle 8" o:spid="_x0000_s1033" style="position:absolute;left:33147;top:12571;width:2095;height:5429;visibility:visible;mso-wrap-style:square;v-text-anchor:middle" o:gfxdata="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" fillcolor="white [3201]" strokecolor="#70ad47 [3209]" strokeweight="1pt"/>
-                <v:shape id="Straight Arrow Connector 9" o:spid="_x0000_s1034" type="#_x0000_t32" style="position:absolute;left:16478;top:12571;width:17716;height:0;visibility:visible;mso-wrap-style:square" o:connectortype="straight" o:gfxdata="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" strokecolor="black [3200]" strokeweight=".5pt">
-                  <v:stroke endarrow="block" joinstyle="miter"/>
+                <v:rect id="Rectangle 8" style="position:absolute;left:33147;top:12571;width:2095;height:5429;visibility:visible;mso-wrap-style:square;v-text-anchor:middle" o:spid="_x0000_s1033" fillcolor="white [3201]" strokecolor="#70ad47 [3209]" strokeweight="1pt" o:gfxdata="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"/>
+                <v:shape id="Straight Arrow Connector 9" style="position:absolute;left:16478;top:12571;width:17716;height:0;visibility:visible;mso-wrap-style:square" o:spid="_x0000_s1034" strokecolor="black [3200]" strokeweight=".5pt" o:connectortype="straight" type="#_x0000_t32" o:gfxdata="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">
+                  <v:stroke joinstyle="miter" endarrow="block"/>
                 </v:shape>
-                <v:shape id="Text Box 10" o:spid="_x0000_s1035" type="#_x0000_t202" style="position:absolute;left:18002;top:8286;width:13474;height:3810;visibility:visible;mso-wrap-style:none;v-text-anchor:top" o:gfxdata="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" fillcolor="white [3201]" strokeweight=".5pt">
+                <v:shape id="Text Box 10" style="position:absolute;left:18002;top:8286;width:13474;height:3810;visibility:visible;mso-wrap-style:none;v-text-anchor:top" o:spid="_x0000_s1035" fillcolor="white [3201]" strokeweight=".5pt" type="#_x0000_t202" o:gfxdata="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">
                   <v:textbox>
                     <w:txbxContent>
                       <w:p>
@@ -3231,10 +3247,10 @@
                     </w:txbxContent>
                   </v:textbox>
                 </v:shape>
-                <v:shape id="Straight Arrow Connector 11" o:spid="_x0000_s1036" type="#_x0000_t32" style="position:absolute;left:16573;top:17905;width:16478;height:0;flip:x;visibility:visible;mso-wrap-style:square" o:connectortype="straight" o:gfxdata="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" strokecolor="black [3200]" strokeweight=".5pt">
-                  <v:stroke dashstyle="longDash" endarrow="open" joinstyle="miter"/>
+                <v:shape id="Straight Arrow Connector 11" style="position:absolute;left:16573;top:17905;width:16478;height:0;flip:x;visibility:visible;mso-wrap-style:square" o:spid="_x0000_s1036" strokecolor="black [3200]" strokeweight=".5pt" o:connectortype="straight" type="#_x0000_t32" o:gfxdata="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">
+                  <v:stroke joinstyle="miter" dashstyle="longDash" endarrow="open"/>
                 </v:shape>
-                <v:shape id="Text Box 12" o:spid="_x0000_s1037" type="#_x0000_t202" style="position:absolute;left:21717;top:15049;width:5060;height:2572;visibility:visible;mso-wrap-style:none;v-text-anchor:top" o:gfxdata="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" fillcolor="white [3201]" strokeweight=".5pt">
+                <v:shape id="Text Box 12" style="position:absolute;left:21717;top:15049;width:5060;height:2572;visibility:visible;mso-wrap-style:none;v-text-anchor:top" o:spid="_x0000_s1037" fillcolor="white [3201]" strokeweight=".5pt" type="#_x0000_t202" o:gfxdata="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">
                   <v:textbox>
                     <w:txbxContent>
                       <w:p>
@@ -3257,13 +3273,13 @@
                     </w:txbxContent>
                   </v:textbox>
                 </v:shape>
-                <v:line id="Straight Connector 13" o:spid="_x0000_s1038" style="position:absolute;visibility:visible;mso-wrap-style:square" from="3905,20096" to="51625,20096" o:connectortype="straight" o:gfxdata="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" strokecolor="black [3200]" strokeweight=".5pt">
+                <v:line id="Straight Connector 13" style="position:absolute;visibility:visible;mso-wrap-style:square" o:spid="_x0000_s1038" strokecolor="black [3200]" strokeweight=".5pt" o:connectortype="straight" from="3905,20096" to="51625,20096" o:gfxdata="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">
                   <v:stroke joinstyle="miter"/>
                 </v:line>
-                <v:line id="Straight Connector 14" o:spid="_x0000_s1039" style="position:absolute;visibility:visible;mso-wrap-style:square" from="3905,20094" to="3905,69723" o:connectortype="straight" o:gfxdata="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" strokecolor="black [3200]" strokeweight=".5pt">
+                <v:line id="Straight Connector 14" style="position:absolute;visibility:visible;mso-wrap-style:square" o:spid="_x0000_s1039" strokecolor="black [3200]" strokeweight=".5pt" o:connectortype="straight" from="3905,20094" to="3905,69723" o:gfxdata="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">
                   <v:stroke joinstyle="miter"/>
                 </v:line>
-                <v:shape id="Text Box 15" o:spid="_x0000_s1040" type="#_x0000_t202" style="position:absolute;left:5429;top:20739;width:3219;height:2502;visibility:visible;mso-wrap-style:none;v-text-anchor:top" o:gfxdata="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" fillcolor="white [3201]" strokeweight=".5pt">
+                <v:shape id="Text Box 15" style="position:absolute;left:5429;top:20739;width:3219;height:2502;visibility:visible;mso-wrap-style:none;v-text-anchor:top" o:spid="_x0000_s1040" fillcolor="white [3201]" strokeweight=".5pt" type="#_x0000_t202" o:gfxdata="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">
                   <v:textbox>
                     <w:txbxContent>
                       <w:p>
@@ -3284,7 +3300,7 @@
                     </w:txbxContent>
                   </v:textbox>
                 </v:shape>
-                <v:shape id="Text Box 16" o:spid="_x0000_s1041" type="#_x0000_t202" style="position:absolute;left:4400;top:24364;width:9887;height:2400;visibility:visible;mso-wrap-style:none;v-text-anchor:top" o:gfxdata="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" fillcolor="white [3201]" strokecolor="#ed7d31 [3205]" strokeweight="1pt">
+                <v:shape id="Text Box 16" style="position:absolute;left:4400;top:24364;width:9887;height:2400;visibility:visible;mso-wrap-style:none;v-text-anchor:top" o:spid="_x0000_s1041" fillcolor="white [3201]" strokecolor="#ed7d31 [3205]" strokeweight="1pt" type="#_x0000_t202" o:gfxdata="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">
                   <v:textbox>
                     <w:txbxContent>
                       <w:p>
@@ -3329,7 +3345,7 @@
                     </w:txbxContent>
                   </v:textbox>
                 </v:shape>
-                <v:shape id="Text Box 17" o:spid="_x0000_s1042" type="#_x0000_t202" style="position:absolute;left:857;top:7047;width:12230;height:3810;visibility:visible;mso-wrap-style:none;v-text-anchor:top" o:gfxdata="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" fillcolor="white [3201]" strokeweight=".5pt">
+                <v:shape id="Text Box 17" style="position:absolute;left:857;top:7047;width:12230;height:3810;visibility:visible;mso-wrap-style:none;v-text-anchor:top" o:spid="_x0000_s1042" fillcolor="white [3201]" strokeweight=".5pt" type="#_x0000_t202" o:gfxdata="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">
                   <v:textbox>
                     <w:txbxContent>
                       <w:p>
@@ -3361,7 +3377,7 @@
                     </w:txbxContent>
                   </v:textbox>
                 </v:shape>
-                <v:shape id="Text Box 18" o:spid="_x0000_s1043" type="#_x0000_t202" style="position:absolute;left:42005;top:4000;width:12058;height:2667;visibility:visible;mso-wrap-style:none;v-text-anchor:top" o:gfxdata="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" fillcolor="white [3201]" strokeweight=".5pt">
+                <v:shape id="Text Box 18" style="position:absolute;left:42005;top:4000;width:12058;height:2667;visibility:visible;mso-wrap-style:none;v-text-anchor:top" o:spid="_x0000_s1043" fillcolor="white [3201]" strokeweight=".5pt" type="#_x0000_t202" o:gfxdata="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">
                   <v:textbox>
                     <w:txbxContent>
                       <w:p>
@@ -3396,11 +3412,11 @@
                     </w:txbxContent>
                   </v:textbox>
                 </v:shape>
-                <v:rect id="Rectangle 19" o:spid="_x0000_s1044" style="position:absolute;left:33242;top:25896;width:2286;height:31063;visibility:visible;mso-wrap-style:square;v-text-anchor:middle" o:gfxdata="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" fillcolor="white [3201]" strokecolor="#70ad47 [3209]" strokeweight="1pt"/>
-                <v:shape id="Straight Arrow Connector 20" o:spid="_x0000_s1045" type="#_x0000_t32" style="position:absolute;left:16383;top:26193;width:16668;height:0;visibility:visible;mso-wrap-style:square" o:connectortype="straight" o:gfxdata="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" strokecolor="black [3200]" strokeweight=".5pt">
-                  <v:stroke endarrow="block" joinstyle="miter"/>
+                <v:rect id="Rectangle 19" style="position:absolute;left:33242;top:25896;width:2286;height:31063;visibility:visible;mso-wrap-style:square;v-text-anchor:middle" o:spid="_x0000_s1044" fillcolor="white [3201]" strokecolor="#70ad47 [3209]" strokeweight="1pt" o:gfxdata="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"/>
+                <v:shape id="Straight Arrow Connector 20" style="position:absolute;left:16383;top:26193;width:16668;height:0;visibility:visible;mso-wrap-style:square" o:spid="_x0000_s1045" strokecolor="black [3200]" strokeweight=".5pt" o:connectortype="straight" type="#_x0000_t32" o:gfxdata="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">
+                  <v:stroke joinstyle="miter" endarrow="block"/>
                 </v:shape>
-                <v:shape id="Text Box 22" o:spid="_x0000_s1046" type="#_x0000_t202" style="position:absolute;left:16573;top:24383;width:15443;height:4096;visibility:visible;mso-wrap-style:none;v-text-anchor:top" o:gfxdata="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" fillcolor="white [3201]" strokeweight=".5pt">
+                <v:shape id="Text Box 22" style="position:absolute;left:16573;top:24383;width:15443;height:4096;visibility:visible;mso-wrap-style:none;v-text-anchor:top" o:spid="_x0000_s1046" fillcolor="white [3201]" strokeweight=".5pt" type="#_x0000_t202" o:gfxdata="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">
                   <v:textbox>
                     <w:txbxContent>
                       <w:p>
@@ -3449,11 +3465,11 @@
                     </w:txbxContent>
                   </v:textbox>
                 </v:shape>
-                <v:rect id="Rectangle 23" o:spid="_x0000_s1047" style="position:absolute;left:46577;top:27241;width:2286;height:7525;visibility:visible;mso-wrap-style:square;v-text-anchor:middle" o:gfxdata="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" fillcolor="white [3201]" strokecolor="#70ad47 [3209]" strokeweight="1pt"/>
-                <v:shape id="Straight Arrow Connector 24" o:spid="_x0000_s1048" type="#_x0000_t32" style="position:absolute;left:35718;top:27432;width:10573;height:0;visibility:visible;mso-wrap-style:square" o:connectortype="straight" o:gfxdata="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" strokecolor="black [3200]" strokeweight=".5pt">
-                  <v:stroke endarrow="block" joinstyle="miter"/>
+                <v:rect id="Rectangle 23" style="position:absolute;left:46577;top:27241;width:2286;height:7525;visibility:visible;mso-wrap-style:square;v-text-anchor:middle" o:spid="_x0000_s1047" fillcolor="white [3201]" strokecolor="#70ad47 [3209]" strokeweight="1pt" o:gfxdata="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"/>
+                <v:shape id="Straight Arrow Connector 24" style="position:absolute;left:35718;top:27432;width:10573;height:0;visibility:visible;mso-wrap-style:square" o:spid="_x0000_s1048" strokecolor="black [3200]" strokeweight=".5pt" o:connectortype="straight" type="#_x0000_t32" o:gfxdata="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">
+                  <v:stroke joinstyle="miter" endarrow="block"/>
                 </v:shape>
-                <v:shape id="Text Box 25" o:spid="_x0000_s1049" type="#_x0000_t202" style="position:absolute;left:35718;top:23050;width:10046;height:3715;visibility:visible;mso-wrap-style:none;v-text-anchor:top" o:gfxdata="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" fillcolor="white [3201]" strokeweight=".5pt">
+                <v:shape id="Text Box 25" style="position:absolute;left:35718;top:23050;width:10046;height:3715;visibility:visible;mso-wrap-style:none;v-text-anchor:top" o:spid="_x0000_s1049" fillcolor="white [3201]" strokeweight=".5pt" type="#_x0000_t202" o:gfxdata="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">
                   <v:textbox>
                     <w:txbxContent>
                       <w:p>
@@ -3511,10 +3527,10 @@
                     </w:txbxContent>
                   </v:textbox>
                 </v:shape>
-                <v:shape id="Straight Arrow Connector 26" o:spid="_x0000_s1050" type="#_x0000_t32" style="position:absolute;left:35718;top:34766;width:10859;height:0;flip:x;visibility:visible;mso-wrap-style:square" o:connectortype="straight" o:gfxdata="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" strokecolor="black [3200]" strokeweight=".5pt">
-                  <v:stroke dashstyle="dash" endarrow="open" joinstyle="miter"/>
+                <v:shape id="Straight Arrow Connector 26" style="position:absolute;left:35718;top:34766;width:10859;height:0;flip:x;visibility:visible;mso-wrap-style:square" o:spid="_x0000_s1050" strokecolor="black [3200]" strokeweight=".5pt" o:connectortype="straight" type="#_x0000_t32" o:gfxdata="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">
+                  <v:stroke joinstyle="miter" dashstyle="dash" endarrow="open"/>
                 </v:shape>
-                <v:shape id="Text Box 27" o:spid="_x0000_s1051" type="#_x0000_t202" style="position:absolute;left:38480;top:31813;width:4655;height:2191;visibility:visible;mso-wrap-style:none;v-text-anchor:top" o:gfxdata="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" fillcolor="white [3201]" strokeweight=".5pt">
+                <v:shape id="Text Box 27" style="position:absolute;left:38480;top:31813;width:4655;height:2191;visibility:visible;mso-wrap-style:none;v-text-anchor:top" o:spid="_x0000_s1051" fillcolor="white [3201]" strokeweight=".5pt" type="#_x0000_t202" o:gfxdata="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">
                   <v:textbox>
                     <w:txbxContent>
                       <w:p>
@@ -3537,10 +3553,10 @@
                     </w:txbxContent>
                   </v:textbox>
                 </v:shape>
-                <v:line id="Straight Connector 28" o:spid="_x0000_s1052" style="position:absolute;visibility:visible;mso-wrap-style:square" from="5715,36664" to="50577,36664" o:connectortype="straight" o:gfxdata="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" strokecolor="black [3200]" strokeweight=".5pt">
+                <v:line id="Straight Connector 28" style="position:absolute;visibility:visible;mso-wrap-style:square" o:spid="_x0000_s1052" strokecolor="black [3200]" strokeweight=".5pt" o:connectortype="straight" from="5715,36664" to="50577,36664" o:gfxdata="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">
                   <v:stroke joinstyle="miter"/>
                 </v:line>
-                <v:shape id="Text Box 29" o:spid="_x0000_s1053" type="#_x0000_t202" style="position:absolute;left:6400;top:37242;width:3220;height:2477;visibility:visible;mso-wrap-style:none;v-text-anchor:top" o:gfxdata="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" fillcolor="white [3201]" strokeweight=".5pt">
+                <v:shape id="Text Box 29" style="position:absolute;left:6400;top:37242;width:3220;height:2477;visibility:visible;mso-wrap-style:none;v-text-anchor:top" o:spid="_x0000_s1053" fillcolor="white [3201]" strokeweight=".5pt" type="#_x0000_t202" o:gfxdata="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">
                   <v:textbox>
                     <w:txbxContent>
                       <w:p>
@@ -3561,7 +3577,7 @@
                     </w:txbxContent>
                   </v:textbox>
                 </v:shape>
-                <v:shape id="Text Box 30" o:spid="_x0000_s1054" type="#_x0000_t202" style="position:absolute;left:16859;top:37528;width:9423;height:2762;visibility:visible;mso-wrap-style:none;v-text-anchor:top" o:gfxdata="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" fillcolor="white [3201]" strokecolor="#ed7d31 [3205]" strokeweight="1pt">
+                <v:shape id="Text Box 30" style="position:absolute;left:16859;top:37528;width:9423;height:2762;visibility:visible;mso-wrap-style:none;v-text-anchor:top" o:spid="_x0000_s1054" fillcolor="white [3201]" strokecolor="#ed7d31 [3205]" strokeweight="1pt" type="#_x0000_t202" o:gfxdata="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">
                   <v:textbox>
                     <w:txbxContent>
                       <w:p>
@@ -3594,10 +3610,10 @@
                     </w:txbxContent>
                   </v:textbox>
                 </v:shape>
-                <v:shape id="Straight Arrow Connector 31" o:spid="_x0000_s1055" type="#_x0000_t32" style="position:absolute;left:16573;top:44958;width:16478;height:0;flip:x;visibility:visible;mso-wrap-style:square" o:connectortype="straight" o:gfxdata="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" strokecolor="black [3200]" strokeweight=".5pt">
-                  <v:stroke dashstyle="longDash" endarrow="open" joinstyle="miter"/>
+                <v:shape id="Straight Arrow Connector 31" style="position:absolute;left:16573;top:44958;width:16478;height:0;flip:x;visibility:visible;mso-wrap-style:square" o:spid="_x0000_s1055" strokecolor="black [3200]" strokeweight=".5pt" o:connectortype="straight" type="#_x0000_t32" o:gfxdata="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">
+                  <v:stroke joinstyle="miter" dashstyle="longDash" endarrow="open"/>
                 </v:shape>
-                <v:shape id="Text Box 32" o:spid="_x0000_s1056" type="#_x0000_t202" style="position:absolute;left:20288;top:41929;width:9976;height:2457;visibility:visible;mso-wrap-style:none;v-text-anchor:top" o:gfxdata="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" fillcolor="white [3201]" strokeweight=".5pt">
+                <v:shape id="Text Box 32" style="position:absolute;left:20288;top:41929;width:9976;height:2457;visibility:visible;mso-wrap-style:none;v-text-anchor:top" o:spid="_x0000_s1056" fillcolor="white [3201]" strokeweight=".5pt" type="#_x0000_t202" o:gfxdata="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">
                   <v:textbox>
                     <w:txbxContent>
                       <w:p>
@@ -3632,10 +3648,10 @@
                     </w:txbxContent>
                   </v:textbox>
                 </v:shape>
-                <v:shape id="Straight Arrow Connector 33" o:spid="_x0000_s1057" type="#_x0000_t32" style="position:absolute;left:5715;top:47525;width:8572;height:0;flip:x;visibility:visible;mso-wrap-style:square" o:connectortype="straight" o:gfxdata="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" strokecolor="black [3200]" strokeweight=".5pt">
-                  <v:stroke dashstyle="longDash" endarrow="block" joinstyle="miter"/>
+                <v:shape id="Straight Arrow Connector 33" style="position:absolute;left:5715;top:47525;width:8572;height:0;flip:x;visibility:visible;mso-wrap-style:square" o:spid="_x0000_s1057" strokecolor="black [3200]" strokeweight=".5pt" o:connectortype="straight" type="#_x0000_t32" o:gfxdata="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">
+                  <v:stroke joinstyle="miter" dashstyle="longDash" endarrow="block"/>
                 </v:shape>
-                <v:shape id="Text Box 34" o:spid="_x0000_s1058" type="#_x0000_t202" style="position:absolute;left:5810;top:42785;width:6915;height:3581;visibility:visible;mso-wrap-style:none;v-text-anchor:top" o:gfxdata="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" fillcolor="white [3201]" strokeweight=".5pt">
+                <v:shape id="Text Box 34" style="position:absolute;left:5810;top:42785;width:6915;height:3581;visibility:visible;mso-wrap-style:none;v-text-anchor:top" o:spid="_x0000_s1058" fillcolor="white [3201]" strokeweight=".5pt" type="#_x0000_t202" o:gfxdata="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">
                   <v:textbox>
                     <w:txbxContent>
                       <w:p>
@@ -3683,10 +3699,10 @@
                     </w:txbxContent>
                   </v:textbox>
                 </v:shape>
-                <v:line id="Straight Connector 35" o:spid="_x0000_s1059" style="position:absolute;visibility:visible;mso-wrap-style:square" from="4476,49689" to="50292,49689" o:connectortype="straight" o:gfxdata="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" strokecolor="black [3200]" strokeweight=".5pt">
-                  <v:stroke dashstyle="dash" joinstyle="miter"/>
+                <v:line id="Straight Connector 35" style="position:absolute;visibility:visible;mso-wrap-style:square" o:spid="_x0000_s1059" strokecolor="black [3200]" strokeweight=".5pt" o:connectortype="straight" from="4476,49689" to="50292,49689" o:gfxdata="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">
+                  <v:stroke joinstyle="miter" dashstyle="dash"/>
                 </v:line>
-                <v:shape id="Text Box 36" o:spid="_x0000_s1060" type="#_x0000_t202" style="position:absolute;left:17049;top:50715;width:4013;height:2529;visibility:visible;mso-wrap-style:none;v-text-anchor:top" o:gfxdata="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" fillcolor="white [3201]" strokecolor="#ed7d31 [3205]" strokeweight="1pt">
+                <v:shape id="Text Box 36" style="position:absolute;left:17049;top:50715;width:4013;height:2529;visibility:visible;mso-wrap-style:none;v-text-anchor:top" o:spid="_x0000_s1060" fillcolor="white [3201]" strokecolor="#ed7d31 [3205]" strokeweight="1pt" type="#_x0000_t202" o:gfxdata="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">
                   <v:textbox>
                     <w:txbxContent>
                       <w:p>
@@ -3707,17 +3723,17 @@
                     </w:txbxContent>
                   </v:textbox>
                 </v:shape>
-                <v:line id="Straight Connector 39" o:spid="_x0000_s1061" style="position:absolute;visibility:visible;mso-wrap-style:square" from="35814,51244" to="38100,51244" o:connectortype="straight" o:gfxdata="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" strokecolor="black [3200]" strokeweight=".5pt">
+                <v:line id="Straight Connector 39" style="position:absolute;visibility:visible;mso-wrap-style:square" o:spid="_x0000_s1061" strokecolor="black [3200]" strokeweight=".5pt" o:connectortype="straight" from="35814,51244" to="38100,51244" o:gfxdata="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">
                   <v:stroke joinstyle="miter"/>
                 </v:line>
-                <v:line id="Straight Connector 40" o:spid="_x0000_s1062" style="position:absolute;flip:y;visibility:visible;mso-wrap-style:square" from="38004,51326" to="38100,54668" o:connectortype="straight" o:gfxdata="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" strokecolor="black [3200]" strokeweight=".5pt">
+                <v:line id="Straight Connector 40" style="position:absolute;flip:y;visibility:visible;mso-wrap-style:square" o:spid="_x0000_s1062" strokecolor="black [3200]" strokeweight=".5pt" o:connectortype="straight" from="38004,51326" to="38100,54668" o:gfxdata="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">
                   <v:stroke joinstyle="miter"/>
                 </v:line>
-                <v:shape id="Straight Arrow Connector 41" o:spid="_x0000_s1063" type="#_x0000_t32" style="position:absolute;left:36576;top:54563;width:1619;height:0;flip:x;visibility:visible;mso-wrap-style:square" o:connectortype="straight" o:gfxdata="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" strokecolor="black [3200]" strokeweight=".5pt">
-                  <v:stroke endarrow="block" joinstyle="miter"/>
+                <v:shape id="Straight Arrow Connector 41" style="position:absolute;left:36576;top:54563;width:1619;height:0;flip:x;visibility:visible;mso-wrap-style:square" o:spid="_x0000_s1063" strokecolor="black [3200]" strokeweight=".5pt" o:connectortype="straight" type="#_x0000_t32" o:gfxdata="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">
+                  <v:stroke joinstyle="miter" endarrow="block"/>
                 </v:shape>
-                <v:rect id="Rectangle 42" o:spid="_x0000_s1064" style="position:absolute;left:34747;top:54287;width:1447;height:4101;visibility:visible;mso-wrap-style:square;v-text-anchor:middle" o:gfxdata="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" fillcolor="white [3201]" strokecolor="#70ad47 [3209]" strokeweight="1pt"/>
-                <v:shape id="Text Box 43" o:spid="_x0000_s1065" type="#_x0000_t202" style="position:absolute;left:38862;top:52378;width:8763;height:2676;visibility:visible;mso-wrap-style:square;v-text-anchor:top" o:gfxdata="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" fillcolor="white [3201]" strokeweight=".5pt">
+                <v:rect id="Rectangle 42" style="position:absolute;left:34747;top:54287;width:1447;height:4101;visibility:visible;mso-wrap-style:square;v-text-anchor:middle" o:spid="_x0000_s1064" fillcolor="white [3201]" strokecolor="#70ad47 [3209]" strokeweight="1pt" o:gfxdata="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"/>
+                <v:shape id="Text Box 43" style="position:absolute;left:38862;top:52378;width:8763;height:2676;visibility:visible;mso-wrap-style:square;v-text-anchor:top" o:spid="_x0000_s1065" fillcolor="white [3201]" strokeweight=".5pt" type="#_x0000_t202" o:gfxdata="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">
                   <v:textbox>
                     <w:txbxContent>
                       <w:p>
@@ -3752,19 +3768,19 @@
                     </w:txbxContent>
                   </v:textbox>
                 </v:shape>
-                <v:line id="Straight Connector 44" o:spid="_x0000_s1066" style="position:absolute;visibility:visible;mso-wrap-style:square" from="5619,36664" to="5619,58858" o:connectortype="straight" o:gfxdata="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" strokecolor="black [3200]" strokeweight=".5pt">
+                <v:line id="Straight Connector 44" style="position:absolute;visibility:visible;mso-wrap-style:square" o:spid="_x0000_s1066" strokecolor="black [3200]" strokeweight=".5pt" o:connectortype="straight" from="5619,36664" to="5619,58858" o:gfxdata="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">
                   <v:stroke joinstyle="miter"/>
                 </v:line>
-                <v:line id="Straight Connector 45" o:spid="_x0000_s1067" style="position:absolute;visibility:visible;mso-wrap-style:square" from="5715,58856" to="50577,58856" o:connectortype="straight" o:gfxdata="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" strokecolor="black [3200]" strokeweight=".5pt">
+                <v:line id="Straight Connector 45" style="position:absolute;visibility:visible;mso-wrap-style:square" o:spid="_x0000_s1067" strokecolor="black [3200]" strokeweight=".5pt" o:connectortype="straight" from="5715,58856" to="50577,58856" o:gfxdata="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">
                   <v:stroke joinstyle="miter"/>
                 </v:line>
-                <v:line id="Straight Connector 46" o:spid="_x0000_s1068" style="position:absolute;visibility:visible;mso-wrap-style:square" from="50577,36665" to="50577,58851" o:connectortype="straight" o:gfxdata="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" strokecolor="black [3200]" strokeweight=".5pt">
+                <v:line id="Straight Connector 46" style="position:absolute;visibility:visible;mso-wrap-style:square" o:spid="_x0000_s1068" strokecolor="black [3200]" strokeweight=".5pt" o:connectortype="straight" from="50577,36665" to="50577,58851" o:gfxdata="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">
                   <v:stroke joinstyle="miter"/>
                 </v:line>
-                <v:line id="Straight Connector 47" o:spid="_x0000_s1069" style="position:absolute;visibility:visible;mso-wrap-style:square" from="666,59912" to="51435,59912" o:connectortype="straight" o:gfxdata="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" strokecolor="black [3200]" strokeweight=".5pt">
-                  <v:stroke dashstyle="dash" joinstyle="miter"/>
+                <v:line id="Straight Connector 47" style="position:absolute;visibility:visible;mso-wrap-style:square" o:spid="_x0000_s1069" strokecolor="black [3200]" strokeweight=".5pt" o:connectortype="straight" from="666,59912" to="51435,59912" o:gfxdata="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">
+                  <v:stroke joinstyle="miter" dashstyle="dash"/>
                 </v:line>
-                <v:shape id="Text Box 48" o:spid="_x0000_s1070" type="#_x0000_t202" style="position:absolute;left:4667;top:60816;width:4013;height:2490;visibility:visible;mso-wrap-style:none;v-text-anchor:top" o:gfxdata="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" fillcolor="white [3201]" strokecolor="#ed7d31 [3205]" strokeweight="1pt">
+                <v:shape id="Text Box 48" style="position:absolute;left:4667;top:60816;width:4013;height:2490;visibility:visible;mso-wrap-style:none;v-text-anchor:top" o:spid="_x0000_s1070" fillcolor="white [3201]" strokecolor="#ed7d31 [3205]" strokeweight="1pt" type="#_x0000_t202" o:gfxdata="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">
                   <v:textbox>
                     <w:txbxContent>
                       <w:p>
@@ -3785,10 +3801,10 @@
                     </w:txbxContent>
                   </v:textbox>
                 </v:shape>
-                <v:shape id="Straight Arrow Connector 49" o:spid="_x0000_s1071" type="#_x0000_t32" style="position:absolute;left:4095;top:68484;width:9906;height:0;flip:x;visibility:visible;mso-wrap-style:square" o:connectortype="straight" o:gfxdata="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" strokecolor="black [3200]" strokeweight=".5pt">
-                  <v:stroke dashstyle="longDash" endarrow="block" joinstyle="miter"/>
+                <v:shape id="Straight Arrow Connector 49" style="position:absolute;left:4095;top:68484;width:9906;height:0;flip:x;visibility:visible;mso-wrap-style:square" o:spid="_x0000_s1071" strokecolor="black [3200]" strokeweight=".5pt" o:connectortype="straight" type="#_x0000_t32" o:gfxdata="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">
+                  <v:stroke joinstyle="miter" dashstyle="longDash" endarrow="block"/>
                 </v:shape>
-                <v:shape id="Text Box 51" o:spid="_x0000_s1072" type="#_x0000_t202" style="position:absolute;left:4095;top:64120;width:9703;height:3867;visibility:visible;mso-wrap-style:none;v-text-anchor:top" o:gfxdata="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" fillcolor="white [3201]" strokeweight=".5pt">
+                <v:shape id="Text Box 51" style="position:absolute;left:4095;top:64120;width:9703;height:3867;visibility:visible;mso-wrap-style:none;v-text-anchor:top" o:spid="_x0000_s1072" fillcolor="white [3201]" strokeweight=".5pt" type="#_x0000_t202" o:gfxdata="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">
                   <v:textbox>
                     <w:txbxContent>
                       <w:p>
@@ -3842,23 +3858,23 @@
                     </w:txbxContent>
                   </v:textbox>
                 </v:shape>
-                <v:line id="Straight Connector 52" o:spid="_x0000_s1073" style="position:absolute;visibility:visible;mso-wrap-style:square" from="51625,20104" to="51625,69723" o:connectortype="straight" o:gfxdata="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" strokecolor="black [3200]" strokeweight=".5pt">
+                <v:line id="Straight Connector 52" style="position:absolute;visibility:visible;mso-wrap-style:square" o:spid="_x0000_s1073" strokecolor="black [3200]" strokeweight=".5pt" o:connectortype="straight" from="51625,20104" to="51625,69723" o:gfxdata="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">
                   <v:stroke joinstyle="miter"/>
                 </v:line>
-                <v:line id="Straight Connector 53" o:spid="_x0000_s1074" style="position:absolute;visibility:visible;mso-wrap-style:square" from="3905,69718" to="51625,69718" o:connectortype="straight" o:gfxdata="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" strokecolor="black [3200]" strokeweight=".5pt">
+                <v:line id="Straight Connector 53" style="position:absolute;visibility:visible;mso-wrap-style:square" o:spid="_x0000_s1074" strokecolor="black [3200]" strokeweight=".5pt" o:connectortype="straight" from="3905,69718" to="51625,69718" o:gfxdata="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">
                   <v:stroke joinstyle="miter"/>
                 </v:line>
-                <v:line id="Straight Connector 54" o:spid="_x0000_s1075" style="position:absolute;visibility:visible;mso-wrap-style:square" from="15192,7046" to="15192,10847" o:connectortype="straight" o:gfxdata="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" strokecolor="#5b9bd5 [3204]" strokeweight=".5pt">
-                  <v:stroke dashstyle="longDashDotDot" joinstyle="miter"/>
+                <v:line id="Straight Connector 54" style="position:absolute;visibility:visible;mso-wrap-style:square" o:spid="_x0000_s1075" strokecolor="#5b9bd5 [3204]" strokeweight=".5pt" o:connectortype="straight" from="15192,7046" to="15192,10847" o:gfxdata="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">
+                  <v:stroke joinstyle="miter" dashstyle="longDashDotDot"/>
                 </v:line>
-                <v:line id="Straight Connector 55" o:spid="_x0000_s1076" style="position:absolute;visibility:visible;mso-wrap-style:square" from="34038,6762" to="34038,12382" o:connectortype="straight" o:gfxdata="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" strokecolor="#5b9bd5 [3204]" strokeweight=".5pt">
-                  <v:stroke dashstyle="longDashDotDot" joinstyle="miter"/>
+                <v:line id="Straight Connector 55" style="position:absolute;visibility:visible;mso-wrap-style:square" o:spid="_x0000_s1076" strokecolor="#5b9bd5 [3204]" strokeweight=".5pt" o:connectortype="straight" from="34038,6762" to="34038,12382" o:gfxdata="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">
+                  <v:stroke joinstyle="miter" dashstyle="longDashDotDot"/>
                 </v:line>
-                <v:line id="Straight Connector 56" o:spid="_x0000_s1077" style="position:absolute;visibility:visible;mso-wrap-style:square" from="34194,18171" to="34194,25717" o:connectortype="straight" o:gfxdata="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" strokecolor="#5b9bd5 [3204]" strokeweight=".5pt">
-                  <v:stroke dashstyle="longDashDotDot" joinstyle="miter"/>
+                <v:line id="Straight Connector 56" style="position:absolute;visibility:visible;mso-wrap-style:square" o:spid="_x0000_s1077" strokecolor="#5b9bd5 [3204]" strokeweight=".5pt" o:connectortype="straight" from="34194,18171" to="34194,25717" o:gfxdata="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">
+                  <v:stroke joinstyle="miter" dashstyle="longDashDotDot"/>
                 </v:line>
-                <v:line id="Straight Connector 57" o:spid="_x0000_s1078" style="position:absolute;flip:x;visibility:visible;mso-wrap-style:square" from="47625,6762" to="47754,27239" o:connectortype="straight" o:gfxdata="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" strokecolor="#5b9bd5 [3204]" strokeweight=".5pt">
-                  <v:stroke dashstyle="longDashDotDot" joinstyle="miter"/>
+                <v:line id="Straight Connector 57" style="position:absolute;flip:x;visibility:visible;mso-wrap-style:square" o:spid="_x0000_s1078" strokecolor="#5b9bd5 [3204]" strokeweight=".5pt" o:connectortype="straight" from="47625,6762" to="47754,27239" o:gfxdata="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">
+                  <v:stroke joinstyle="miter" dashstyle="longDashDotDot"/>
                 </v:line>
                 <w10:anchorlock/>
               </v:group>
@@ -3894,7 +3910,7 @@
           <w:sz w:val="24"/>
         </w:rPr>
       </w:pPr>
-      <w:bookmarkStart w:id="0" w:name="_GoBack"/>
+      <w:bookmarkStart w:name="_GoBack" w:id="0"/>
       <w:r>
         <w:rPr>
           <w:noProof/>
@@ -3903,7 +3919,7 @@
         <mc:AlternateContent>
           <mc:Choice Requires="wpc">
             <w:drawing>
-              <wp:inline distT="0" distB="0" distL="0" distR="0">
+              <wp:inline distT="0" distB="0" distL="0" distR="0" wp14:anchorId="791385ED" wp14:editId="7777777">
                 <wp:extent cx="5486400" cy="6981824"/>
                 <wp:effectExtent l="0" t="0" r="0" b="0"/>
                 <wp:docPr id="3" name="Canvas 3"/>
@@ -5602,13 +5618,13 @@
             </w:drawing>
           </mc:Choice>
           <mc:Fallback>
-            <w:pict>
-              <v:group id="Canvas 3" o:spid="_x0000_s1079" editas="canvas" style="width:6in;height:549.75pt;mso-position-horizontal-relative:char;mso-position-vertical-relative:line" coordsize="54864,69811" o:gfxdata="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">
-                <v:shape id="_x0000_s1080" type="#_x0000_t75" style="position:absolute;width:54864;height:69811;visibility:visible;mso-wrap-style:square">
+            <w:pict w14:anchorId="6E869144">
+              <v:group id="Canvas 3" style="width:6in;height:549.75pt;mso-position-horizontal-relative:char;mso-position-vertical-relative:line" coordsize="54864,69811" o:spid="_x0000_s1079" editas="canvas" o:gfxdata="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">
+                <v:shape id="_x0000_s1080" style="position:absolute;width:54864;height:69811;visibility:visible;mso-wrap-style:square" type="#_x0000_t75">
                   <v:fill o:detectmouseclick="t"/>
                   <v:path o:connecttype="none"/>
                 </v:shape>
-                <v:shape id="Text Box 21" o:spid="_x0000_s1081" type="#_x0000_t202" style="position:absolute;left:1143;top:1139;width:23348;height:3143;visibility:visible;mso-wrap-style:none;v-text-anchor:top" o:gfxdata="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" fillcolor="white [3201]" strokeweight=".5pt">
+                <v:shape id="Text Box 21" style="position:absolute;left:1143;top:1139;width:23348;height:3143;visibility:visible;mso-wrap-style:none;v-text-anchor:top" o:spid="_x0000_s1081" fillcolor="white [3201]" strokeweight=".5pt" type="#_x0000_t202" o:gfxdata="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">
                   <v:textbox>
                     <w:txbxContent>
                       <w:p>
@@ -5626,7 +5642,7 @@
                     </w:txbxContent>
                   </v:textbox>
                 </v:shape>
-                <v:shape id="Text Box 37" o:spid="_x0000_s1082" type="#_x0000_t202" style="position:absolute;left:8858;top:5406;width:10896;height:2883;visibility:visible;mso-wrap-style:none;v-text-anchor:top" o:gfxdata="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" fillcolor="white [3201]" strokecolor="#5b9bd5 [3204]" strokeweight="1pt">
+                <v:shape id="Text Box 37" style="position:absolute;left:8858;top:5406;width:10896;height:2883;visibility:visible;mso-wrap-style:none;v-text-anchor:top" o:spid="_x0000_s1082" fillcolor="white [3201]" strokecolor="#5b9bd5 [3204]" strokeweight="1pt" type="#_x0000_t202" o:gfxdata="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">
                   <v:textbox>
                     <w:txbxContent>
                       <w:p>
@@ -5656,7 +5672,7 @@
                     </w:txbxContent>
                   </v:textbox>
                 </v:shape>
-                <v:shape id="Text Box 58" o:spid="_x0000_s1083" type="#_x0000_t202" style="position:absolute;left:25711;top:5391;width:12027;height:2882;visibility:visible;mso-wrap-style:none;v-text-anchor:top" o:gfxdata="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" fillcolor="white [3201]" strokecolor="#5b9bd5 [3204]" strokeweight="1pt">
+                <v:shape id="Text Box 58" style="position:absolute;left:25711;top:5391;width:12027;height:2882;visibility:visible;mso-wrap-style:none;v-text-anchor:top" o:spid="_x0000_s1083" fillcolor="white [3201]" strokecolor="#5b9bd5 [3204]" strokeweight="1pt" type="#_x0000_t202" o:gfxdata="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">
                   <v:textbox>
                     <w:txbxContent>
                       <w:p>
@@ -5704,11 +5720,11 @@
                     </w:txbxContent>
                   </v:textbox>
                 </v:shape>
-                <v:rect id="Rectangle 38" o:spid="_x0000_s1084" style="position:absolute;left:13049;top:12664;width:2381;height:47343;visibility:visible;mso-wrap-style:square;v-text-anchor:middle" o:gfxdata="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" fillcolor="white [3201]" strokecolor="#70ad47 [3209]" strokeweight="1pt"/>
-                <v:shape id="Straight Arrow Connector 50" o:spid="_x0000_s1085" type="#_x0000_t32" style="position:absolute;left:285;top:13143;width:12859;height:0;visibility:visible;mso-wrap-style:square" o:connectortype="straight" o:gfxdata="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" strokecolor="black [3200]" strokeweight=".5pt">
-                  <v:stroke endarrow="block" joinstyle="miter"/>
+                <v:rect id="Rectangle 38" style="position:absolute;left:13049;top:12664;width:2381;height:47343;visibility:visible;mso-wrap-style:square;v-text-anchor:middle" o:spid="_x0000_s1084" fillcolor="white [3201]" strokecolor="#70ad47 [3209]" strokeweight="1pt" o:gfxdata="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"/>
+                <v:shape id="Straight Arrow Connector 50" style="position:absolute;left:285;top:13143;width:12859;height:0;visibility:visible;mso-wrap-style:square" o:spid="_x0000_s1085" strokecolor="black [3200]" strokeweight=".5pt" o:connectortype="straight" type="#_x0000_t32" o:gfxdata="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">
+                  <v:stroke joinstyle="miter" endarrow="block"/>
                 </v:shape>
-                <v:shape id="Text Box 59" o:spid="_x0000_s1086" type="#_x0000_t202" style="position:absolute;left:666;top:9715;width:10878;height:2571;visibility:visible;mso-wrap-style:none;v-text-anchor:top" o:gfxdata="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" fillcolor="white [3201]" strokecolor="black [3200]" strokeweight="1pt">
+                <v:shape id="Text Box 59" style="position:absolute;left:666;top:9715;width:10878;height:2571;visibility:visible;mso-wrap-style:none;v-text-anchor:top" o:spid="_x0000_s1086" fillcolor="white [3201]" strokecolor="black [3200]" strokeweight="1pt" type="#_x0000_t202" o:gfxdata="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">
                   <v:textbox>
                     <w:txbxContent>
                       <w:p>
@@ -5738,16 +5754,16 @@
                     </w:txbxContent>
                   </v:textbox>
                 </v:shape>
-                <v:line id="Straight Connector 61" o:spid="_x0000_s1087" style="position:absolute;visibility:visible;mso-wrap-style:square" from="15430,12856" to="17240,12856" o:connectortype="straight" o:gfxdata="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" strokecolor="black [3200]" strokeweight=".5pt">
+                <v:line id="Straight Connector 61" style="position:absolute;visibility:visible;mso-wrap-style:square" o:spid="_x0000_s1087" strokecolor="black [3200]" strokeweight=".5pt" o:connectortype="straight" from="15430,12856" to="17240,12856" o:gfxdata="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">
                   <v:stroke joinstyle="miter"/>
                 </v:line>
-                <v:line id="Straight Connector 62" o:spid="_x0000_s1088" style="position:absolute;visibility:visible;mso-wrap-style:square" from="15430,59898" to="17430,59898" o:connectortype="straight" o:gfxdata="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" strokecolor="black [3200]" strokeweight=".5pt">
-                  <v:stroke startarrow="open" joinstyle="miter"/>
+                <v:line id="Straight Connector 62" style="position:absolute;visibility:visible;mso-wrap-style:square" o:spid="_x0000_s1088" strokecolor="black [3200]" strokeweight=".5pt" o:connectortype="straight" from="15430,59898" to="17430,59898" o:gfxdata="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">
+                  <v:stroke joinstyle="miter" startarrow="open"/>
                 </v:line>
-                <v:line id="Straight Connector 63" o:spid="_x0000_s1089" style="position:absolute;visibility:visible;mso-wrap-style:square" from="17335,12951" to="17335,60002" o:connectortype="straight" o:gfxdata="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" strokecolor="black [3200]" strokeweight=".5pt">
+                <v:line id="Straight Connector 63" style="position:absolute;visibility:visible;mso-wrap-style:square" o:spid="_x0000_s1089" strokecolor="black [3200]" strokeweight=".5pt" o:connectortype="straight" from="17335,12951" to="17335,60002" o:gfxdata="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">
                   <v:stroke joinstyle="miter"/>
                 </v:line>
-                <v:shape id="Text Box 67" o:spid="_x0000_s1090" type="#_x0000_t202" style="position:absolute;left:16192;top:9904;width:8852;height:2761;visibility:visible;mso-wrap-style:none;v-text-anchor:top" o:gfxdata="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" fillcolor="white [3201]" strokecolor="black [3200]" strokeweight="1pt">
+                <v:shape id="Text Box 67" style="position:absolute;left:16192;top:9904;width:8852;height:2761;visibility:visible;mso-wrap-style:none;v-text-anchor:top" o:spid="_x0000_s1090" fillcolor="white [3201]" strokecolor="black [3200]" strokeweight="1pt" type="#_x0000_t202" o:gfxdata="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">
                   <v:textbox>
                     <w:txbxContent>
                       <w:p>
@@ -5770,11 +5786,11 @@
                     </w:txbxContent>
                   </v:textbox>
                 </v:shape>
-                <v:rect id="Rectangle 68" o:spid="_x0000_s1091" style="position:absolute;left:31146;top:16476;width:2382;height:9146;visibility:visible;mso-wrap-style:square;v-text-anchor:middle" o:gfxdata="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" fillcolor="white [3201]" strokecolor="#70ad47 [3209]" strokeweight="1pt"/>
-                <v:shape id="Straight Arrow Connector 69" o:spid="_x0000_s1092" type="#_x0000_t32" style="position:absolute;left:15430;top:16666;width:15431;height:0;visibility:visible;mso-wrap-style:square" o:connectortype="straight" o:gfxdata="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" strokecolor="black [3200]" strokeweight=".5pt">
-                  <v:stroke endarrow="block" joinstyle="miter"/>
+                <v:rect id="Rectangle 68" style="position:absolute;left:31146;top:16476;width:2382;height:9146;visibility:visible;mso-wrap-style:square;v-text-anchor:middle" o:spid="_x0000_s1091" fillcolor="white [3201]" strokecolor="#70ad47 [3209]" strokeweight="1pt" o:gfxdata="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"/>
+                <v:shape id="Straight Arrow Connector 69" style="position:absolute;left:15430;top:16666;width:15431;height:0;visibility:visible;mso-wrap-style:square" o:spid="_x0000_s1092" strokecolor="black [3200]" strokeweight=".5pt" o:connectortype="straight" type="#_x0000_t32" o:gfxdata="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">
+                  <v:stroke joinstyle="miter" endarrow="block"/>
                 </v:shape>
-                <v:shape id="Text Box 70" o:spid="_x0000_s1093" type="#_x0000_t202" style="position:absolute;left:16764;top:13568;width:13557;height:2413;visibility:visible;mso-wrap-style:none;v-text-anchor:top" o:gfxdata="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" fillcolor="white [3201]" strokecolor="black [3200]" strokeweight="1pt">
+                <v:shape id="Text Box 70" style="position:absolute;left:16764;top:13568;width:13557;height:2413;visibility:visible;mso-wrap-style:none;v-text-anchor:top" o:spid="_x0000_s1093" fillcolor="white [3201]" strokecolor="black [3200]" strokeweight="1pt" type="#_x0000_t202" o:gfxdata="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">
                   <v:textbox>
                     <w:txbxContent>
                       <w:p>
@@ -5801,10 +5817,10 @@
                     </w:txbxContent>
                   </v:textbox>
                 </v:shape>
-                <v:shape id="Straight Arrow Connector 71" o:spid="_x0000_s1094" type="#_x0000_t32" style="position:absolute;left:15716;top:25619;width:15145;height:0;flip:x;visibility:visible;mso-wrap-style:square" o:connectortype="straight" o:gfxdata="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" strokecolor="black [3200]" strokeweight=".5pt">
-                  <v:stroke dashstyle="longDash" endarrow="block" joinstyle="miter"/>
+                <v:shape id="Straight Arrow Connector 71" style="position:absolute;left:15716;top:25619;width:15145;height:0;flip:x;visibility:visible;mso-wrap-style:square" o:spid="_x0000_s1094" strokecolor="black [3200]" strokeweight=".5pt" o:connectortype="straight" type="#_x0000_t32" o:gfxdata="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">
+                  <v:stroke joinstyle="miter" dashstyle="longDash" endarrow="block"/>
                 </v:shape>
-                <v:shape id="Text Box 72" o:spid="_x0000_s1095" type="#_x0000_t202" style="position:absolute;left:20669;top:22498;width:6426;height:2413;visibility:visible;mso-wrap-style:none;v-text-anchor:top" o:gfxdata="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" fillcolor="white [3201]" strokecolor="black [3200]" strokeweight="1pt">
+                <v:shape id="Text Box 72" style="position:absolute;left:20669;top:22498;width:6426;height:2413;visibility:visible;mso-wrap-style:none;v-text-anchor:top" o:spid="_x0000_s1095" fillcolor="white [3201]" strokecolor="black [3200]" strokeweight="1pt" type="#_x0000_t202" o:gfxdata="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">
                   <v:textbox>
                     <w:txbxContent>
                       <w:p>
@@ -5827,13 +5843,13 @@
                     </w:txbxContent>
                   </v:textbox>
                 </v:shape>
-                <v:line id="Straight Connector 73" o:spid="_x0000_s1096" style="position:absolute;visibility:visible;mso-wrap-style:square" from="4286,68676" to="46482,68676" o:connectortype="straight" o:gfxdata="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" strokecolor="black [3200]" strokeweight=".5pt">
+                <v:line id="Straight Connector 73" style="position:absolute;visibility:visible;mso-wrap-style:square" o:spid="_x0000_s1096" strokecolor="black [3200]" strokeweight=".5pt" o:connectortype="straight" from="4286,68676" to="46482,68676" o:gfxdata="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">
                   <v:stroke joinstyle="miter"/>
                 </v:line>
-                <v:line id="Straight Connector 74" o:spid="_x0000_s1097" style="position:absolute;visibility:visible;mso-wrap-style:square" from="4381,28003" to="4381,68680" o:connectortype="straight" o:gfxdata="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" strokecolor="black [3200]" strokeweight=".5pt">
+                <v:line id="Straight Connector 74" style="position:absolute;visibility:visible;mso-wrap-style:square" o:spid="_x0000_s1097" strokecolor="black [3200]" strokeweight=".5pt" o:connectortype="straight" from="4381,28003" to="4381,68680" o:gfxdata="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">
                   <v:stroke joinstyle="miter"/>
                 </v:line>
-                <v:shape id="Text Box 75" o:spid="_x0000_s1098" type="#_x0000_t202" style="position:absolute;left:5619;top:29414;width:3150;height:2401;visibility:visible;mso-wrap-style:none;v-text-anchor:top" o:gfxdata="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" fillcolor="white [3201]" strokecolor="black [3200]" strokeweight="1pt">
+                <v:shape id="Text Box 75" style="position:absolute;left:5619;top:29414;width:3150;height:2401;visibility:visible;mso-wrap-style:none;v-text-anchor:top" o:spid="_x0000_s1098" fillcolor="white [3201]" strokecolor="black [3200]" strokeweight="1pt" type="#_x0000_t202" o:gfxdata="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">
                   <v:textbox>
                     <w:txbxContent>
                       <w:p>
@@ -5854,7 +5870,7 @@
                     </w:txbxContent>
                   </v:textbox>
                 </v:shape>
-                <v:shape id="Text Box 76" o:spid="_x0000_s1099" type="#_x0000_t202" style="position:absolute;left:18954;top:29687;width:10382;height:2400;visibility:visible;mso-wrap-style:none;v-text-anchor:top" o:gfxdata="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" fillcolor="white [3201]" strokecolor="#ed7d31 [3205]" strokeweight="1pt">
+                <v:shape id="Text Box 76" style="position:absolute;left:18954;top:29687;width:10382;height:2400;visibility:visible;mso-wrap-style:none;v-text-anchor:top" o:spid="_x0000_s1099" fillcolor="white [3201]" strokecolor="#ed7d31 [3205]" strokeweight="1pt" type="#_x0000_t202" o:gfxdata="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">
                   <v:textbox>
                     <w:txbxContent>
                       <w:p>
@@ -5887,15 +5903,15 @@
                     </w:txbxContent>
                   </v:textbox>
                 </v:shape>
-                <v:rect id="Rectangle 77" o:spid="_x0000_s1100" style="position:absolute;left:31146;top:36760;width:2382;height:6479;visibility:visible;mso-wrap-style:square;v-text-anchor:middle" o:gfxdata="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" fillcolor="white [3201]" strokecolor="#70ad47 [3209]" strokeweight="1pt"/>
-                <v:shape id="Straight Arrow Connector 78" o:spid="_x0000_s1101" type="#_x0000_t32" style="position:absolute;left:15430;top:36763;width:15431;height:0;visibility:visible;mso-wrap-style:square" o:connectortype="straight" o:gfxdata="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" strokecolor="black [3200]" strokeweight=".5pt">
-                  <v:stroke endarrow="block" joinstyle="miter"/>
+                <v:rect id="Rectangle 77" style="position:absolute;left:31146;top:36760;width:2382;height:6479;visibility:visible;mso-wrap-style:square;v-text-anchor:middle" o:spid="_x0000_s1100" fillcolor="white [3201]" strokecolor="#70ad47 [3209]" strokeweight="1pt" o:gfxdata="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"/>
+                <v:shape id="Straight Arrow Connector 78" style="position:absolute;left:15430;top:36763;width:15431;height:0;visibility:visible;mso-wrap-style:square" o:spid="_x0000_s1101" strokecolor="black [3200]" strokeweight=".5pt" o:connectortype="straight" type="#_x0000_t32" o:gfxdata="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">
+                  <v:stroke joinstyle="miter" endarrow="block"/>
                 </v:shape>
-                <v:rect id="Rectangle 79" o:spid="_x0000_s1102" style="position:absolute;left:31051;top:52956;width:2381;height:9145;visibility:visible;mso-wrap-style:square;v-text-anchor:middle" o:gfxdata="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" fillcolor="white [3201]" strokecolor="#70ad47 [3209]" strokeweight="1pt"/>
-                <v:shape id="Straight Arrow Connector 80" o:spid="_x0000_s1103" type="#_x0000_t32" style="position:absolute;left:2667;top:39141;width:10096;height:0;flip:x;visibility:visible;mso-wrap-style:square" o:connectortype="straight" o:gfxdata="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" strokecolor="black [3200]" strokeweight=".5pt">
-                  <v:stroke dashstyle="longDash" endarrow="block" joinstyle="miter"/>
+                <v:rect id="Rectangle 79" style="position:absolute;left:31051;top:52956;width:2381;height:9145;visibility:visible;mso-wrap-style:square;v-text-anchor:middle" o:spid="_x0000_s1102" fillcolor="white [3201]" strokecolor="#70ad47 [3209]" strokeweight="1pt" o:gfxdata="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"/>
+                <v:shape id="Straight Arrow Connector 80" style="position:absolute;left:2667;top:39141;width:10096;height:0;flip:x;visibility:visible;mso-wrap-style:square" o:spid="_x0000_s1103" strokecolor="black [3200]" strokeweight=".5pt" o:connectortype="straight" type="#_x0000_t32" o:gfxdata="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">
+                  <v:stroke joinstyle="miter" dashstyle="longDash" endarrow="block"/>
                 </v:shape>
-                <v:shape id="Text Box 81" o:spid="_x0000_s1104" type="#_x0000_t202" style="position:absolute;left:18859;top:33725;width:11900;height:2401;visibility:visible;mso-wrap-style:none;v-text-anchor:top" o:gfxdata="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" fillcolor="white [3201]" strokecolor="black [3200]" strokeweight="1pt">
+                <v:shape id="Text Box 81" style="position:absolute;left:18859;top:33725;width:11900;height:2401;visibility:visible;mso-wrap-style:none;v-text-anchor:top" o:spid="_x0000_s1104" fillcolor="white [3201]" strokecolor="black [3200]" strokeweight="1pt" type="#_x0000_t202" o:gfxdata="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">
                   <v:textbox>
                     <w:txbxContent>
                       <w:p>
@@ -5930,7 +5946,7 @@
                     </w:txbxContent>
                   </v:textbox>
                 </v:shape>
-                <v:shape id="Text Box 82" o:spid="_x0000_s1105" type="#_x0000_t202" style="position:absolute;left:3911;top:36258;width:7398;height:2400;visibility:visible;mso-wrap-style:none;v-text-anchor:top" o:gfxdata="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" fillcolor="white [3201]" strokecolor="black [3200]" strokeweight="1pt">
+                <v:shape id="Text Box 82" style="position:absolute;left:3911;top:36258;width:7398;height:2400;visibility:visible;mso-wrap-style:none;v-text-anchor:top" o:spid="_x0000_s1105" fillcolor="white [3201]" strokecolor="black [3200]" strokeweight="1pt" type="#_x0000_t202" o:gfxdata="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">
                   <v:textbox>
                     <w:txbxContent>
                       <w:p>
@@ -5953,10 +5969,10 @@
                     </w:txbxContent>
                   </v:textbox>
                 </v:shape>
-                <v:shape id="Straight Arrow Connector 83" o:spid="_x0000_s1106" type="#_x0000_t32" style="position:absolute;left:2667;top:43420;width:10096;height:0;flip:x;visibility:visible;mso-wrap-style:square" o:connectortype="straight" o:gfxdata="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" strokecolor="black [3200]" strokeweight=".5pt">
-                  <v:stroke dashstyle="longDash" endarrow="open" joinstyle="miter"/>
+                <v:shape id="Straight Arrow Connector 83" style="position:absolute;left:2667;top:43420;width:10096;height:0;flip:x;visibility:visible;mso-wrap-style:square" o:spid="_x0000_s1106" strokecolor="black [3200]" strokeweight=".5pt" o:connectortype="straight" type="#_x0000_t32" o:gfxdata="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">
+                  <v:stroke joinstyle="miter" dashstyle="longDash" endarrow="open"/>
                 </v:shape>
-                <v:shape id="Text Box 85" o:spid="_x0000_s1107" type="#_x0000_t202" style="position:absolute;left:5721;top:40621;width:3670;height:2400;visibility:visible;mso-wrap-style:none;v-text-anchor:top" o:gfxdata="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" fillcolor="white [3201]" strokecolor="black [3200]" strokeweight="1pt">
+                <v:shape id="Text Box 85" style="position:absolute;left:5721;top:40621;width:3670;height:2400;visibility:visible;mso-wrap-style:none;v-text-anchor:top" o:spid="_x0000_s1107" fillcolor="white [3201]" strokecolor="black [3200]" strokeweight="1pt" type="#_x0000_t202" o:gfxdata="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">
                   <v:textbox>
                     <w:txbxContent>
                       <w:p>
@@ -5977,10 +5993,10 @@
                     </w:txbxContent>
                   </v:textbox>
                 </v:shape>
-                <v:line id="Straight Connector 86" o:spid="_x0000_s1108" style="position:absolute;visibility:visible;mso-wrap-style:square" from="1238,47239" to="46577,47239" o:connectortype="straight" o:gfxdata="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" strokecolor="black [3200]" strokeweight=".5pt">
-                  <v:stroke dashstyle="dash" joinstyle="miter"/>
+                <v:line id="Straight Connector 86" style="position:absolute;visibility:visible;mso-wrap-style:square" o:spid="_x0000_s1108" strokecolor="black [3200]" strokeweight=".5pt" o:connectortype="straight" from="1238,47239" to="46577,47239" o:gfxdata="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">
+                  <v:stroke joinstyle="miter" dashstyle="dash"/>
                 </v:line>
-                <v:shape id="Text Box 87" o:spid="_x0000_s1109" type="#_x0000_t202" style="position:absolute;left:5429;top:48429;width:4508;height:2400;visibility:visible;mso-wrap-style:none;v-text-anchor:top" o:gfxdata="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" fillcolor="white [3201]" strokecolor="#ed7d31 [3205]" strokeweight="1pt">
+                <v:shape id="Text Box 87" style="position:absolute;left:5429;top:48429;width:4508;height:2400;visibility:visible;mso-wrap-style:none;v-text-anchor:top" o:spid="_x0000_s1109" fillcolor="white [3201]" strokecolor="#ed7d31 [3205]" strokeweight="1pt" type="#_x0000_t202" o:gfxdata="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">
                   <v:textbox>
                     <w:txbxContent>
                       <w:p>
@@ -6013,13 +6029,13 @@
                     </w:txbxContent>
                   </v:textbox>
                 </v:shape>
-                <v:shape id="Straight Arrow Connector 88" o:spid="_x0000_s1110" type="#_x0000_t32" style="position:absolute;left:15430;top:52956;width:15431;height:0;visibility:visible;mso-wrap-style:square" o:connectortype="straight" o:gfxdata="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" strokecolor="black [3200]" strokeweight=".5pt">
-                  <v:stroke endarrow="block" joinstyle="miter"/>
+                <v:shape id="Straight Arrow Connector 88" style="position:absolute;left:15430;top:52956;width:15431;height:0;visibility:visible;mso-wrap-style:square" o:spid="_x0000_s1110" strokecolor="black [3200]" strokeweight=".5pt" o:connectortype="straight" type="#_x0000_t32" o:gfxdata="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">
+                  <v:stroke joinstyle="miter" endarrow="block"/>
                 </v:shape>
-                <v:shape id="Straight Arrow Connector 89" o:spid="_x0000_s1111" type="#_x0000_t32" style="position:absolute;left:2667;top:55334;width:10096;height:0;flip:x;visibility:visible;mso-wrap-style:square" o:connectortype="straight" o:gfxdata="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" strokecolor="black [3200]" strokeweight=".5pt">
-                  <v:stroke dashstyle="longDash" endarrow="block" joinstyle="miter"/>
+                <v:shape id="Straight Arrow Connector 89" style="position:absolute;left:2667;top:55334;width:10096;height:0;flip:x;visibility:visible;mso-wrap-style:square" o:spid="_x0000_s1111" strokecolor="black [3200]" strokeweight=".5pt" o:connectortype="straight" type="#_x0000_t32" o:gfxdata="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">
+                  <v:stroke joinstyle="miter" dashstyle="longDash" endarrow="block"/>
                 </v:shape>
-                <v:shape id="Text Box 90" o:spid="_x0000_s1112" type="#_x0000_t202" style="position:absolute;left:18859;top:49918;width:11900;height:2400;visibility:visible;mso-wrap-style:none;v-text-anchor:top" o:gfxdata="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" fillcolor="white [3201]" strokecolor="black [3200]" strokeweight="1pt">
+                <v:shape id="Text Box 90" style="position:absolute;left:18859;top:49918;width:11900;height:2400;visibility:visible;mso-wrap-style:none;v-text-anchor:top" o:spid="_x0000_s1112" fillcolor="white [3201]" strokecolor="black [3200]" strokeweight="1pt" type="#_x0000_t202" o:gfxdata="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">
                   <v:textbox>
                     <w:txbxContent>
                       <w:p>
@@ -6054,7 +6070,7 @@
                     </w:txbxContent>
                   </v:textbox>
                 </v:shape>
-                <v:shape id="Text Box 91" o:spid="_x0000_s1113" type="#_x0000_t202" style="position:absolute;left:3911;top:52360;width:7525;height:2400;visibility:visible;mso-wrap-style:none;v-text-anchor:top" o:gfxdata="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" fillcolor="white [3201]" strokecolor="black [3200]" strokeweight="1pt">
+                <v:shape id="Text Box 91" style="position:absolute;left:3911;top:52360;width:7525;height:2400;visibility:visible;mso-wrap-style:none;v-text-anchor:top" o:spid="_x0000_s1113" fillcolor="white [3201]" strokecolor="black [3200]" strokeweight="1pt" type="#_x0000_t202" o:gfxdata="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">
                   <v:textbox>
                     <w:txbxContent>
                       <w:p>
@@ -6077,10 +6093,10 @@
                     </w:txbxContent>
                   </v:textbox>
                 </v:shape>
-                <v:shape id="Straight Arrow Connector 92" o:spid="_x0000_s1114" type="#_x0000_t32" style="position:absolute;left:2667;top:59612;width:10096;height:0;flip:x;visibility:visible;mso-wrap-style:square" o:connectortype="straight" o:gfxdata="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" strokecolor="black [3200]" strokeweight=".5pt">
-                  <v:stroke dashstyle="longDash" endarrow="open" joinstyle="miter"/>
+                <v:shape id="Straight Arrow Connector 92" style="position:absolute;left:2667;top:59612;width:10096;height:0;flip:x;visibility:visible;mso-wrap-style:square" o:spid="_x0000_s1114" strokecolor="black [3200]" strokeweight=".5pt" o:connectortype="straight" type="#_x0000_t32" o:gfxdata="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">
+                  <v:stroke joinstyle="miter" dashstyle="longDash" endarrow="open"/>
                 </v:shape>
-                <v:shape id="Text Box 93" o:spid="_x0000_s1115" type="#_x0000_t202" style="position:absolute;left:5721;top:56813;width:3670;height:2400;visibility:visible;mso-wrap-style:none;v-text-anchor:top" o:gfxdata="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" fillcolor="white [3201]" strokecolor="black [3200]" strokeweight="1pt">
+                <v:shape id="Text Box 93" style="position:absolute;left:5721;top:56813;width:3670;height:2400;visibility:visible;mso-wrap-style:none;v-text-anchor:top" o:spid="_x0000_s1115" fillcolor="white [3201]" strokecolor="black [3200]" strokeweight="1pt" type="#_x0000_t202" o:gfxdata="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">
                   <v:textbox>
                     <w:txbxContent>
                       <w:p>
@@ -6101,17 +6117,17 @@
                     </w:txbxContent>
                   </v:textbox>
                 </v:shape>
-                <v:line id="Straight Connector 94" o:spid="_x0000_s1116" style="position:absolute;visibility:visible;mso-wrap-style:square" from="46577,28003" to="46577,68680" o:connectortype="straight" o:gfxdata="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" strokecolor="black [3200]" strokeweight=".5pt">
+                <v:line id="Straight Connector 94" style="position:absolute;visibility:visible;mso-wrap-style:square" o:spid="_x0000_s1116" strokecolor="black [3200]" strokeweight=".5pt" o:connectortype="straight" from="46577,28003" to="46577,68680" o:gfxdata="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">
                   <v:stroke joinstyle="miter"/>
                 </v:line>
-                <v:line id="Straight Connector 95" o:spid="_x0000_s1117" style="position:absolute;visibility:visible;mso-wrap-style:square" from="4286,28007" to="46482,28007" o:connectortype="straight" o:gfxdata="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" strokecolor="black [3200]" strokeweight=".5pt">
+                <v:line id="Straight Connector 95" style="position:absolute;visibility:visible;mso-wrap-style:square" o:spid="_x0000_s1117" strokecolor="black [3200]" strokeweight=".5pt" o:connectortype="straight" from="4286,28007" to="46482,28007" o:gfxdata="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">
                   <v:stroke joinstyle="miter"/>
                 </v:line>
-                <v:line id="Straight Connector 96" o:spid="_x0000_s1118" style="position:absolute;visibility:visible;mso-wrap-style:square" from="32289,8477" to="32289,16177" o:connectortype="straight" o:gfxdata="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" strokecolor="#5b9bd5 [3204]" strokeweight=".5pt">
-                  <v:stroke dashstyle="longDashDotDot" joinstyle="miter"/>
+                <v:line id="Straight Connector 96" style="position:absolute;visibility:visible;mso-wrap-style:square" o:spid="_x0000_s1118" strokecolor="#5b9bd5 [3204]" strokeweight=".5pt" o:connectortype="straight" from="32289,8477" to="32289,16177" o:gfxdata="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">
+                  <v:stroke joinstyle="miter" dashstyle="longDashDotDot"/>
                 </v:line>
-                <v:line id="Straight Connector 97" o:spid="_x0000_s1119" style="position:absolute;visibility:visible;mso-wrap-style:square" from="32289,25618" to="32337,36757" o:connectortype="straight" o:gfxdata="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" strokecolor="#5b9bd5 [3204]" strokeweight=".5pt">
-                  <v:stroke dashstyle="longDashDotDot" joinstyle="miter"/>
+                <v:line id="Straight Connector 97" style="position:absolute;visibility:visible;mso-wrap-style:square" o:spid="_x0000_s1119" strokecolor="#5b9bd5 [3204]" strokeweight=".5pt" o:connectortype="straight" from="32289,25618" to="32337,36757" o:gfxdata="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">
+                  <v:stroke joinstyle="miter" dashstyle="longDashDotDot"/>
                 </v:line>
                 <w10:anchorlock/>
               </v:group>
@@ -6222,7 +6238,7 @@
       </w:r>
     </w:p>
     <w:sectPr>
-      <w:pgSz w:w="12240" w:h="15840"/>
+      <w:pgSz w:w="12240" w:h="15840" w:orient="portrait"/>
       <w:pgMar w:top="1440" w:right="1440" w:bottom="1440" w:left="1440" w:header="720" w:footer="720" w:gutter="0"/>
       <w:pgNumType w:start="0"/>
       <w:cols w:space="720"/>
@@ -6234,11 +6250,11 @@
 </file>
 
 <file path=word/styles.xml><?xml version="1.0" encoding="utf-8"?>
-<w:styles xmlns:mc="http://schemas.openxmlformats.org/markup-compatibility/2006" xmlns:r="http://schemas.openxmlformats.org/officeDocument/2006/relationships" xmlns:w="http://schemas.openxmlformats.org/wordprocessingml/2006/main" xmlns:w14="http://schemas.microsoft.com/office/word/2010/wordml" xmlns:w15="http://schemas.microsoft.com/office/word/2012/wordml" mc:Ignorable="w14 w15">
+<w:styles xmlns:wp14="http://schemas.microsoft.com/office/word/2010/wordprocessingDrawing" xmlns:mc="http://schemas.openxmlformats.org/markup-compatibility/2006" xmlns:r="http://schemas.openxmlformats.org/officeDocument/2006/relationships" xmlns:w="http://schemas.openxmlformats.org/wordprocessingml/2006/main" xmlns:w14="http://schemas.microsoft.com/office/word/2010/wordml" xmlns:w15="http://schemas.microsoft.com/office/word/2012/wordml" mc:Ignorable="w14 w15 wp14">
   <w:docDefaults>
     <w:rPrDefault>
       <w:rPr>
-        <w:rFonts w:asciiTheme="minorHAnsi" w:eastAsiaTheme="minorHAnsi" w:hAnsiTheme="minorHAnsi" w:cstheme="minorBidi"/>
+        <w:rFonts w:asciiTheme="minorHAnsi" w:hAnsiTheme="minorHAnsi" w:eastAsiaTheme="minorHAnsi" w:cstheme="minorBidi"/>
         <w:sz w:val="22"/>
         <w:szCs w:val="22"/>
         <w:lang w:val="en-US" w:eastAsia="en-US" w:bidi="ar-SA"/>
@@ -6249,14 +6265,14 @@
   <w:latentStyles w:defLockedState="0" w:defUIPriority="99" w:defSemiHidden="0" w:defUnhideWhenUsed="0" w:defQFormat="0" w:count="371">
     <w:lsdException w:name="Normal" w:uiPriority="0" w:qFormat="1"/>
     <w:lsdException w:name="heading 1" w:uiPriority="9" w:qFormat="1"/>
-    <w:lsdException w:name="heading 2" w:semiHidden="1" w:uiPriority="9" w:unhideWhenUsed="1" w:qFormat="1"/>
-    <w:lsdException w:name="heading 3" w:semiHidden="1" w:uiPriority="9" w:unhideWhenUsed="1" w:qFormat="1"/>
-    <w:lsdException w:name="heading 4" w:semiHidden="1" w:uiPriority="9" w:unhideWhenUsed="1" w:qFormat="1"/>
-    <w:lsdException w:name="heading 5" w:semiHidden="1" w:uiPriority="9" w:unhideWhenUsed="1" w:qFormat="1"/>
-    <w:lsdException w:name="heading 6" w:semiHidden="1" w:uiPriority="9" w:unhideWhenUsed="1" w:qFormat="1"/>
-    <w:lsdException w:name="heading 7" w:semiHidden="1" w:uiPriority="9" w:unhideWhenUsed="1" w:qFormat="1"/>
-    <w:lsdException w:name="heading 8" w:semiHidden="1" w:uiPriority="9" w:unhideWhenUsed="1" w:qFormat="1"/>
-    <w:lsdException w:name="heading 9" w:semiHidden="1" w:uiPriority="9" w:unhideWhenUsed="1" w:qFormat="1"/>
+    <w:lsdException w:name="heading 2" w:uiPriority="9" w:semiHidden="1" w:unhideWhenUsed="1" w:qFormat="1"/>
+    <w:lsdException w:name="heading 3" w:uiPriority="9" w:semiHidden="1" w:unhideWhenUsed="1" w:qFormat="1"/>
+    <w:lsdException w:name="heading 4" w:uiPriority="9" w:semiHidden="1" w:unhideWhenUsed="1" w:qFormat="1"/>
+    <w:lsdException w:name="heading 5" w:uiPriority="9" w:semiHidden="1" w:unhideWhenUsed="1" w:qFormat="1"/>
+    <w:lsdException w:name="heading 6" w:uiPriority="9" w:semiHidden="1" w:unhideWhenUsed="1" w:qFormat="1"/>
+    <w:lsdException w:name="heading 7" w:uiPriority="9" w:semiHidden="1" w:unhideWhenUsed="1" w:qFormat="1"/>
+    <w:lsdException w:name="heading 8" w:uiPriority="9" w:semiHidden="1" w:unhideWhenUsed="1" w:qFormat="1"/>
+    <w:lsdException w:name="heading 9" w:uiPriority="9" w:semiHidden="1" w:unhideWhenUsed="1" w:qFormat="1"/>
     <w:lsdException w:name="index 1" w:semiHidden="1" w:unhideWhenUsed="1"/>
     <w:lsdException w:name="index 2" w:semiHidden="1" w:unhideWhenUsed="1"/>
     <w:lsdException w:name="index 3" w:semiHidden="1" w:unhideWhenUsed="1"/>
@@ -6266,22 +6282,22 @@
     <w:lsdException w:name="index 7" w:semiHidden="1" w:unhideWhenUsed="1"/>
     <w:lsdException w:name="index 8" w:semiHidden="1" w:unhideWhenUsed="1"/>
     <w:lsdException w:name="index 9" w:semiHidden="1" w:unhideWhenUsed="1"/>
-    <w:lsdException w:name="toc 1" w:semiHidden="1" w:uiPriority="39" w:unhideWhenUsed="1"/>
-    <w:lsdException w:name="toc 2" w:semiHidden="1" w:uiPriority="39" w:unhideWhenUsed="1"/>
-    <w:lsdException w:name="toc 3" w:semiHidden="1" w:uiPriority="39" w:unhideWhenUsed="1"/>
-    <w:lsdException w:name="toc 4" w:semiHidden="1" w:uiPriority="39" w:unhideWhenUsed="1"/>
-    <w:lsdException w:name="toc 5" w:semiHidden="1" w:uiPriority="39" w:unhideWhenUsed="1"/>
-    <w:lsdException w:name="toc 6" w:semiHidden="1" w:uiPriority="39" w:unhideWhenUsed="1"/>
-    <w:lsdException w:name="toc 7" w:semiHidden="1" w:uiPriority="39" w:unhideWhenUsed="1"/>
-    <w:lsdException w:name="toc 8" w:semiHidden="1" w:uiPriority="39" w:unhideWhenUsed="1"/>
-    <w:lsdException w:name="toc 9" w:semiHidden="1" w:uiPriority="39" w:unhideWhenUsed="1"/>
+    <w:lsdException w:name="toc 1" w:uiPriority="39" w:semiHidden="1" w:unhideWhenUsed="1"/>
+    <w:lsdException w:name="toc 2" w:uiPriority="39" w:semiHidden="1" w:unhideWhenUsed="1"/>
+    <w:lsdException w:name="toc 3" w:uiPriority="39" w:semiHidden="1" w:unhideWhenUsed="1"/>
+    <w:lsdException w:name="toc 4" w:uiPriority="39" w:semiHidden="1" w:unhideWhenUsed="1"/>
+    <w:lsdException w:name="toc 5" w:uiPriority="39" w:semiHidden="1" w:unhideWhenUsed="1"/>
+    <w:lsdException w:name="toc 6" w:uiPriority="39" w:semiHidden="1" w:unhideWhenUsed="1"/>
+    <w:lsdException w:name="toc 7" w:uiPriority="39" w:semiHidden="1" w:unhideWhenUsed="1"/>
+    <w:lsdException w:name="toc 8" w:uiPriority="39" w:semiHidden="1" w:unhideWhenUsed="1"/>
+    <w:lsdException w:name="toc 9" w:uiPriority="39" w:semiHidden="1" w:unhideWhenUsed="1"/>
     <w:lsdException w:name="Normal Indent" w:semiHidden="1" w:unhideWhenUsed="1"/>
     <w:lsdException w:name="footnote text" w:semiHidden="1" w:unhideWhenUsed="1"/>
     <w:lsdException w:name="annotation text" w:semiHidden="1" w:unhideWhenUsed="1"/>
     <w:lsdException w:name="header" w:semiHidden="1" w:unhideWhenUsed="1"/>
     <w:lsdException w:name="footer" w:semiHidden="1" w:unhideWhenUsed="1"/>
     <w:lsdException w:name="index heading" w:semiHidden="1" w:unhideWhenUsed="1"/>
-    <w:lsdException w:name="caption" w:semiHidden="1" w:uiPriority="35" w:unhideWhenUsed="1" w:qFormat="1"/>
+    <w:lsdException w:name="caption" w:uiPriority="35" w:semiHidden="1" w:unhideWhenUsed="1" w:qFormat="1"/>
     <w:lsdException w:name="table of figures" w:semiHidden="1" w:unhideWhenUsed="1"/>
     <w:lsdException w:name="envelope address" w:semiHidden="1" w:unhideWhenUsed="1"/>
     <w:lsdException w:name="envelope return" w:semiHidden="1" w:unhideWhenUsed="1"/>
@@ -6312,7 +6328,7 @@
     <w:lsdException w:name="Title" w:uiPriority="10" w:qFormat="1"/>
     <w:lsdException w:name="Closing" w:semiHidden="1" w:unhideWhenUsed="1"/>
     <w:lsdException w:name="Signature" w:semiHidden="1" w:unhideWhenUsed="1"/>
-    <w:lsdException w:name="Default Paragraph Font" w:semiHidden="1" w:uiPriority="1" w:unhideWhenUsed="1"/>
+    <w:lsdException w:name="Default Paragraph Font" w:uiPriority="1" w:semiHidden="1" w:unhideWhenUsed="1"/>
     <w:lsdException w:name="Body Text" w:semiHidden="1" w:unhideWhenUsed="1"/>
     <w:lsdException w:name="Body Text Indent" w:semiHidden="1" w:unhideWhenUsed="1"/>
     <w:lsdException w:name="List Continue" w:semiHidden="1" w:unhideWhenUsed="1"/>
@@ -6512,8 +6528,8 @@
     <w:lsdException w:name="Subtle Reference" w:uiPriority="31" w:qFormat="1"/>
     <w:lsdException w:name="Intense Reference" w:uiPriority="32" w:qFormat="1"/>
     <w:lsdException w:name="Book Title" w:uiPriority="33" w:qFormat="1"/>
-    <w:lsdException w:name="Bibliography" w:semiHidden="1" w:uiPriority="37" w:unhideWhenUsed="1"/>
-    <w:lsdException w:name="TOC Heading" w:semiHidden="1" w:uiPriority="39" w:unhideWhenUsed="1" w:qFormat="1"/>
+    <w:lsdException w:name="Bibliography" w:uiPriority="37" w:semiHidden="1" w:unhideWhenUsed="1"/>
+    <w:lsdException w:name="TOC Heading" w:uiPriority="39" w:semiHidden="1" w:unhideWhenUsed="1" w:qFormat="1"/>
     <w:lsdException w:name="Plain Table 1" w:uiPriority="41"/>
     <w:lsdException w:name="Plain Table 2" w:uiPriority="42"/>
     <w:lsdException w:name="Plain Table 3" w:uiPriority="43"/>
@@ -6619,7 +6635,7 @@
     <w:lsdException w:name="List Table 6 Colorful Accent 6" w:uiPriority="51"/>
     <w:lsdException w:name="List Table 7 Colorful Accent 6" w:uiPriority="52"/>
   </w:latentStyles>
-  <w:style w:type="paragraph" w:default="1" w:styleId="Normal">
+  <w:style w:type="paragraph" w:styleId="Normal" w:default="1">
     <w:name w:val="Normal"/>
     <w:qFormat/>
   </w:style>
@@ -6637,7 +6653,7 @@
       <w:outlineLvl w:val="0"/>
     </w:pPr>
     <w:rPr>
-      <w:rFonts w:asciiTheme="majorHAnsi" w:eastAsiaTheme="majorEastAsia" w:hAnsiTheme="majorHAnsi" w:cstheme="majorBidi"/>
+      <w:rFonts w:asciiTheme="majorHAnsi" w:hAnsiTheme="majorHAnsi" w:eastAsiaTheme="majorEastAsia" w:cstheme="majorBidi"/>
       <w:color w:val="2E74B5" w:themeColor="accent1" w:themeShade="BF"/>
       <w:sz w:val="32"/>
       <w:szCs w:val="32"/>
@@ -6658,7 +6674,7 @@
       <w:outlineLvl w:val="1"/>
     </w:pPr>
     <w:rPr>
-      <w:rFonts w:asciiTheme="majorHAnsi" w:eastAsiaTheme="majorEastAsia" w:hAnsiTheme="majorHAnsi" w:cstheme="majorBidi"/>
+      <w:rFonts w:asciiTheme="majorHAnsi" w:hAnsiTheme="majorHAnsi" w:eastAsiaTheme="majorEastAsia" w:cstheme="majorBidi"/>
       <w:color w:val="2E74B5" w:themeColor="accent1" w:themeShade="BF"/>
       <w:sz w:val="26"/>
       <w:szCs w:val="26"/>
@@ -6679,7 +6695,7 @@
       <w:outlineLvl w:val="2"/>
     </w:pPr>
     <w:rPr>
-      <w:rFonts w:asciiTheme="majorHAnsi" w:eastAsiaTheme="majorEastAsia" w:hAnsiTheme="majorHAnsi" w:cstheme="majorBidi"/>
+      <w:rFonts w:asciiTheme="majorHAnsi" w:hAnsiTheme="majorHAnsi" w:eastAsiaTheme="majorEastAsia" w:cstheme="majorBidi"/>
       <w:color w:val="1F4D78" w:themeColor="accent1" w:themeShade="7F"/>
       <w:sz w:val="24"/>
       <w:szCs w:val="24"/>
@@ -6700,7 +6716,7 @@
       <w:outlineLvl w:val="3"/>
     </w:pPr>
     <w:rPr>
-      <w:rFonts w:asciiTheme="majorHAnsi" w:eastAsiaTheme="majorEastAsia" w:hAnsiTheme="majorHAnsi" w:cstheme="majorBidi"/>
+      <w:rFonts w:asciiTheme="majorHAnsi" w:hAnsiTheme="majorHAnsi" w:eastAsiaTheme="majorEastAsia" w:cstheme="majorBidi"/>
       <w:i/>
       <w:iCs/>
       <w:color w:val="2E74B5" w:themeColor="accent1" w:themeShade="BF"/>
@@ -6721,7 +6737,7 @@
       <w:outlineLvl w:val="4"/>
     </w:pPr>
     <w:rPr>
-      <w:rFonts w:asciiTheme="majorHAnsi" w:eastAsiaTheme="majorEastAsia" w:hAnsiTheme="majorHAnsi" w:cstheme="majorBidi"/>
+      <w:rFonts w:asciiTheme="majorHAnsi" w:hAnsiTheme="majorHAnsi" w:eastAsiaTheme="majorEastAsia" w:cstheme="majorBidi"/>
       <w:color w:val="2E74B5" w:themeColor="accent1" w:themeShade="BF"/>
     </w:rPr>
   </w:style>
@@ -6740,7 +6756,7 @@
       <w:outlineLvl w:val="5"/>
     </w:pPr>
     <w:rPr>
-      <w:rFonts w:asciiTheme="majorHAnsi" w:eastAsiaTheme="majorEastAsia" w:hAnsiTheme="majorHAnsi" w:cstheme="majorBidi"/>
+      <w:rFonts w:asciiTheme="majorHAnsi" w:hAnsiTheme="majorHAnsi" w:eastAsiaTheme="majorEastAsia" w:cstheme="majorBidi"/>
       <w:color w:val="1F4D78" w:themeColor="accent1" w:themeShade="7F"/>
     </w:rPr>
   </w:style>
@@ -6759,7 +6775,7 @@
       <w:outlineLvl w:val="6"/>
     </w:pPr>
     <w:rPr>
-      <w:rFonts w:asciiTheme="majorHAnsi" w:eastAsiaTheme="majorEastAsia" w:hAnsiTheme="majorHAnsi" w:cstheme="majorBidi"/>
+      <w:rFonts w:asciiTheme="majorHAnsi" w:hAnsiTheme="majorHAnsi" w:eastAsiaTheme="majorEastAsia" w:cstheme="majorBidi"/>
       <w:i/>
       <w:iCs/>
       <w:color w:val="1F4D78" w:themeColor="accent1" w:themeShade="7F"/>
@@ -6780,7 +6796,7 @@
       <w:outlineLvl w:val="7"/>
     </w:pPr>
     <w:rPr>
-      <w:rFonts w:asciiTheme="majorHAnsi" w:eastAsiaTheme="majorEastAsia" w:hAnsiTheme="majorHAnsi" w:cstheme="majorBidi"/>
+      <w:rFonts w:asciiTheme="majorHAnsi" w:hAnsiTheme="majorHAnsi" w:eastAsiaTheme="majorEastAsia" w:cstheme="majorBidi"/>
       <w:color w:val="272727" w:themeColor="text1" w:themeTint="D8"/>
       <w:sz w:val="21"/>
       <w:szCs w:val="21"/>
@@ -6801,7 +6817,7 @@
       <w:outlineLvl w:val="8"/>
     </w:pPr>
     <w:rPr>
-      <w:rFonts w:asciiTheme="majorHAnsi" w:eastAsiaTheme="majorEastAsia" w:hAnsiTheme="majorHAnsi" w:cstheme="majorBidi"/>
+      <w:rFonts w:asciiTheme="majorHAnsi" w:hAnsiTheme="majorHAnsi" w:eastAsiaTheme="majorEastAsia" w:cstheme="majorBidi"/>
       <w:i/>
       <w:iCs/>
       <w:color w:val="272727" w:themeColor="text1" w:themeTint="D8"/>
@@ -6809,13 +6825,13 @@
       <w:szCs w:val="21"/>
     </w:rPr>
   </w:style>
-  <w:style w:type="character" w:default="1" w:styleId="DefaultParagraphFont">
+  <w:style w:type="character" w:styleId="DefaultParagraphFont" w:default="1">
     <w:name w:val="Default Paragraph Font"/>
     <w:uiPriority w:val="1"/>
     <w:semiHidden/>
     <w:unhideWhenUsed/>
   </w:style>
-  <w:style w:type="table" w:default="1" w:styleId="TableNormal">
+  <w:style w:type="table" w:styleId="TableNormal" w:default="1">
     <w:name w:val="Normal Table"/>
     <w:uiPriority w:val="99"/>
     <w:semiHidden/>
@@ -6830,111 +6846,111 @@
       </w:tblCellMar>
     </w:tblPr>
   </w:style>
-  <w:style w:type="numbering" w:default="1" w:styleId="NoList">
+  <w:style w:type="numbering" w:styleId="NoList" w:default="1">
     <w:name w:val="No List"/>
     <w:uiPriority w:val="99"/>
     <w:semiHidden/>
     <w:unhideWhenUsed/>
   </w:style>
-  <w:style w:type="character" w:customStyle="1" w:styleId="Heading1Char">
+  <w:style w:type="character" w:styleId="Heading1Char" w:customStyle="1">
     <w:name w:val="Heading 1 Char"/>
     <w:basedOn w:val="DefaultParagraphFont"/>
     <w:link w:val="Heading1"/>
     <w:uiPriority w:val="9"/>
     <w:rPr>
-      <w:rFonts w:asciiTheme="majorHAnsi" w:eastAsiaTheme="majorEastAsia" w:hAnsiTheme="majorHAnsi" w:cstheme="majorBidi"/>
+      <w:rFonts w:asciiTheme="majorHAnsi" w:hAnsiTheme="majorHAnsi" w:eastAsiaTheme="majorEastAsia" w:cstheme="majorBidi"/>
       <w:color w:val="2E74B5" w:themeColor="accent1" w:themeShade="BF"/>
       <w:sz w:val="32"/>
       <w:szCs w:val="32"/>
     </w:rPr>
   </w:style>
-  <w:style w:type="character" w:customStyle="1" w:styleId="Heading2Char">
+  <w:style w:type="character" w:styleId="Heading2Char" w:customStyle="1">
     <w:name w:val="Heading 2 Char"/>
     <w:basedOn w:val="DefaultParagraphFont"/>
     <w:link w:val="Heading2"/>
     <w:uiPriority w:val="9"/>
     <w:rPr>
-      <w:rFonts w:asciiTheme="majorHAnsi" w:eastAsiaTheme="majorEastAsia" w:hAnsiTheme="majorHAnsi" w:cstheme="majorBidi"/>
+      <w:rFonts w:asciiTheme="majorHAnsi" w:hAnsiTheme="majorHAnsi" w:eastAsiaTheme="majorEastAsia" w:cstheme="majorBidi"/>
       <w:color w:val="2E74B5" w:themeColor="accent1" w:themeShade="BF"/>
       <w:sz w:val="26"/>
       <w:szCs w:val="26"/>
     </w:rPr>
   </w:style>
-  <w:style w:type="character" w:customStyle="1" w:styleId="Heading3Char">
+  <w:style w:type="character" w:styleId="Heading3Char" w:customStyle="1">
     <w:name w:val="Heading 3 Char"/>
     <w:basedOn w:val="DefaultParagraphFont"/>
     <w:link w:val="Heading3"/>
     <w:uiPriority w:val="9"/>
     <w:rPr>
-      <w:rFonts w:asciiTheme="majorHAnsi" w:eastAsiaTheme="majorEastAsia" w:hAnsiTheme="majorHAnsi" w:cstheme="majorBidi"/>
+      <w:rFonts w:asciiTheme="majorHAnsi" w:hAnsiTheme="majorHAnsi" w:eastAsiaTheme="majorEastAsia" w:cstheme="majorBidi"/>
       <w:color w:val="1F4D78" w:themeColor="accent1" w:themeShade="7F"/>
       <w:sz w:val="24"/>
       <w:szCs w:val="24"/>
     </w:rPr>
   </w:style>
-  <w:style w:type="character" w:customStyle="1" w:styleId="Heading4Char">
+  <w:style w:type="character" w:styleId="Heading4Char" w:customStyle="1">
     <w:name w:val="Heading 4 Char"/>
     <w:basedOn w:val="DefaultParagraphFont"/>
     <w:link w:val="Heading4"/>
     <w:uiPriority w:val="9"/>
     <w:rPr>
-      <w:rFonts w:asciiTheme="majorHAnsi" w:eastAsiaTheme="majorEastAsia" w:hAnsiTheme="majorHAnsi" w:cstheme="majorBidi"/>
+      <w:rFonts w:asciiTheme="majorHAnsi" w:hAnsiTheme="majorHAnsi" w:eastAsiaTheme="majorEastAsia" w:cstheme="majorBidi"/>
       <w:i/>
       <w:iCs/>
       <w:color w:val="2E74B5" w:themeColor="accent1" w:themeShade="BF"/>
     </w:rPr>
   </w:style>
-  <w:style w:type="character" w:customStyle="1" w:styleId="Heading5Char">
+  <w:style w:type="character" w:styleId="Heading5Char" w:customStyle="1">
     <w:name w:val="Heading 5 Char"/>
     <w:basedOn w:val="DefaultParagraphFont"/>
     <w:link w:val="Heading5"/>
     <w:uiPriority w:val="9"/>
     <w:rPr>
-      <w:rFonts w:asciiTheme="majorHAnsi" w:eastAsiaTheme="majorEastAsia" w:hAnsiTheme="majorHAnsi" w:cstheme="majorBidi"/>
+      <w:rFonts w:asciiTheme="majorHAnsi" w:hAnsiTheme="majorHAnsi" w:eastAsiaTheme="majorEastAsia" w:cstheme="majorBidi"/>
       <w:color w:val="2E74B5" w:themeColor="accent1" w:themeShade="BF"/>
     </w:rPr>
   </w:style>
-  <w:style w:type="character" w:customStyle="1" w:styleId="Heading6Char">
+  <w:style w:type="character" w:styleId="Heading6Char" w:customStyle="1">
     <w:name w:val="Heading 6 Char"/>
     <w:basedOn w:val="DefaultParagraphFont"/>
     <w:link w:val="Heading6"/>
     <w:uiPriority w:val="9"/>
     <w:rPr>
-      <w:rFonts w:asciiTheme="majorHAnsi" w:eastAsiaTheme="majorEastAsia" w:hAnsiTheme="majorHAnsi" w:cstheme="majorBidi"/>
+      <w:rFonts w:asciiTheme="majorHAnsi" w:hAnsiTheme="majorHAnsi" w:eastAsiaTheme="majorEastAsia" w:cstheme="majorBidi"/>
       <w:color w:val="1F4D78" w:themeColor="accent1" w:themeShade="7F"/>
     </w:rPr>
   </w:style>
-  <w:style w:type="character" w:customStyle="1" w:styleId="Heading7Char">
+  <w:style w:type="character" w:styleId="Heading7Char" w:customStyle="1">
     <w:name w:val="Heading 7 Char"/>
     <w:basedOn w:val="DefaultParagraphFont"/>
     <w:link w:val="Heading7"/>
     <w:uiPriority w:val="9"/>
     <w:rPr>
-      <w:rFonts w:asciiTheme="majorHAnsi" w:eastAsiaTheme="majorEastAsia" w:hAnsiTheme="majorHAnsi" w:cstheme="majorBidi"/>
+      <w:rFonts w:asciiTheme="majorHAnsi" w:hAnsiTheme="majorHAnsi" w:eastAsiaTheme="majorEastAsia" w:cstheme="majorBidi"/>
       <w:i/>
       <w:iCs/>
       <w:color w:val="1F4D78" w:themeColor="accent1" w:themeShade="7F"/>
     </w:rPr>
   </w:style>
-  <w:style w:type="character" w:customStyle="1" w:styleId="Heading8Char">
+  <w:style w:type="character" w:styleId="Heading8Char" w:customStyle="1">
     <w:name w:val="Heading 8 Char"/>
     <w:basedOn w:val="DefaultParagraphFont"/>
     <w:link w:val="Heading8"/>
     <w:uiPriority w:val="9"/>
     <w:rPr>
-      <w:rFonts w:asciiTheme="majorHAnsi" w:eastAsiaTheme="majorEastAsia" w:hAnsiTheme="majorHAnsi" w:cstheme="majorBidi"/>
+      <w:rFonts w:asciiTheme="majorHAnsi" w:hAnsiTheme="majorHAnsi" w:eastAsiaTheme="majorEastAsia" w:cstheme="majorBidi"/>
       <w:color w:val="272727" w:themeColor="text1" w:themeTint="D8"/>
       <w:sz w:val="21"/>
       <w:szCs w:val="21"/>
     </w:rPr>
   </w:style>
-  <w:style w:type="character" w:customStyle="1" w:styleId="Heading9Char">
+  <w:style w:type="character" w:styleId="Heading9Char" w:customStyle="1">
     <w:name w:val="Heading 9 Char"/>
     <w:basedOn w:val="DefaultParagraphFont"/>
     <w:link w:val="Heading9"/>
     <w:uiPriority w:val="9"/>
     <w:rPr>
-      <w:rFonts w:asciiTheme="majorHAnsi" w:eastAsiaTheme="majorEastAsia" w:hAnsiTheme="majorHAnsi" w:cstheme="majorBidi"/>
+      <w:rFonts w:asciiTheme="majorHAnsi" w:hAnsiTheme="majorHAnsi" w:eastAsiaTheme="majorEastAsia" w:cstheme="majorBidi"/>
       <w:i/>
       <w:iCs/>
       <w:color w:val="272727" w:themeColor="text1" w:themeTint="D8"/>
@@ -6953,20 +6969,20 @@
       <w:contextualSpacing/>
     </w:pPr>
     <w:rPr>
-      <w:rFonts w:asciiTheme="majorHAnsi" w:eastAsiaTheme="majorEastAsia" w:hAnsiTheme="majorHAnsi" w:cstheme="majorBidi"/>
+      <w:rFonts w:asciiTheme="majorHAnsi" w:hAnsiTheme="majorHAnsi" w:eastAsiaTheme="majorEastAsia" w:cstheme="majorBidi"/>
       <w:spacing w:val="-10"/>
       <w:kern w:val="28"/>
       <w:sz w:val="56"/>
       <w:szCs w:val="56"/>
     </w:rPr>
   </w:style>
-  <w:style w:type="character" w:customStyle="1" w:styleId="TitleChar">
+  <w:style w:type="character" w:styleId="TitleChar" w:customStyle="1">
     <w:name w:val="Title Char"/>
     <w:basedOn w:val="DefaultParagraphFont"/>
     <w:link w:val="Title"/>
     <w:uiPriority w:val="10"/>
     <w:rPr>
-      <w:rFonts w:asciiTheme="majorHAnsi" w:eastAsiaTheme="majorEastAsia" w:hAnsiTheme="majorHAnsi" w:cstheme="majorBidi"/>
+      <w:rFonts w:asciiTheme="majorHAnsi" w:hAnsiTheme="majorHAnsi" w:eastAsiaTheme="majorEastAsia" w:cstheme="majorBidi"/>
       <w:spacing w:val="-10"/>
       <w:kern w:val="28"/>
       <w:sz w:val="56"/>
@@ -6991,7 +7007,7 @@
       <w:spacing w:val="15"/>
     </w:rPr>
   </w:style>
-  <w:style w:type="character" w:customStyle="1" w:styleId="SubtitleChar">
+  <w:style w:type="character" w:styleId="SubtitleChar" w:customStyle="1">
     <w:name w:val="Subtitle Char"/>
     <w:basedOn w:val="DefaultParagraphFont"/>
     <w:link w:val="Subtitle"/>
@@ -7062,7 +7078,7 @@
       <w:color w:val="404040" w:themeColor="text1" w:themeTint="BF"/>
     </w:rPr>
   </w:style>
-  <w:style w:type="character" w:customStyle="1" w:styleId="QuoteChar">
+  <w:style w:type="character" w:styleId="QuoteChar" w:customStyle="1">
     <w:name w:val="Quote Char"/>
     <w:basedOn w:val="DefaultParagraphFont"/>
     <w:link w:val="Quote"/>
@@ -7082,8 +7098,8 @@
     <w:qFormat/>
     <w:pPr>
       <w:pBdr>
-        <w:top w:val="single" w:sz="4" w:space="10" w:color="5B9BD5" w:themeColor="accent1"/>
-        <w:bottom w:val="single" w:sz="4" w:space="10" w:color="5B9BD5" w:themeColor="accent1"/>
+        <w:top w:val="single" w:color="5B9BD5" w:themeColor="accent1" w:sz="4" w:space="10"/>
+        <w:bottom w:val="single" w:color="5B9BD5" w:themeColor="accent1" w:sz="4" w:space="10"/>
       </w:pBdr>
       <w:spacing w:before="360" w:after="360"/>
       <w:ind w:left="864" w:right="864"/>
@@ -7095,7 +7111,7 @@
       <w:color w:val="5B9BD5" w:themeColor="accent1"/>
     </w:rPr>
   </w:style>
-  <w:style w:type="character" w:customStyle="1" w:styleId="IntenseQuoteChar">
+  <w:style w:type="character" w:styleId="IntenseQuoteChar" w:customStyle="1">
     <w:name w:val="Intense Quote Char"/>
     <w:basedOn w:val="DefaultParagraphFont"/>
     <w:link w:val="IntenseQuote"/>
@@ -7200,7 +7216,7 @@
       <w:rFonts w:eastAsiaTheme="minorEastAsia"/>
     </w:rPr>
   </w:style>
-  <w:style w:type="character" w:customStyle="1" w:styleId="NoSpacingChar">
+  <w:style w:type="character" w:styleId="NoSpacingChar" w:customStyle="1">
     <w:name w:val="No Spacing Char"/>
     <w:basedOn w:val="DefaultParagraphFont"/>
     <w:link w:val="NoSpacing"/>

</xml_diff>

<commit_message>
Added Static Models Student/Admin
</commit_message>
<xml_diff>
--- a/Design.docx
+++ b/Design.docx
@@ -1,6 +1,6 @@
 
 <file path=word/document.xml><?xml version="1.0" encoding="utf-8"?>
-<w:document xmlns:wpc="http://schemas.microsoft.com/office/word/2010/wordprocessingCanvas" xmlns:mo="http://schemas.microsoft.com/office/mac/office/2008/main" xmlns:mc="http://schemas.openxmlformats.org/markup-compatibility/2006" xmlns:mv="urn:schemas-microsoft-com:mac:vml" xmlns:o="urn:schemas-microsoft-com:office:office" xmlns:r="http://schemas.openxmlformats.org/officeDocument/2006/relationships" xmlns:m="http://schemas.openxmlformats.org/officeDocument/2006/math" xmlns:v="urn:schemas-microsoft-com:vml" xmlns:wp14="http://schemas.microsoft.com/office/word/2010/wordprocessingDrawing" xmlns:wp="http://schemas.openxmlformats.org/drawingml/2006/wordprocessingDrawing" xmlns:w10="urn:schemas-microsoft-com:office:word" xmlns:w="http://schemas.openxmlformats.org/wordprocessingml/2006/main" xmlns:w14="http://schemas.microsoft.com/office/word/2010/wordml" xmlns:wpg="http://schemas.microsoft.com/office/word/2010/wordprocessingGroup" xmlns:wpi="http://schemas.microsoft.com/office/word/2010/wordprocessingInk" xmlns:wne="http://schemas.microsoft.com/office/word/2006/wordml" xmlns:wps="http://schemas.microsoft.com/office/word/2010/wordprocessingShape" mc:Ignorable="w14 wp14">
+<w:document xmlns:wpc="http://schemas.microsoft.com/office/word/2010/wordprocessingCanvas" xmlns:mc="http://schemas.openxmlformats.org/markup-compatibility/2006" xmlns:o="urn:schemas-microsoft-com:office:office" xmlns:r="http://schemas.openxmlformats.org/officeDocument/2006/relationships" xmlns:m="http://schemas.openxmlformats.org/officeDocument/2006/math" xmlns:v="urn:schemas-microsoft-com:vml" xmlns:wp14="http://schemas.microsoft.com/office/word/2010/wordprocessingDrawing" xmlns:wp="http://schemas.openxmlformats.org/drawingml/2006/wordprocessingDrawing" xmlns:w10="urn:schemas-microsoft-com:office:word" xmlns:w="http://schemas.openxmlformats.org/wordprocessingml/2006/main" xmlns:w14="http://schemas.microsoft.com/office/word/2010/wordml" xmlns:wpg="http://schemas.microsoft.com/office/word/2010/wordprocessingGroup" xmlns:wpi="http://schemas.microsoft.com/office/word/2010/wordprocessingInk" xmlns:wne="http://schemas.microsoft.com/office/word/2006/wordml" xmlns:wps="http://schemas.microsoft.com/office/word/2010/wordprocessingShape" mc:Ignorable="w14 wp14">
   <w:body>
     <w:sdt>
       <w:sdtPr>
@@ -49,6 +49,7 @@
                 <w:dataBinding w:prefixMappings="xmlns:ns0='http://schemas.openxmlformats.org/officeDocument/2006/extended-properties'" w:xpath="/ns0:Properties[1]/ns0:Company[1]" w:storeItemID="{6668398D-A668-4E3E-A5EB-62B293D839F1}"/>
                 <w:text/>
               </w:sdtPr>
+              <w:sdtEndPr/>
               <w:sdtContent>
                 <w:tc>
                   <w:tcPr>
@@ -102,6 +103,7 @@
                   <w:dataBinding w:prefixMappings="xmlns:ns0='http://schemas.openxmlformats.org/package/2006/metadata/core-properties' xmlns:ns1='http://purl.org/dc/elements/1.1/'" w:xpath="/ns0:coreProperties[1]/ns1:title[1]" w:storeItemID="{6C3C8BC8-F283-45AE-878A-BAB7291924A1}"/>
                   <w:text/>
                 </w:sdtPr>
+                <w:sdtEndPr/>
                 <w:sdtContent>
                   <w:p>
                     <w:pPr>
@@ -144,6 +146,7 @@
                 <w:dataBinding w:prefixMappings="xmlns:ns0='http://schemas.openxmlformats.org/package/2006/metadata/core-properties' xmlns:ns1='http://purl.org/dc/elements/1.1/'" w:xpath="/ns0:coreProperties[1]/ns1:subject[1]" w:storeItemID="{6C3C8BC8-F283-45AE-878A-BAB7291924A1}"/>
                 <w:text/>
               </w:sdtPr>
+              <w:sdtEndPr/>
               <w:sdtContent>
                 <w:tc>
                   <w:tcPr>
@@ -179,7 +182,8 @@
         </w:tbl>
         <w:tbl>
           <w:tblPr>
-            <w:tblpPr w:leftFromText="187" w:rightFromText="187" w:horzAnchor="margin" w:tblpXSpec="center" w:tblpYSpec="bottom"/>
+            <w:tblpPr w:leftFromText="187" w:rightFromText="187" w:vertAnchor="page" w:horzAnchor="margin" w:tblpXSpec="center" w:tblpY="6781"/>
+            <w:tblOverlap w:val="never"/>
             <w:tblW w:w="3857" w:type="pct"/>
             <w:tblLook w:val="04A0" w:firstRow="1" w:lastRow="0" w:firstColumn="1" w:lastColumn="0" w:noHBand="0" w:noVBand="1"/>
           </w:tblPr>
@@ -189,7 +193,7 @@
           <w:tr>
             <w:tc>
               <w:tcPr>
-                <w:tcW w:w="7221" w:type="dxa"/>
+                <w:tcW w:w="7398" w:type="dxa"/>
                 <w:tcMar>
                   <w:top w:w="216" w:type="dxa"/>
                   <w:left w:w="115" w:type="dxa"/>
@@ -197,31 +201,31 @@
                   <w:right w:w="115" w:type="dxa"/>
                 </w:tcMar>
               </w:tcPr>
-              <w:sdt>
-                <w:sdtPr>
+              <w:p>
+                <w:pPr>
+                  <w:pStyle w:val="NoSpacing"/>
                   <w:rPr>
                     <w:color w:val="5B9BD5" w:themeColor="accent1"/>
                     <w:sz w:val="28"/>
                     <w:szCs w:val="28"/>
                   </w:rPr>
-                  <w:alias w:val="Author"/>
-                  <w:id w:val="13406928"/>
-                  <w:placeholder>
-                    <w:docPart w:val="69C3162EA6DD4EC1925506CD04F3CA97"/>
-                  </w:placeholder>
-                  <w:dataBinding w:prefixMappings="xmlns:ns0='http://schemas.openxmlformats.org/package/2006/metadata/core-properties' xmlns:ns1='http://purl.org/dc/elements/1.1/'" w:xpath="/ns0:coreProperties[1]/ns1:creator[1]" w:storeItemID="{6C3C8BC8-F283-45AE-878A-BAB7291924A1}"/>
-                  <w:text/>
-                </w:sdtPr>
-                <w:sdtContent>
-                  <w:p>
-                    <w:pPr>
-                      <w:pStyle w:val="NoSpacing"/>
-                      <w:rPr>
-                        <w:color w:val="5B9BD5" w:themeColor="accent1"/>
-                        <w:sz w:val="28"/>
-                        <w:szCs w:val="28"/>
-                      </w:rPr>
-                    </w:pPr>
+                </w:pPr>
+                <w:sdt>
+                  <w:sdtPr>
+                    <w:rPr>
+                      <w:color w:val="5B9BD5" w:themeColor="accent1"/>
+                      <w:sz w:val="28"/>
+                      <w:szCs w:val="28"/>
+                    </w:rPr>
+                    <w:alias w:val="Author"/>
+                    <w:id w:val="13406928"/>
+                    <w:placeholder>
+                      <w:docPart w:val="0392CE0E2BF84C8790CE3A6C623B6902"/>
+                    </w:placeholder>
+                    <w:dataBinding w:prefixMappings="xmlns:ns0='http://schemas.openxmlformats.org/package/2006/metadata/core-properties' xmlns:ns1='http://purl.org/dc/elements/1.1/'" w:xpath="/ns0:coreProperties[1]/ns1:creator[1]" w:storeItemID="{6C3C8BC8-F283-45AE-878A-BAB7291924A1}"/>
+                    <w:text/>
+                  </w:sdtPr>
+                  <w:sdtContent>
                     <w:proofErr w:type="spellStart"/>
                     <w:r>
                       <w:rPr>
@@ -238,7 +242,15 @@
                         <w:sz w:val="28"/>
                         <w:szCs w:val="28"/>
                       </w:rPr>
-                      <w:t xml:space="preserve"> Jefferson, Issa Samake, Zach </w:t>
+                      <w:t xml:space="preserve"> Jeff</w:t>
+                    </w:r>
+                    <w:r>
+                      <w:rPr>
+                        <w:color w:val="5B9BD5" w:themeColor="accent1"/>
+                        <w:sz w:val="28"/>
+                        <w:szCs w:val="28"/>
+                      </w:rPr>
+                      <w:t xml:space="preserve">erson, </w:t>
                     </w:r>
                     <w:proofErr w:type="spellStart"/>
                     <w:r>
@@ -247,7 +259,43 @@
                         <w:sz w:val="28"/>
                         <w:szCs w:val="28"/>
                       </w:rPr>
-                      <w:t>Danjeau</w:t>
+                      <w:t>Issa</w:t>
+                    </w:r>
+                    <w:proofErr w:type="spellEnd"/>
+                    <w:r>
+                      <w:rPr>
+                        <w:color w:val="5B9BD5" w:themeColor="accent1"/>
+                        <w:sz w:val="28"/>
+                        <w:szCs w:val="28"/>
+                      </w:rPr>
+                      <w:t xml:space="preserve"> </w:t>
+                    </w:r>
+                    <w:proofErr w:type="spellStart"/>
+                    <w:r>
+                      <w:rPr>
+                        <w:color w:val="5B9BD5" w:themeColor="accent1"/>
+                        <w:sz w:val="28"/>
+                        <w:szCs w:val="28"/>
+                      </w:rPr>
+                      <w:t>Samake</w:t>
+                    </w:r>
+                    <w:proofErr w:type="spellEnd"/>
+                    <w:r>
+                      <w:rPr>
+                        <w:color w:val="5B9BD5" w:themeColor="accent1"/>
+                        <w:sz w:val="28"/>
+                        <w:szCs w:val="28"/>
+                      </w:rPr>
+                      <w:t xml:space="preserve">, Zach </w:t>
+                    </w:r>
+                    <w:proofErr w:type="spellStart"/>
+                    <w:r>
+                      <w:rPr>
+                        <w:color w:val="5B9BD5" w:themeColor="accent1"/>
+                        <w:sz w:val="28"/>
+                        <w:szCs w:val="28"/>
+                      </w:rPr>
+                      <w:t>Danjean</w:t>
                     </w:r>
                     <w:proofErr w:type="spellEnd"/>
                     <w:r>
@@ -286,9 +334,9 @@
                       <w:t>Okoye</w:t>
                     </w:r>
                     <w:proofErr w:type="spellEnd"/>
-                  </w:p>
-                </w:sdtContent>
-              </w:sdt>
+                  </w:sdtContent>
+                </w:sdt>
+              </w:p>
               <w:sdt>
                 <w:sdtPr>
                   <w:rPr>
@@ -299,6 +347,9 @@
                   <w:alias w:val="Date"/>
                   <w:tag w:val="Date"/>
                   <w:id w:val="13406932"/>
+                  <w:placeholder>
+                    <w:docPart w:val="DBE456CC34094931B7FBD1EE810AE927"/>
+                  </w:placeholder>
                   <w:dataBinding w:prefixMappings="xmlns:ns0='http://schemas.microsoft.com/office/2006/coverPageProps'" w:xpath="/ns0:CoverPageProperties[1]/ns0:PublishDate[1]" w:storeItemID="{55AF091B-3C7A-41E3-B477-F2FDAA23CFDA}"/>
                   <w:date w:fullDate="2014-10-23T00:00:00Z">
                     <w:dateFormat w:val="M-d-yyyy"/>
@@ -434,303 +485,12 @@
           <w:sz w:val="24"/>
         </w:rPr>
       </w:pPr>
-    </w:p>
-    <w:p>
-      <w:pPr>
-        <w:pStyle w:val="Heading1"/>
-        <w:jc w:val="center"/>
-      </w:pPr>
-      <w:r>
-        <w:t>INTRODUCTION</w:t>
-      </w:r>
-    </w:p>
-    <w:p/>
-    <w:p/>
-    <w:p>
-      <w:pPr>
-        <w:rPr>
-          <w:sz w:val="24"/>
-        </w:rPr>
-      </w:pPr>
       <w:r>
         <w:rPr>
           <w:sz w:val="24"/>
         </w:rPr>
-        <w:t>The purpose of the detailed design document is to provide a low level description of the change room system, providing insight into the structure and design of each component. This document is meant to equip the reader with a solid understanding of the inner workings of the room change system.</w:t>
+        <w:t>INTRODUCTION</w:t>
       </w:r>
-    </w:p>
-    <w:p>
-      <w:pPr>
-        <w:rPr>
-          <w:sz w:val="24"/>
-        </w:rPr>
-      </w:pPr>
-    </w:p>
-    <w:p>
-      <w:pPr>
-        <w:pStyle w:val="ListParagraph"/>
-        <w:numPr>
-          <w:ilvl w:val="1"/>
-          <w:numId w:val="1"/>
-        </w:numPr>
-        <w:rPr>
-          <w:sz w:val="24"/>
-          <w:u w:val="single"/>
-        </w:rPr>
-      </w:pPr>
-      <w:r>
-        <w:rPr>
-          <w:sz w:val="24"/>
-          <w:u w:val="single"/>
-        </w:rPr>
-        <w:t>Goals and Objectives</w:t>
-      </w:r>
-    </w:p>
-    <w:p>
-      <w:pPr>
-        <w:rPr>
-          <w:sz w:val="24"/>
-          <w:u w:val="single"/>
-        </w:rPr>
-      </w:pPr>
-    </w:p>
-    <w:p>
-      <w:pPr>
-        <w:rPr>
-          <w:sz w:val="24"/>
-        </w:rPr>
-      </w:pPr>
-      <w:r>
-        <w:rPr>
-          <w:sz w:val="24"/>
-        </w:rPr>
-        <w:t xml:space="preserve">The purpose of the room change system is to facilitate the process of requesting room change for both the occupants and the housing employee in charge. Thus, the occupant can request a room change on the webpage and his/her request will be send to a queue where it will be review by the UL housing employees based on the requested date and the </w:t>
-      </w:r>
-      <w:r>
-        <w:rPr>
-          <w:sz w:val="24"/>
-        </w:rPr>
-        <w:t>availability</w:t>
-      </w:r>
-      <w:r>
-        <w:rPr>
-          <w:sz w:val="24"/>
-        </w:rPr>
-        <w:t xml:space="preserve"> of the room</w:t>
-      </w:r>
-      <w:r>
-        <w:rPr>
-          <w:sz w:val="24"/>
-        </w:rPr>
-        <w:t>s.</w:t>
-      </w:r>
-    </w:p>
-    <w:p>
-      <w:pPr>
-        <w:rPr>
-          <w:sz w:val="24"/>
-        </w:rPr>
-      </w:pPr>
-      <w:r>
-        <w:rPr>
-          <w:sz w:val="24"/>
-        </w:rPr>
-        <w:t>Also, the system will allow the housing worker to update he database by adding, removing and switching occupants. Finally, it will also keep track o room availability.</w:t>
-      </w:r>
-    </w:p>
-    <w:p>
-      <w:pPr>
-        <w:rPr>
-          <w:sz w:val="24"/>
-          <w:u w:val="single"/>
-        </w:rPr>
-      </w:pPr>
-    </w:p>
-    <w:p>
-      <w:pPr>
-        <w:pStyle w:val="ListParagraph"/>
-        <w:numPr>
-          <w:ilvl w:val="1"/>
-          <w:numId w:val="1"/>
-        </w:numPr>
-        <w:rPr>
-          <w:sz w:val="24"/>
-          <w:u w:val="single"/>
-        </w:rPr>
-      </w:pPr>
-      <w:r>
-        <w:rPr>
-          <w:sz w:val="24"/>
-          <w:u w:val="single"/>
-        </w:rPr>
-        <w:t>Projects overview and scope</w:t>
-      </w:r>
-    </w:p>
-    <w:p>
-      <w:pPr>
-        <w:rPr>
-          <w:sz w:val="24"/>
-        </w:rPr>
-      </w:pPr>
-    </w:p>
-    <w:p>
-      <w:pPr>
-        <w:rPr>
-          <w:sz w:val="24"/>
-        </w:rPr>
-      </w:pPr>
-      <w:r>
-        <w:rPr>
-          <w:sz w:val="24"/>
-        </w:rPr>
-        <w:t>The room change system will be composed of 2 main components</w:t>
-      </w:r>
-      <w:r>
-        <w:rPr>
-          <w:sz w:val="24"/>
-        </w:rPr>
-        <w:t xml:space="preserve"> the database and the interface</w:t>
-      </w:r>
-      <w:r>
-        <w:rPr>
-          <w:sz w:val="24"/>
-        </w:rPr>
-        <w:t>.</w:t>
-      </w:r>
-      <w:r>
-        <w:rPr>
-          <w:sz w:val="24"/>
-        </w:rPr>
-        <w:t xml:space="preserve"> The system will have 2 user interface</w:t>
-      </w:r>
-      <w:r>
-        <w:rPr>
-          <w:sz w:val="24"/>
-        </w:rPr>
-        <w:t>s</w:t>
-      </w:r>
-      <w:r>
-        <w:rPr>
-          <w:sz w:val="24"/>
-        </w:rPr>
-        <w:t>, one for the occupants to request room change and one for the UL housing</w:t>
-      </w:r>
-      <w:r>
-        <w:rPr>
-          <w:sz w:val="24"/>
-        </w:rPr>
-        <w:t xml:space="preserve"> workers to access and modify the databases</w:t>
-      </w:r>
-      <w:r>
-        <w:rPr>
-          <w:sz w:val="24"/>
-        </w:rPr>
-        <w:t>.</w:t>
-      </w:r>
-    </w:p>
-    <w:p>
-      <w:pPr>
-        <w:rPr>
-          <w:sz w:val="24"/>
-        </w:rPr>
-      </w:pPr>
-      <w:r>
-        <w:rPr>
-          <w:sz w:val="24"/>
-        </w:rPr>
-        <w:t xml:space="preserve">The system will also have a 4 </w:t>
-      </w:r>
-      <w:proofErr w:type="gramStart"/>
-      <w:r>
-        <w:rPr>
-          <w:sz w:val="24"/>
-        </w:rPr>
-        <w:t xml:space="preserve">databases </w:t>
-      </w:r>
-      <w:r>
-        <w:rPr>
-          <w:sz w:val="24"/>
-        </w:rPr>
-        <w:t>:</w:t>
-      </w:r>
-      <w:proofErr w:type="gramEnd"/>
-      <w:r>
-        <w:rPr>
-          <w:sz w:val="24"/>
-        </w:rPr>
-        <w:t xml:space="preserve"> one for the occupants information, one for the queue of requests, one for the administrators and one for the building and rooms.</w:t>
-      </w:r>
-    </w:p>
-    <w:p>
-      <w:pPr>
-        <w:rPr>
-          <w:sz w:val="24"/>
-        </w:rPr>
-      </w:pPr>
-    </w:p>
-    <w:p>
-      <w:pPr>
-        <w:rPr>
-          <w:sz w:val="24"/>
-        </w:rPr>
-      </w:pPr>
-      <w:r>
-        <w:rPr>
-          <w:sz w:val="24"/>
-        </w:rPr>
-        <w:t xml:space="preserve">The detail design document will cover 3 main parts. </w:t>
-      </w:r>
-      <w:proofErr w:type="gramStart"/>
-      <w:r>
-        <w:rPr>
-          <w:sz w:val="24"/>
-        </w:rPr>
-        <w:t>The GUI Design, the static model diagrams and the dynamic model diagrams</w:t>
-      </w:r>
-      <w:bookmarkStart w:id="0" w:name="_GoBack"/>
-      <w:bookmarkEnd w:id="0"/>
-      <w:r>
-        <w:rPr>
-          <w:sz w:val="24"/>
-        </w:rPr>
-        <w:t>.</w:t>
-      </w:r>
-      <w:proofErr w:type="gramEnd"/>
-    </w:p>
-    <w:p>
-      <w:pPr>
-        <w:rPr>
-          <w:sz w:val="24"/>
-        </w:rPr>
-      </w:pPr>
-    </w:p>
-    <w:p>
-      <w:pPr>
-        <w:rPr>
-          <w:sz w:val="24"/>
-        </w:rPr>
-      </w:pPr>
-    </w:p>
-    <w:p>
-      <w:pPr>
-        <w:rPr>
-          <w:sz w:val="24"/>
-        </w:rPr>
-      </w:pPr>
-    </w:p>
-    <w:p>
-      <w:pPr>
-        <w:rPr>
-          <w:sz w:val="24"/>
-        </w:rPr>
-      </w:pPr>
-    </w:p>
-    <w:p>
-      <w:pPr>
-        <w:rPr>
-          <w:sz w:val="24"/>
-        </w:rPr>
-      </w:pPr>
     </w:p>
     <w:p>
       <w:pPr>
@@ -756,7 +516,6 @@
         <w:rPr>
           <w:sz w:val="24"/>
         </w:rPr>
-        <w:lastRenderedPageBreak/>
         <w:t>GUI (Graphical User Interface) Design</w:t>
       </w:r>
     </w:p>
@@ -812,11 +571,95 @@
     <w:p/>
     <w:p/>
     <w:p>
+      <w:r>
+        <w:drawing>
+          <wp:inline distT="0" distB="0" distL="0" distR="0" wp14:anchorId="5A3FEC8D" wp14:editId="21F6893D">
+            <wp:extent cx="5943600" cy="4599305"/>
+            <wp:effectExtent l="0" t="0" r="0" b="0"/>
+            <wp:docPr id="64" name="Picture 64"/>
+            <wp:cNvGraphicFramePr>
+              <a:graphicFrameLocks xmlns:a="http://schemas.openxmlformats.org/drawingml/2006/main" noChangeAspect="1"/>
+            </wp:cNvGraphicFramePr>
+            <a:graphic xmlns:a="http://schemas.openxmlformats.org/drawingml/2006/main">
+              <a:graphicData uri="http://schemas.openxmlformats.org/drawingml/2006/picture">
+                <pic:pic xmlns:pic="http://schemas.openxmlformats.org/drawingml/2006/picture">
+                  <pic:nvPicPr>
+                    <pic:cNvPr id="0" name=""/>
+                    <pic:cNvPicPr/>
+                  </pic:nvPicPr>
+                  <pic:blipFill>
+                    <a:blip r:embed="rId7"/>
+                    <a:stretch>
+                      <a:fillRect/>
+                    </a:stretch>
+                  </pic:blipFill>
+                  <pic:spPr>
+                    <a:xfrm>
+                      <a:off x="0" y="0"/>
+                      <a:ext cx="5943600" cy="4599305"/>
+                    </a:xfrm>
+                    <a:prstGeom prst="rect">
+                      <a:avLst/>
+                    </a:prstGeom>
+                  </pic:spPr>
+                </pic:pic>
+              </a:graphicData>
+            </a:graphic>
+          </wp:inline>
+        </w:drawing>
+      </w:r>
+      <w:bookmarkStart w:id="0" w:name="_GoBack"/>
+      <w:bookmarkEnd w:id="0"/>
+    </w:p>
+    <w:p/>
+    <w:p/>
+    <w:p>
       <w:pPr>
         <w:rPr>
           <w:sz w:val="24"/>
         </w:rPr>
       </w:pPr>
+      <w:r>
+        <w:rPr>
+          <w:sz w:val="24"/>
+        </w:rPr>
+        <w:lastRenderedPageBreak/>
+        <w:drawing>
+          <wp:inline distT="0" distB="0" distL="0" distR="0" wp14:anchorId="40FFE20C" wp14:editId="6CF3FC48">
+            <wp:extent cx="5943600" cy="4599305"/>
+            <wp:effectExtent l="0" t="0" r="0" b="0"/>
+            <wp:docPr id="60" name="Picture 60"/>
+            <wp:cNvGraphicFramePr>
+              <a:graphicFrameLocks xmlns:a="http://schemas.openxmlformats.org/drawingml/2006/main" noChangeAspect="1"/>
+            </wp:cNvGraphicFramePr>
+            <a:graphic xmlns:a="http://schemas.openxmlformats.org/drawingml/2006/main">
+              <a:graphicData uri="http://schemas.openxmlformats.org/drawingml/2006/picture">
+                <pic:pic xmlns:pic="http://schemas.openxmlformats.org/drawingml/2006/picture">
+                  <pic:nvPicPr>
+                    <pic:cNvPr id="0" name=""/>
+                    <pic:cNvPicPr/>
+                  </pic:nvPicPr>
+                  <pic:blipFill>
+                    <a:blip r:embed="rId8"/>
+                    <a:stretch>
+                      <a:fillRect/>
+                    </a:stretch>
+                  </pic:blipFill>
+                  <pic:spPr>
+                    <a:xfrm>
+                      <a:off x="0" y="0"/>
+                      <a:ext cx="5943600" cy="4599305"/>
+                    </a:xfrm>
+                    <a:prstGeom prst="rect">
+                      <a:avLst/>
+                    </a:prstGeom>
+                  </pic:spPr>
+                </pic:pic>
+              </a:graphicData>
+            </a:graphic>
+          </wp:inline>
+        </w:drawing>
+      </w:r>
     </w:p>
     <w:p>
       <w:pPr>
@@ -913,7 +756,13 @@
                               <w:proofErr w:type="spellEnd"/>
                               <w:proofErr w:type="gramEnd"/>
                               <w:r>
-                                <w:t xml:space="preserve"> Create New ID (void) : void</w:t>
+                                <w:t xml:space="preserve"> </w:t>
+                              </w:r>
+                              <w:r>
+                                <w:t>Create New ID</w:t>
+                              </w:r>
+                              <w:r>
+                                <w:t xml:space="preserve"> (void) : void</w:t>
                               </w:r>
                             </w:p>
                           </w:txbxContent>
@@ -972,9 +821,12 @@
                                 <w:t>recordlist</w:t>
                               </w:r>
                               <w:proofErr w:type="spellEnd"/>
+                              <w:r>
+                                <w:t xml:space="preserve"> :</w:t>
+                              </w:r>
                               <w:proofErr w:type="gramEnd"/>
                               <w:r>
-                                <w:t xml:space="preserve"> : </w:t>
+                                <w:t xml:space="preserve"> </w:t>
                               </w:r>
                               <w:proofErr w:type="spellStart"/>
                               <w:r>
@@ -1043,21 +895,27 @@
                                 <w:rPr>
                                   <w:u w:val="single"/>
                                 </w:rPr>
-                                <w:t>ids</w:t>
+                                <w:t>ids :</w:t>
                               </w:r>
                               <w:proofErr w:type="gramEnd"/>
                               <w:r>
                                 <w:rPr>
                                   <w:u w:val="single"/>
                                 </w:rPr>
-                                <w:t xml:space="preserve"> : </w:t>
+                                <w:t xml:space="preserve"> </w:t>
                               </w:r>
                               <w:proofErr w:type="spellStart"/>
                               <w:r>
                                 <w:rPr>
                                   <w:u w:val="single"/>
                                 </w:rPr>
-                                <w:t>StudentID</w:t>
+                                <w:t>Student</w:t>
+                              </w:r>
+                              <w:r>
+                                <w:rPr>
+                                  <w:u w:val="single"/>
+                                </w:rPr>
+                                <w:t>ID</w:t>
                               </w:r>
                               <w:proofErr w:type="spellEnd"/>
                             </w:p>
@@ -1333,7 +1191,7 @@
                         <wps:spPr>
                           <a:xfrm>
                             <a:off x="2171700" y="1504819"/>
-                            <a:ext cx="480695" cy="257175"/>
+                            <a:ext cx="475615" cy="257175"/>
                           </a:xfrm>
                           <a:prstGeom prst="rect">
                             <a:avLst/>
@@ -1566,7 +1424,13 @@
                                 <w:rPr>
                                   <w:sz w:val="20"/>
                                 </w:rPr>
-                                <w:t xml:space="preserve"> == false</w:t>
+                                <w:t xml:space="preserve"> == </w:t>
+                              </w:r>
+                              <w:r>
+                                <w:rPr>
+                                  <w:sz w:val="20"/>
+                                </w:rPr>
+                                <w:t>false</w:t>
                               </w:r>
                               <w:r>
                                 <w:rPr>
@@ -1644,16 +1508,8 @@
                                 <w:rPr>
                                   <w:sz w:val="20"/>
                                 </w:rPr>
-                                <w:t xml:space="preserve">: </w:t>
+                                <w:t>: void</w:t>
                               </w:r>
-                              <w:proofErr w:type="gramStart"/>
-                              <w:r>
-                                <w:rPr>
-                                  <w:sz w:val="20"/>
-                                </w:rPr>
-                                <w:t>void</w:t>
-                              </w:r>
-                              <w:proofErr w:type="gramEnd"/>
                             </w:p>
                           </w:txbxContent>
                         </wps:txbx>
@@ -1712,14 +1568,14 @@
                                 <w:rPr>
                                   <w:u w:val="single"/>
                                 </w:rPr>
-                                <w:t>mail</w:t>
+                                <w:t>mail :</w:t>
                               </w:r>
                               <w:proofErr w:type="gramEnd"/>
                               <w:r>
                                 <w:rPr>
                                   <w:u w:val="single"/>
                                 </w:rPr>
-                                <w:t xml:space="preserve"> : </w:t>
+                                <w:t xml:space="preserve"> </w:t>
                               </w:r>
                               <w:proofErr w:type="spellStart"/>
                               <w:r>
@@ -1855,12 +1711,18 @@
                                 <w:t>createID</w:t>
                               </w:r>
                               <w:proofErr w:type="spellEnd"/>
+                              <w:r>
+                                <w:rPr>
+                                  <w:sz w:val="20"/>
+                                </w:rPr>
+                                <w:t>(</w:t>
+                              </w:r>
                               <w:proofErr w:type="gramEnd"/>
                               <w:r>
                                 <w:rPr>
                                   <w:sz w:val="20"/>
                                 </w:rPr>
-                                <w:t>(email, password)</w:t>
+                                <w:t>email, password)</w:t>
                               </w:r>
                             </w:p>
                             <w:p>
@@ -1873,16 +1735,8 @@
                                 <w:rPr>
                                   <w:sz w:val="20"/>
                                 </w:rPr>
-                                <w:t xml:space="preserve"> : </w:t>
+                                <w:t xml:space="preserve"> : void</w:t>
                               </w:r>
-                              <w:proofErr w:type="gramStart"/>
-                              <w:r>
-                                <w:rPr>
-                                  <w:sz w:val="20"/>
-                                </w:rPr>
-                                <w:t>void</w:t>
-                              </w:r>
-                              <w:proofErr w:type="gramEnd"/>
                             </w:p>
                             <w:p/>
                           </w:txbxContent>
@@ -2010,12 +1864,18 @@
                                 <w:t>verifymail</w:t>
                               </w:r>
                               <w:proofErr w:type="spellEnd"/>
+                              <w:r>
+                                <w:rPr>
+                                  <w:sz w:val="18"/>
+                                </w:rPr>
+                                <w:t>(</w:t>
+                              </w:r>
                               <w:proofErr w:type="gramEnd"/>
                               <w:r>
                                 <w:rPr>
                                   <w:sz w:val="18"/>
                                 </w:rPr>
-                                <w:t>(email):</w:t>
+                                <w:t>email):</w:t>
                               </w:r>
                             </w:p>
                             <w:p>
@@ -2088,7 +1948,7 @@
                         <wps:cNvSpPr txBox="1"/>
                         <wps:spPr>
                           <a:xfrm>
-                            <a:off x="3848087" y="3180240"/>
+                            <a:off x="3848087" y="3181072"/>
                             <a:ext cx="434975" cy="219075"/>
                           </a:xfrm>
                           <a:prstGeom prst="rect">
@@ -2385,12 +2245,18 @@
                                 <w:t>notvalid</w:t>
                               </w:r>
                               <w:proofErr w:type="spellEnd"/>
+                              <w:r>
+                                <w:rPr>
+                                  <w:sz w:val="20"/>
+                                </w:rPr>
+                                <w:t>(</w:t>
+                              </w:r>
                               <w:proofErr w:type="gramEnd"/>
                               <w:r>
                                 <w:rPr>
                                   <w:sz w:val="20"/>
                                 </w:rPr>
-                                <w:t>() : void</w:t>
+                                <w:t>) : void</w:t>
                               </w:r>
                             </w:p>
                           </w:txbxContent>
@@ -2492,13 +2358,13 @@
                                 <w:t>Msg</w:t>
                               </w:r>
                               <w:proofErr w:type="spellEnd"/>
-                              <w:proofErr w:type="gramEnd"/>
                               <w:r>
                                 <w:rPr>
                                   <w:sz w:val="18"/>
                                 </w:rPr>
                                 <w:t>()</w:t>
                               </w:r>
+                              <w:proofErr w:type="gramEnd"/>
                             </w:p>
                             <w:p>
                               <w:pPr>
@@ -2510,16 +2376,8 @@
                                 <w:rPr>
                                   <w:sz w:val="18"/>
                                 </w:rPr>
-                                <w:t xml:space="preserve"> : </w:t>
+                                <w:t xml:space="preserve"> : void</w:t>
                               </w:r>
-                              <w:proofErr w:type="gramStart"/>
-                              <w:r>
-                                <w:rPr>
-                                  <w:sz w:val="18"/>
-                                </w:rPr>
-                                <w:t>void</w:t>
-                              </w:r>
-                              <w:proofErr w:type="gramEnd"/>
                             </w:p>
                           </w:txbxContent>
                         </wps:txbx>
@@ -3064,12 +2922,18 @@
                                 <w:t>displayPage</w:t>
                               </w:r>
                               <w:proofErr w:type="spellEnd"/>
+                              <w:r>
+                                <w:rPr>
+                                  <w:sz w:val="20"/>
+                                </w:rPr>
+                                <w:t>(</w:t>
+                              </w:r>
                               <w:proofErr w:type="gramEnd"/>
                               <w:r>
                                 <w:rPr>
                                   <w:sz w:val="20"/>
                                 </w:rPr>
-                                <w:t>() :</w:t>
+                                <w:t>) :</w:t>
                               </w:r>
                             </w:p>
                             <w:p>
@@ -3291,7 +3155,7 @@
               </wp:inline>
             </w:drawing>
           </mc:Choice>
-          <mc:Fallback xmlns:w15="http://schemas.microsoft.com/office/word/2012/wordml" xmlns:a="http://schemas.openxmlformats.org/drawingml/2006/main">
+          <mc:Fallback xmlns:a="http://schemas.openxmlformats.org/drawingml/2006/main" xmlns:w15="http://schemas.microsoft.com/office/word/2012/wordml">
             <w:pict w14:anchorId="24035D56">
               <v:group id="Canvas 1" style="width:439.05pt;height:572.25pt;mso-position-horizontal-relative:char;mso-position-vertical-relative:line" coordsize="55759,72669" o:spid="_x0000_s1026" editas="canvas" o:gfxdata="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">
                 <v:shapetype id="_x0000_t75" coordsize="21600,21600" filled="f" stroked="f" o:spt="75" o:preferrelative="t" path="m@4@5l@4@11@9@11@9@5xe">
@@ -4269,7 +4133,7 @@
                                   <w:sz w:val="20"/>
                                   <w:u w:val="single"/>
                                 </w:rPr>
-                                <w:t>holder</w:t>
+                                <w:t>holder :</w:t>
                               </w:r>
                               <w:proofErr w:type="gramEnd"/>
                               <w:r>
@@ -4277,7 +4141,7 @@
                                   <w:sz w:val="20"/>
                                   <w:u w:val="single"/>
                                 </w:rPr>
-                                <w:t xml:space="preserve"> : Interface</w:t>
+                                <w:t xml:space="preserve"> Interface</w:t>
                               </w:r>
                             </w:p>
                           </w:txbxContent>
@@ -4335,13 +4199,20 @@
                                 <w:t>db</w:t>
                               </w:r>
                               <w:proofErr w:type="spellEnd"/>
+                              <w:r>
+                                <w:rPr>
+                                  <w:sz w:val="20"/>
+                                  <w:u w:val="single"/>
+                                </w:rPr>
+                                <w:t xml:space="preserve"> :</w:t>
+                              </w:r>
                               <w:proofErr w:type="gramEnd"/>
                               <w:r>
                                 <w:rPr>
                                   <w:sz w:val="20"/>
                                   <w:u w:val="single"/>
                                 </w:rPr>
-                                <w:t xml:space="preserve"> : </w:t>
+                                <w:t xml:space="preserve"> </w:t>
                               </w:r>
                               <w:proofErr w:type="spellStart"/>
                               <w:r>
@@ -4738,14 +4609,14 @@
                                 <w:rPr>
                                   <w:sz w:val="18"/>
                                 </w:rPr>
-                                <w:t>available</w:t>
+                                <w:t>available(</w:t>
                               </w:r>
                               <w:proofErr w:type="gramEnd"/>
                               <w:r>
                                 <w:rPr>
                                   <w:sz w:val="18"/>
                                 </w:rPr>
-                                <w:t>(building, room)</w:t>
+                                <w:t>building, room)</w:t>
                               </w:r>
                             </w:p>
                           </w:txbxContent>
@@ -4795,7 +4666,7 @@
                         <wps:spPr>
                           <a:xfrm>
                             <a:off x="2066925" y="2249686"/>
-                            <a:ext cx="620395" cy="241300"/>
+                            <a:ext cx="615315" cy="241300"/>
                           </a:xfrm>
                           <a:prstGeom prst="rect">
                             <a:avLst/>
@@ -5191,12 +5062,18 @@
                                 <w:t>updateAvailability</w:t>
                               </w:r>
                               <w:proofErr w:type="spellEnd"/>
+                              <w:r>
+                                <w:rPr>
+                                  <w:sz w:val="18"/>
+                                </w:rPr>
+                                <w:t>(</w:t>
+                              </w:r>
                               <w:proofErr w:type="gramEnd"/>
                               <w:r>
                                 <w:rPr>
                                   <w:sz w:val="18"/>
                                 </w:rPr>
-                                <w:t>(id)</w:t>
+                                <w:t>id)</w:t>
                               </w:r>
                             </w:p>
                           </w:txbxContent>
@@ -5552,12 +5429,18 @@
                                 <w:t>updateAvailability</w:t>
                               </w:r>
                               <w:proofErr w:type="spellEnd"/>
+                              <w:r>
+                                <w:rPr>
+                                  <w:sz w:val="18"/>
+                                </w:rPr>
+                                <w:t>(</w:t>
+                              </w:r>
                               <w:proofErr w:type="gramEnd"/>
                               <w:r>
                                 <w:rPr>
                                   <w:sz w:val="18"/>
                                 </w:rPr>
-                                <w:t>(id)</w:t>
+                                <w:t>id)</w:t>
                               </w:r>
                             </w:p>
                           </w:txbxContent>
@@ -5836,7 +5719,7 @@
               </wp:inline>
             </w:drawing>
           </mc:Choice>
-          <mc:Fallback xmlns:w15="http://schemas.microsoft.com/office/word/2012/wordml" xmlns:a="http://schemas.openxmlformats.org/drawingml/2006/main">
+          <mc:Fallback xmlns:a="http://schemas.openxmlformats.org/drawingml/2006/main" xmlns:w15="http://schemas.microsoft.com/office/word/2012/wordml">
             <w:pict w14:anchorId="6E869144">
               <v:group id="Canvas 3" style="width:6in;height:549.75pt;mso-position-horizontal-relative:char;mso-position-vertical-relative:line" coordsize="54864,69811" o:spid="_x0000_s1079" editas="canvas" o:gfxdata="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">
                 <v:shape id="_x0000_s1080" style="position:absolute;width:54864;height:69811;visibility:visible;mso-wrap-style:square" type="#_x0000_t75">
@@ -6467,127 +6350,6 @@
 </w:document>
 </file>
 
-<file path=word/numbering.xml><?xml version="1.0" encoding="utf-8"?>
-<w:numbering xmlns:wpc="http://schemas.microsoft.com/office/word/2010/wordprocessingCanvas" xmlns:mo="http://schemas.microsoft.com/office/mac/office/2008/main" xmlns:mc="http://schemas.openxmlformats.org/markup-compatibility/2006" xmlns:mv="urn:schemas-microsoft-com:mac:vml" xmlns:o="urn:schemas-microsoft-com:office:office" xmlns:r="http://schemas.openxmlformats.org/officeDocument/2006/relationships" xmlns:m="http://schemas.openxmlformats.org/officeDocument/2006/math" xmlns:v="urn:schemas-microsoft-com:vml" xmlns:wp14="http://schemas.microsoft.com/office/word/2010/wordprocessingDrawing" xmlns:wp="http://schemas.openxmlformats.org/drawingml/2006/wordprocessingDrawing" xmlns:w10="urn:schemas-microsoft-com:office:word" xmlns:w="http://schemas.openxmlformats.org/wordprocessingml/2006/main" xmlns:w14="http://schemas.microsoft.com/office/word/2010/wordml" xmlns:wpg="http://schemas.microsoft.com/office/word/2010/wordprocessingGroup" xmlns:wpi="http://schemas.microsoft.com/office/word/2010/wordprocessingInk" xmlns:wne="http://schemas.microsoft.com/office/word/2006/wordml" xmlns:wps="http://schemas.microsoft.com/office/word/2010/wordprocessingShape" mc:Ignorable="w14 wp14">
-  <w:abstractNum w:abstractNumId="0">
-    <w:nsid w:val="74A82BA3"/>
-    <w:multiLevelType w:val="multilevel"/>
-    <w:tmpl w:val="15A0E298"/>
-    <w:lvl w:ilvl="0">
-      <w:start w:val="1"/>
-      <w:numFmt w:val="decimal"/>
-      <w:lvlText w:val="%1"/>
-      <w:lvlJc w:val="left"/>
-      <w:pPr>
-        <w:ind w:left="380" w:hanging="380"/>
-      </w:pPr>
-      <w:rPr>
-        <w:rFonts w:hint="default"/>
-      </w:rPr>
-    </w:lvl>
-    <w:lvl w:ilvl="1">
-      <w:start w:val="1"/>
-      <w:numFmt w:val="decimal"/>
-      <w:lvlText w:val="%1-%2"/>
-      <w:lvlJc w:val="left"/>
-      <w:pPr>
-        <w:ind w:left="380" w:hanging="380"/>
-      </w:pPr>
-      <w:rPr>
-        <w:rFonts w:hint="default"/>
-      </w:rPr>
-    </w:lvl>
-    <w:lvl w:ilvl="2">
-      <w:start w:val="1"/>
-      <w:numFmt w:val="decimal"/>
-      <w:lvlText w:val="%1-%2.%3"/>
-      <w:lvlJc w:val="left"/>
-      <w:pPr>
-        <w:ind w:left="720" w:hanging="720"/>
-      </w:pPr>
-      <w:rPr>
-        <w:rFonts w:hint="default"/>
-      </w:rPr>
-    </w:lvl>
-    <w:lvl w:ilvl="3">
-      <w:start w:val="1"/>
-      <w:numFmt w:val="decimal"/>
-      <w:lvlText w:val="%1-%2.%3.%4"/>
-      <w:lvlJc w:val="left"/>
-      <w:pPr>
-        <w:ind w:left="720" w:hanging="720"/>
-      </w:pPr>
-      <w:rPr>
-        <w:rFonts w:hint="default"/>
-      </w:rPr>
-    </w:lvl>
-    <w:lvl w:ilvl="4">
-      <w:start w:val="1"/>
-      <w:numFmt w:val="decimal"/>
-      <w:lvlText w:val="%1-%2.%3.%4.%5"/>
-      <w:lvlJc w:val="left"/>
-      <w:pPr>
-        <w:ind w:left="1080" w:hanging="1080"/>
-      </w:pPr>
-      <w:rPr>
-        <w:rFonts w:hint="default"/>
-      </w:rPr>
-    </w:lvl>
-    <w:lvl w:ilvl="5">
-      <w:start w:val="1"/>
-      <w:numFmt w:val="decimal"/>
-      <w:lvlText w:val="%1-%2.%3.%4.%5.%6"/>
-      <w:lvlJc w:val="left"/>
-      <w:pPr>
-        <w:ind w:left="1080" w:hanging="1080"/>
-      </w:pPr>
-      <w:rPr>
-        <w:rFonts w:hint="default"/>
-      </w:rPr>
-    </w:lvl>
-    <w:lvl w:ilvl="6">
-      <w:start w:val="1"/>
-      <w:numFmt w:val="decimal"/>
-      <w:lvlText w:val="%1-%2.%3.%4.%5.%6.%7"/>
-      <w:lvlJc w:val="left"/>
-      <w:pPr>
-        <w:ind w:left="1440" w:hanging="1440"/>
-      </w:pPr>
-      <w:rPr>
-        <w:rFonts w:hint="default"/>
-      </w:rPr>
-    </w:lvl>
-    <w:lvl w:ilvl="7">
-      <w:start w:val="1"/>
-      <w:numFmt w:val="decimal"/>
-      <w:lvlText w:val="%1-%2.%3.%4.%5.%6.%7.%8"/>
-      <w:lvlJc w:val="left"/>
-      <w:pPr>
-        <w:ind w:left="1440" w:hanging="1440"/>
-      </w:pPr>
-      <w:rPr>
-        <w:rFonts w:hint="default"/>
-      </w:rPr>
-    </w:lvl>
-    <w:lvl w:ilvl="8">
-      <w:start w:val="1"/>
-      <w:numFmt w:val="decimal"/>
-      <w:lvlText w:val="%1-%2.%3.%4.%5.%6.%7.%8.%9"/>
-      <w:lvlJc w:val="left"/>
-      <w:pPr>
-        <w:ind w:left="1800" w:hanging="1800"/>
-      </w:pPr>
-      <w:rPr>
-        <w:rFonts w:hint="default"/>
-      </w:rPr>
-    </w:lvl>
-  </w:abstractNum>
-  <w:num w:numId="1">
-    <w:abstractNumId w:val="0"/>
-  </w:num>
-</w:numbering>
-</file>
-
 <file path=word/styles.xml><?xml version="1.0" encoding="utf-8"?>
 <w:styles xmlns:mc="http://schemas.openxmlformats.org/markup-compatibility/2006" xmlns:r="http://schemas.openxmlformats.org/officeDocument/2006/relationships" xmlns:w="http://schemas.openxmlformats.org/wordprocessingml/2006/main" xmlns:w14="http://schemas.microsoft.com/office/word/2010/wordml" mc:Ignorable="w14">
   <w:docDefaults>
@@ -6601,7 +6363,7 @@
     </w:rPrDefault>
     <w:pPrDefault/>
   </w:docDefaults>
-  <w:latentStyles w:defLockedState="0" w:defUIPriority="99" w:defSemiHidden="1" w:defUnhideWhenUsed="1" w:defQFormat="0" w:count="276">
+  <w:latentStyles w:defLockedState="0" w:defUIPriority="99" w:defSemiHidden="1" w:defUnhideWhenUsed="1" w:defQFormat="0" w:count="267">
     <w:lsdException w:name="Normal" w:semiHidden="0" w:uiPriority="0" w:unhideWhenUsed="0" w:qFormat="1"/>
     <w:lsdException w:name="heading 1" w:semiHidden="0" w:uiPriority="9" w:unhideWhenUsed="0" w:qFormat="1"/>
     <w:lsdException w:name="heading 2" w:uiPriority="9" w:qFormat="1"/>
@@ -6628,15 +6390,6 @@
     <w:lsdException w:name="Strong" w:semiHidden="0" w:uiPriority="22" w:unhideWhenUsed="0" w:qFormat="1"/>
     <w:lsdException w:name="Emphasis" w:semiHidden="0" w:uiPriority="20" w:unhideWhenUsed="0" w:qFormat="1"/>
     <w:lsdException w:name="Table Grid" w:semiHidden="0" w:uiPriority="39" w:unhideWhenUsed="0"/>
-    <w:lsdException w:name="Note Level 1" w:semiHidden="0" w:unhideWhenUsed="0"/>
-    <w:lsdException w:name="Note Level 2" w:semiHidden="0" w:unhideWhenUsed="0"/>
-    <w:lsdException w:name="Note Level 3" w:semiHidden="0" w:unhideWhenUsed="0"/>
-    <w:lsdException w:name="Note Level 4" w:semiHidden="0" w:unhideWhenUsed="0"/>
-    <w:lsdException w:name="Note Level 5" w:semiHidden="0" w:unhideWhenUsed="0"/>
-    <w:lsdException w:name="Note Level 6" w:semiHidden="0" w:unhideWhenUsed="0"/>
-    <w:lsdException w:name="Note Level 7" w:semiHidden="0" w:unhideWhenUsed="0"/>
-    <w:lsdException w:name="Note Level 8" w:semiHidden="0" w:unhideWhenUsed="0"/>
-    <w:lsdException w:name="Note Level 9" w:semiHidden="0" w:unhideWhenUsed="0"/>
     <w:lsdException w:name="Placeholder Text" w:unhideWhenUsed="0"/>
     <w:lsdException w:name="No Spacing" w:semiHidden="0" w:uiPriority="1" w:unhideWhenUsed="0" w:qFormat="1"/>
     <w:lsdException w:name="Light Shading" w:semiHidden="0" w:uiPriority="60" w:unhideWhenUsed="0"/>
@@ -7340,11 +7093,38 @@
       <w:rFonts w:eastAsiaTheme="minorEastAsia"/>
     </w:rPr>
   </w:style>
+  <w:style w:type="paragraph" w:styleId="BalloonText">
+    <w:name w:val="Balloon Text"/>
+    <w:basedOn w:val="Normal"/>
+    <w:link w:val="BalloonTextChar"/>
+    <w:uiPriority w:val="99"/>
+    <w:semiHidden/>
+    <w:unhideWhenUsed/>
+    <w:rsid w:val="002D0821"/>
+    <w:rPr>
+      <w:rFonts w:ascii="Tahoma" w:hAnsi="Tahoma" w:cs="Tahoma"/>
+      <w:sz w:val="16"/>
+      <w:szCs w:val="16"/>
+    </w:rPr>
+  </w:style>
+  <w:style w:type="character" w:customStyle="1" w:styleId="BalloonTextChar">
+    <w:name w:val="Balloon Text Char"/>
+    <w:basedOn w:val="DefaultParagraphFont"/>
+    <w:link w:val="BalloonText"/>
+    <w:uiPriority w:val="99"/>
+    <w:semiHidden/>
+    <w:rsid w:val="002D0821"/>
+    <w:rPr>
+      <w:rFonts w:ascii="Tahoma" w:hAnsi="Tahoma" w:cs="Tahoma"/>
+      <w:sz w:val="16"/>
+      <w:szCs w:val="16"/>
+    </w:rPr>
+  </w:style>
 </w:styles>
 </file>
 
 <file path=word/stylesWithEffects.xml><?xml version="1.0" encoding="utf-8"?>
-<w:styles xmlns:wpc="http://schemas.microsoft.com/office/word/2010/wordprocessingCanvas" xmlns:mo="http://schemas.microsoft.com/office/mac/office/2008/main" xmlns:mc="http://schemas.openxmlformats.org/markup-compatibility/2006" xmlns:mv="urn:schemas-microsoft-com:mac:vml" xmlns:o="urn:schemas-microsoft-com:office:office" xmlns:r="http://schemas.openxmlformats.org/officeDocument/2006/relationships" xmlns:m="http://schemas.openxmlformats.org/officeDocument/2006/math" xmlns:v="urn:schemas-microsoft-com:vml" xmlns:wp14="http://schemas.microsoft.com/office/word/2010/wordprocessingDrawing" xmlns:wp="http://schemas.openxmlformats.org/drawingml/2006/wordprocessingDrawing" xmlns:w10="urn:schemas-microsoft-com:office:word" xmlns:w="http://schemas.openxmlformats.org/wordprocessingml/2006/main" xmlns:w14="http://schemas.microsoft.com/office/word/2010/wordml" xmlns:wpg="http://schemas.microsoft.com/office/word/2010/wordprocessingGroup" xmlns:wpi="http://schemas.microsoft.com/office/word/2010/wordprocessingInk" xmlns:wne="http://schemas.microsoft.com/office/word/2006/wordml" xmlns:wps="http://schemas.microsoft.com/office/word/2010/wordprocessingShape" mc:Ignorable="w14 wp14">
+<w:styles xmlns:wpc="http://schemas.microsoft.com/office/word/2010/wordprocessingCanvas" xmlns:mc="http://schemas.openxmlformats.org/markup-compatibility/2006" xmlns:o="urn:schemas-microsoft-com:office:office" xmlns:r="http://schemas.openxmlformats.org/officeDocument/2006/relationships" xmlns:m="http://schemas.openxmlformats.org/officeDocument/2006/math" xmlns:v="urn:schemas-microsoft-com:vml" xmlns:wp14="http://schemas.microsoft.com/office/word/2010/wordprocessingDrawing" xmlns:wp="http://schemas.openxmlformats.org/drawingml/2006/wordprocessingDrawing" xmlns:w10="urn:schemas-microsoft-com:office:word" xmlns:w="http://schemas.openxmlformats.org/wordprocessingml/2006/main" xmlns:w14="http://schemas.microsoft.com/office/word/2010/wordml" xmlns:wpg="http://schemas.microsoft.com/office/word/2010/wordprocessingGroup" xmlns:wpi="http://schemas.microsoft.com/office/word/2010/wordprocessingInk" xmlns:wne="http://schemas.microsoft.com/office/word/2006/wordml" xmlns:wps="http://schemas.microsoft.com/office/word/2010/wordprocessingShape" mc:Ignorable="w14 wp14">
   <w:docDefaults>
     <w:rPrDefault>
       <w:rPr>
@@ -7356,7 +7136,7 @@
     </w:rPrDefault>
     <w:pPrDefault/>
   </w:docDefaults>
-  <w:latentStyles w:defLockedState="0" w:defUIPriority="99" w:defSemiHidden="1" w:defUnhideWhenUsed="1" w:defQFormat="0" w:count="276">
+  <w:latentStyles w:defLockedState="0" w:defUIPriority="99" w:defSemiHidden="1" w:defUnhideWhenUsed="1" w:defQFormat="0" w:count="267">
     <w:lsdException w:name="Normal" w:semiHidden="0" w:uiPriority="0" w:unhideWhenUsed="0" w:qFormat="1"/>
     <w:lsdException w:name="heading 1" w:semiHidden="0" w:uiPriority="9" w:unhideWhenUsed="0" w:qFormat="1"/>
     <w:lsdException w:name="heading 2" w:uiPriority="9" w:qFormat="1"/>
@@ -7383,15 +7163,6 @@
     <w:lsdException w:name="Strong" w:semiHidden="0" w:uiPriority="22" w:unhideWhenUsed="0" w:qFormat="1"/>
     <w:lsdException w:name="Emphasis" w:semiHidden="0" w:uiPriority="20" w:unhideWhenUsed="0" w:qFormat="1"/>
     <w:lsdException w:name="Table Grid" w:semiHidden="0" w:uiPriority="39" w:unhideWhenUsed="0"/>
-    <w:lsdException w:name="Note Level 1" w:semiHidden="0" w:unhideWhenUsed="0"/>
-    <w:lsdException w:name="Note Level 2" w:semiHidden="0" w:unhideWhenUsed="0"/>
-    <w:lsdException w:name="Note Level 3" w:semiHidden="0" w:unhideWhenUsed="0"/>
-    <w:lsdException w:name="Note Level 4" w:semiHidden="0" w:unhideWhenUsed="0"/>
-    <w:lsdException w:name="Note Level 5" w:semiHidden="0" w:unhideWhenUsed="0"/>
-    <w:lsdException w:name="Note Level 6" w:semiHidden="0" w:unhideWhenUsed="0"/>
-    <w:lsdException w:name="Note Level 7" w:semiHidden="0" w:unhideWhenUsed="0"/>
-    <w:lsdException w:name="Note Level 8" w:semiHidden="0" w:unhideWhenUsed="0"/>
-    <w:lsdException w:name="Note Level 9" w:semiHidden="0" w:unhideWhenUsed="0"/>
     <w:lsdException w:name="Placeholder Text" w:unhideWhenUsed="0"/>
     <w:lsdException w:name="No Spacing" w:semiHidden="0" w:uiPriority="1" w:unhideWhenUsed="0" w:qFormat="1"/>
     <w:lsdException w:name="Light Shading" w:semiHidden="0" w:uiPriority="60" w:unhideWhenUsed="0"/>
@@ -8095,11 +7866,38 @@
       <w:rFonts w:eastAsiaTheme="minorEastAsia"/>
     </w:rPr>
   </w:style>
+  <w:style w:type="paragraph" w:styleId="BalloonText">
+    <w:name w:val="Balloon Text"/>
+    <w:basedOn w:val="Normal"/>
+    <w:link w:val="BalloonTextChar"/>
+    <w:uiPriority w:val="99"/>
+    <w:semiHidden/>
+    <w:unhideWhenUsed/>
+    <w:rsid w:val="002D0821"/>
+    <w:rPr>
+      <w:rFonts w:ascii="Tahoma" w:hAnsi="Tahoma" w:cs="Tahoma"/>
+      <w:sz w:val="16"/>
+      <w:szCs w:val="16"/>
+    </w:rPr>
+  </w:style>
+  <w:style w:type="character" w:customStyle="1" w:styleId="BalloonTextChar">
+    <w:name w:val="Balloon Text Char"/>
+    <w:basedOn w:val="DefaultParagraphFont"/>
+    <w:link w:val="BalloonText"/>
+    <w:uiPriority w:val="99"/>
+    <w:semiHidden/>
+    <w:rsid w:val="002D0821"/>
+    <w:rPr>
+      <w:rFonts w:ascii="Tahoma" w:hAnsi="Tahoma" w:cs="Tahoma"/>
+      <w:sz w:val="16"/>
+      <w:szCs w:val="16"/>
+    </w:rPr>
+  </w:style>
 </w:styles>
 </file>
 
 <file path=word/glossary/document.xml><?xml version="1.0" encoding="utf-8"?>
-<w:glossaryDocument xmlns:wpc="http://schemas.microsoft.com/office/word/2010/wordprocessingCanvas" xmlns:mo="http://schemas.microsoft.com/office/mac/office/2008/main" xmlns:mc="http://schemas.openxmlformats.org/markup-compatibility/2006" xmlns:mv="urn:schemas-microsoft-com:mac:vml" xmlns:o="urn:schemas-microsoft-com:office:office" xmlns:r="http://schemas.openxmlformats.org/officeDocument/2006/relationships" xmlns:m="http://schemas.openxmlformats.org/officeDocument/2006/math" xmlns:v="urn:schemas-microsoft-com:vml" xmlns:wp14="http://schemas.microsoft.com/office/word/2010/wordprocessingDrawing" xmlns:wp="http://schemas.openxmlformats.org/drawingml/2006/wordprocessingDrawing" xmlns:w10="urn:schemas-microsoft-com:office:word" xmlns:w="http://schemas.openxmlformats.org/wordprocessingml/2006/main" xmlns:w14="http://schemas.microsoft.com/office/word/2010/wordml" xmlns:wpg="http://schemas.microsoft.com/office/word/2010/wordprocessingGroup" xmlns:wpi="http://schemas.microsoft.com/office/word/2010/wordprocessingInk" xmlns:wne="http://schemas.microsoft.com/office/word/2006/wordml" xmlns:wps="http://schemas.microsoft.com/office/word/2010/wordprocessingShape" mc:Ignorable="w14 wp14">
+<w:glossaryDocument xmlns:wpc="http://schemas.microsoft.com/office/word/2010/wordprocessingCanvas" xmlns:mc="http://schemas.openxmlformats.org/markup-compatibility/2006" xmlns:o="urn:schemas-microsoft-com:office:office" xmlns:r="http://schemas.openxmlformats.org/officeDocument/2006/relationships" xmlns:m="http://schemas.openxmlformats.org/officeDocument/2006/math" xmlns:v="urn:schemas-microsoft-com:vml" xmlns:wp14="http://schemas.microsoft.com/office/word/2010/wordprocessingDrawing" xmlns:wp="http://schemas.openxmlformats.org/drawingml/2006/wordprocessingDrawing" xmlns:w10="urn:schemas-microsoft-com:office:word" xmlns:w="http://schemas.openxmlformats.org/wordprocessingml/2006/main" xmlns:w14="http://schemas.microsoft.com/office/word/2010/wordml" xmlns:wpg="http://schemas.microsoft.com/office/word/2010/wordprocessingGroup" xmlns:wpi="http://schemas.microsoft.com/office/word/2010/wordprocessingInk" xmlns:wne="http://schemas.microsoft.com/office/word/2006/wordml" xmlns:wps="http://schemas.microsoft.com/office/word/2010/wordprocessingShape" mc:Ignorable="w14 wp14">
   <w:docParts>
     <w:docPart>
       <w:docPartPr>
@@ -8195,62 +7993,108 @@
         </w:p>
       </w:docPartBody>
     </w:docPart>
+    <w:docPart>
+      <w:docPartPr>
+        <w:name w:val="0392CE0E2BF84C8790CE3A6C623B6902"/>
+        <w:category>
+          <w:name w:val="General"/>
+          <w:gallery w:val="placeholder"/>
+        </w:category>
+        <w:types>
+          <w:type w:val="bbPlcHdr"/>
+        </w:types>
+        <w:behaviors>
+          <w:behavior w:val="content"/>
+        </w:behaviors>
+        <w:guid w:val="{DA35E017-9441-46D6-B8E6-90E1C0AE278F}"/>
+      </w:docPartPr>
+      <w:docPartBody>
+        <w:p>
+          <w:pPr>
+            <w:pStyle w:val="0392CE0E2BF84C8790CE3A6C623B6902"/>
+          </w:pPr>
+          <w:r>
+            <w:rPr>
+              <w:color w:val="4F81BD" w:themeColor="accent1"/>
+              <w:sz w:val="28"/>
+              <w:szCs w:val="28"/>
+            </w:rPr>
+            <w:t>[Author name]</w:t>
+          </w:r>
+        </w:p>
+      </w:docPartBody>
+    </w:docPart>
+    <w:docPart>
+      <w:docPartPr>
+        <w:name w:val="DBE456CC34094931B7FBD1EE810AE927"/>
+        <w:category>
+          <w:name w:val="General"/>
+          <w:gallery w:val="placeholder"/>
+        </w:category>
+        <w:types>
+          <w:type w:val="bbPlcHdr"/>
+        </w:types>
+        <w:behaviors>
+          <w:behavior w:val="content"/>
+        </w:behaviors>
+        <w:guid w:val="{55C35148-982C-4AA4-85C3-0FF5737E1455}"/>
+      </w:docPartPr>
+      <w:docPartBody>
+        <w:p>
+          <w:pPr>
+            <w:pStyle w:val="DBE456CC34094931B7FBD1EE810AE927"/>
+          </w:pPr>
+          <w:r>
+            <w:rPr>
+              <w:color w:val="4F81BD" w:themeColor="accent1"/>
+              <w:sz w:val="28"/>
+              <w:szCs w:val="28"/>
+            </w:rPr>
+            <w:t>[Date]</w:t>
+          </w:r>
+        </w:p>
+      </w:docPartBody>
+    </w:docPart>
   </w:docParts>
 </w:glossaryDocument>
 </file>
 
 <file path=word/glossary/fontTable.xml><?xml version="1.0" encoding="utf-8"?>
 <w:fonts xmlns:mc="http://schemas.openxmlformats.org/markup-compatibility/2006" xmlns:r="http://schemas.openxmlformats.org/officeDocument/2006/relationships" xmlns:w="http://schemas.openxmlformats.org/wordprocessingml/2006/main" xmlns:w14="http://schemas.microsoft.com/office/word/2010/wordml" mc:Ignorable="w14">
+  <w:font w:name="Calibri">
+    <w:panose1 w:val="020F0502020204030204"/>
+    <w:charset w:val="00"/>
+    <w:family w:val="swiss"/>
+    <w:pitch w:val="variable"/>
+    <w:sig w:usb0="E00002FF" w:usb1="4000ACFF" w:usb2="00000001" w:usb3="00000000" w:csb0="0000019F" w:csb1="00000000"/>
+  </w:font>
   <w:font w:name="Times New Roman">
     <w:panose1 w:val="02020603050405020304"/>
     <w:charset w:val="00"/>
-    <w:family w:val="auto"/>
+    <w:family w:val="roman"/>
     <w:pitch w:val="variable"/>
-    <w:sig w:usb0="00000003" w:usb1="00000000" w:usb2="00000000" w:usb3="00000000" w:csb0="00000001" w:csb1="00000000"/>
-  </w:font>
-  <w:font w:name="Calibri">
-    <w:panose1 w:val="020F0502020204030204"/>
-    <w:charset w:val="00"/>
-    <w:family w:val="auto"/>
-    <w:pitch w:val="variable"/>
-    <w:sig w:usb0="00000003" w:usb1="00000000" w:usb2="00000000" w:usb3="00000000" w:csb0="00000001" w:csb1="00000000"/>
+    <w:sig w:usb0="E0002EFF" w:usb1="C0007843" w:usb2="00000009" w:usb3="00000000" w:csb0="000001FF" w:csb1="00000000"/>
   </w:font>
   <w:font w:name="Calibri Light">
     <w:panose1 w:val="020F0302020204030204"/>
     <w:charset w:val="00"/>
-    <w:family w:val="auto"/>
+    <w:family w:val="swiss"/>
     <w:pitch w:val="variable"/>
-    <w:sig w:usb0="00000003" w:usb1="00000000" w:usb2="00000000" w:usb3="00000000" w:csb0="00000001" w:csb1="00000000"/>
+    <w:sig w:usb0="A00002EF" w:usb1="4000207B" w:usb2="00000000" w:usb3="00000000" w:csb0="0000019F" w:csb1="00000000"/>
   </w:font>
-  <w:font w:name="ＭＳ ゴシック">
-    <w:panose1 w:val="00000000000000000000"/>
-    <w:charset w:val="80"/>
-    <w:family w:val="modern"/>
-    <w:notTrueType/>
-    <w:pitch w:val="fixed"/>
-    <w:sig w:usb0="00000001" w:usb1="08070000" w:usb2="00000010" w:usb3="00000000" w:csb0="00020000" w:csb1="00000000"/>
-  </w:font>
-  <w:font w:name="ＭＳ 明朝">
-    <w:panose1 w:val="00000000000000000000"/>
-    <w:charset w:val="80"/>
-    <w:family w:val="roman"/>
-    <w:notTrueType/>
-    <w:pitch w:val="fixed"/>
-    <w:sig w:usb0="00000001" w:usb1="08070000" w:usb2="00000010" w:usb3="00000000" w:csb0="00020000" w:csb1="00000000"/>
-  </w:font>
-  <w:font w:name="Arial">
-    <w:panose1 w:val="020B0604020202020204"/>
+  <w:font w:name="Tahoma">
+    <w:panose1 w:val="020B0604030504040204"/>
     <w:charset w:val="00"/>
-    <w:family w:val="auto"/>
+    <w:family w:val="swiss"/>
     <w:pitch w:val="variable"/>
-    <w:sig w:usb0="00000003" w:usb1="00000000" w:usb2="00000000" w:usb3="00000000" w:csb0="00000001" w:csb1="00000000"/>
+    <w:sig w:usb0="E1002EFF" w:usb1="C000605B" w:usb2="00000029" w:usb3="00000000" w:csb0="000101FF" w:csb1="00000000"/>
   </w:font>
   <w:font w:name="Cambria">
     <w:panose1 w:val="02040503050406030204"/>
     <w:charset w:val="00"/>
-    <w:family w:val="auto"/>
+    <w:family w:val="roman"/>
     <w:pitch w:val="variable"/>
-    <w:sig w:usb0="00000003" w:usb1="00000000" w:usb2="00000000" w:usb3="00000000" w:csb0="00000001" w:csb1="00000000"/>
+    <w:sig w:usb0="E00002FF" w:usb1="400004FF" w:usb2="00000000" w:usb3="00000000" w:csb0="0000019F" w:csb1="00000000"/>
   </w:font>
 </w:fonts>
 </file>
@@ -8269,12 +8113,12 @@
   </w:compat>
   <w:rsids>
     <w:rsidRoot w:val="00E452A4"/>
+    <w:rsid w:val="000754FE"/>
     <w:rsid w:val="00122C3D"/>
-    <w:rsid w:val="00915F6B"/>
     <w:rsid w:val="00CE3244"/>
     <w:rsid w:val="00E452A4"/>
-    <w:rsid w:val="00F11850"/>
     <w:rsid w:val="00F14A5C"/>
+    <w:rsid w:val="00F4723C"/>
     <w:rsid w:val="00FF7E2F"/>
   </w:rsids>
   <m:mathPr>
@@ -8290,9 +8134,8 @@
     <m:intLim m:val="subSup"/>
     <m:naryLim m:val="undOvr"/>
   </m:mathPr>
-  <w:themeFontLang w:val="en-US" w:eastAsia="ja-JP"/>
+  <w:themeFontLang w:val="en-US"/>
   <w:clrSchemeMapping w:bg1="light1" w:t1="dark1" w:bg2="light2" w:t2="dark2" w:accent1="accent1" w:accent2="accent2" w:accent3="accent3" w:accent4="accent4" w:accent5="accent5" w:accent6="accent6" w:hyperlink="hyperlink" w:followedHyperlink="followedHyperlink"/>
-  <w:doNotAutoCompressPictures/>
   <w:decimalSymbol w:val="."/>
   <w:listSeparator w:val=","/>
 </w:settings>
@@ -8315,7 +8158,7 @@
       </w:pPr>
     </w:pPrDefault>
   </w:docDefaults>
-  <w:latentStyles w:defLockedState="0" w:defUIPriority="99" w:defSemiHidden="1" w:defUnhideWhenUsed="1" w:defQFormat="0" w:count="276">
+  <w:latentStyles w:defLockedState="0" w:defUIPriority="99" w:defSemiHidden="1" w:defUnhideWhenUsed="1" w:defQFormat="0" w:count="267">
     <w:lsdException w:name="Normal" w:semiHidden="0" w:uiPriority="0" w:unhideWhenUsed="0" w:qFormat="1"/>
     <w:lsdException w:name="heading 1" w:semiHidden="0" w:uiPriority="9" w:unhideWhenUsed="0" w:qFormat="1"/>
     <w:lsdException w:name="heading 2" w:uiPriority="9" w:qFormat="1"/>
@@ -8342,15 +8185,6 @@
     <w:lsdException w:name="Strong" w:semiHidden="0" w:uiPriority="22" w:unhideWhenUsed="0" w:qFormat="1"/>
     <w:lsdException w:name="Emphasis" w:semiHidden="0" w:uiPriority="20" w:unhideWhenUsed="0" w:qFormat="1"/>
     <w:lsdException w:name="Table Grid" w:semiHidden="0" w:uiPriority="39" w:unhideWhenUsed="0"/>
-    <w:lsdException w:name="Note Level 1" w:semiHidden="0" w:unhideWhenUsed="0"/>
-    <w:lsdException w:name="Note Level 2" w:semiHidden="0" w:unhideWhenUsed="0"/>
-    <w:lsdException w:name="Note Level 3" w:semiHidden="0" w:unhideWhenUsed="0"/>
-    <w:lsdException w:name="Note Level 4" w:semiHidden="0" w:unhideWhenUsed="0"/>
-    <w:lsdException w:name="Note Level 5" w:semiHidden="0" w:unhideWhenUsed="0"/>
-    <w:lsdException w:name="Note Level 6" w:semiHidden="0" w:unhideWhenUsed="0"/>
-    <w:lsdException w:name="Note Level 7" w:semiHidden="0" w:unhideWhenUsed="0"/>
-    <w:lsdException w:name="Note Level 8" w:semiHidden="0" w:unhideWhenUsed="0"/>
-    <w:lsdException w:name="Note Level 9" w:semiHidden="0" w:unhideWhenUsed="0"/>
     <w:lsdException w:name="Placeholder Text" w:unhideWhenUsed="0"/>
     <w:lsdException w:name="No Spacing" w:semiHidden="0" w:uiPriority="1" w:unhideWhenUsed="0" w:qFormat="1"/>
     <w:lsdException w:name="Light Shading" w:semiHidden="0" w:uiPriority="60" w:unhideWhenUsed="0"/>
@@ -8534,11 +8368,53 @@
     <w:name w:val="A6FCCFB8ECBF4E2A914E709BAB2C0BD0"/>
     <w:rsid w:val="00E452A4"/>
   </w:style>
+  <w:style w:type="paragraph" w:customStyle="1" w:styleId="311F02F784954DDB8D9C720513054FCE">
+    <w:name w:val="311F02F784954DDB8D9C720513054FCE"/>
+    <w:rsid w:val="000754FE"/>
+    <w:pPr>
+      <w:spacing w:after="200" w:line="276" w:lineRule="auto"/>
+    </w:pPr>
+  </w:style>
+  <w:style w:type="paragraph" w:customStyle="1" w:styleId="963B4F6BE55E4D3FB5F5319E2A5C6901">
+    <w:name w:val="963B4F6BE55E4D3FB5F5319E2A5C6901"/>
+    <w:rsid w:val="000754FE"/>
+    <w:pPr>
+      <w:spacing w:after="200" w:line="276" w:lineRule="auto"/>
+    </w:pPr>
+  </w:style>
+  <w:style w:type="paragraph" w:customStyle="1" w:styleId="C7FF8C232E2C451CB35ADB44C5B6E919">
+    <w:name w:val="C7FF8C232E2C451CB35ADB44C5B6E919"/>
+    <w:rsid w:val="000754FE"/>
+    <w:pPr>
+      <w:spacing w:after="200" w:line="276" w:lineRule="auto"/>
+    </w:pPr>
+  </w:style>
+  <w:style w:type="paragraph" w:customStyle="1" w:styleId="926A12E5397D49E9AE72BF658F070EBB">
+    <w:name w:val="926A12E5397D49E9AE72BF658F070EBB"/>
+    <w:rsid w:val="000754FE"/>
+    <w:pPr>
+      <w:spacing w:after="200" w:line="276" w:lineRule="auto"/>
+    </w:pPr>
+  </w:style>
+  <w:style w:type="paragraph" w:customStyle="1" w:styleId="0392CE0E2BF84C8790CE3A6C623B6902">
+    <w:name w:val="0392CE0E2BF84C8790CE3A6C623B6902"/>
+    <w:rsid w:val="000754FE"/>
+    <w:pPr>
+      <w:spacing w:after="200" w:line="276" w:lineRule="auto"/>
+    </w:pPr>
+  </w:style>
+  <w:style w:type="paragraph" w:customStyle="1" w:styleId="DBE456CC34094931B7FBD1EE810AE927">
+    <w:name w:val="DBE456CC34094931B7FBD1EE810AE927"/>
+    <w:rsid w:val="000754FE"/>
+    <w:pPr>
+      <w:spacing w:after="200" w:line="276" w:lineRule="auto"/>
+    </w:pPr>
+  </w:style>
 </w:styles>
 </file>
 
 <file path=word/glossary/stylesWithEffects.xml><?xml version="1.0" encoding="utf-8"?>
-<w:styles xmlns:wpc="http://schemas.microsoft.com/office/word/2010/wordprocessingCanvas" xmlns:mo="http://schemas.microsoft.com/office/mac/office/2008/main" xmlns:mc="http://schemas.openxmlformats.org/markup-compatibility/2006" xmlns:mv="urn:schemas-microsoft-com:mac:vml" xmlns:o="urn:schemas-microsoft-com:office:office" xmlns:r="http://schemas.openxmlformats.org/officeDocument/2006/relationships" xmlns:m="http://schemas.openxmlformats.org/officeDocument/2006/math" xmlns:v="urn:schemas-microsoft-com:vml" xmlns:wp14="http://schemas.microsoft.com/office/word/2010/wordprocessingDrawing" xmlns:wp="http://schemas.openxmlformats.org/drawingml/2006/wordprocessingDrawing" xmlns:w10="urn:schemas-microsoft-com:office:word" xmlns:w="http://schemas.openxmlformats.org/wordprocessingml/2006/main" xmlns:w14="http://schemas.microsoft.com/office/word/2010/wordml" xmlns:wpg="http://schemas.microsoft.com/office/word/2010/wordprocessingGroup" xmlns:wpi="http://schemas.microsoft.com/office/word/2010/wordprocessingInk" xmlns:wne="http://schemas.microsoft.com/office/word/2006/wordml" xmlns:wps="http://schemas.microsoft.com/office/word/2010/wordprocessingShape" mc:Ignorable="w14 wp14">
+<w:styles xmlns:wpc="http://schemas.microsoft.com/office/word/2010/wordprocessingCanvas" xmlns:mc="http://schemas.openxmlformats.org/markup-compatibility/2006" xmlns:o="urn:schemas-microsoft-com:office:office" xmlns:r="http://schemas.openxmlformats.org/officeDocument/2006/relationships" xmlns:m="http://schemas.openxmlformats.org/officeDocument/2006/math" xmlns:v="urn:schemas-microsoft-com:vml" xmlns:wp14="http://schemas.microsoft.com/office/word/2010/wordprocessingDrawing" xmlns:wp="http://schemas.openxmlformats.org/drawingml/2006/wordprocessingDrawing" xmlns:w10="urn:schemas-microsoft-com:office:word" xmlns:w="http://schemas.openxmlformats.org/wordprocessingml/2006/main" xmlns:w14="http://schemas.microsoft.com/office/word/2010/wordml" xmlns:wpg="http://schemas.microsoft.com/office/word/2010/wordprocessingGroup" xmlns:wpi="http://schemas.microsoft.com/office/word/2010/wordprocessingInk" xmlns:wne="http://schemas.microsoft.com/office/word/2006/wordml" xmlns:wps="http://schemas.microsoft.com/office/word/2010/wordprocessingShape" mc:Ignorable="w14 wp14">
   <w:docDefaults>
     <w:rPrDefault>
       <w:rPr>
@@ -8554,7 +8430,7 @@
       </w:pPr>
     </w:pPrDefault>
   </w:docDefaults>
-  <w:latentStyles w:defLockedState="0" w:defUIPriority="99" w:defSemiHidden="1" w:defUnhideWhenUsed="1" w:defQFormat="0" w:count="276">
+  <w:latentStyles w:defLockedState="0" w:defUIPriority="99" w:defSemiHidden="1" w:defUnhideWhenUsed="1" w:defQFormat="0" w:count="267">
     <w:lsdException w:name="Normal" w:semiHidden="0" w:uiPriority="0" w:unhideWhenUsed="0" w:qFormat="1"/>
     <w:lsdException w:name="heading 1" w:semiHidden="0" w:uiPriority="9" w:unhideWhenUsed="0" w:qFormat="1"/>
     <w:lsdException w:name="heading 2" w:uiPriority="9" w:qFormat="1"/>
@@ -8581,15 +8457,6 @@
     <w:lsdException w:name="Strong" w:semiHidden="0" w:uiPriority="22" w:unhideWhenUsed="0" w:qFormat="1"/>
     <w:lsdException w:name="Emphasis" w:semiHidden="0" w:uiPriority="20" w:unhideWhenUsed="0" w:qFormat="1"/>
     <w:lsdException w:name="Table Grid" w:semiHidden="0" w:uiPriority="39" w:unhideWhenUsed="0"/>
-    <w:lsdException w:name="Note Level 1" w:semiHidden="0" w:unhideWhenUsed="0"/>
-    <w:lsdException w:name="Note Level 2" w:semiHidden="0" w:unhideWhenUsed="0"/>
-    <w:lsdException w:name="Note Level 3" w:semiHidden="0" w:unhideWhenUsed="0"/>
-    <w:lsdException w:name="Note Level 4" w:semiHidden="0" w:unhideWhenUsed="0"/>
-    <w:lsdException w:name="Note Level 5" w:semiHidden="0" w:unhideWhenUsed="0"/>
-    <w:lsdException w:name="Note Level 6" w:semiHidden="0" w:unhideWhenUsed="0"/>
-    <w:lsdException w:name="Note Level 7" w:semiHidden="0" w:unhideWhenUsed="0"/>
-    <w:lsdException w:name="Note Level 8" w:semiHidden="0" w:unhideWhenUsed="0"/>
-    <w:lsdException w:name="Note Level 9" w:semiHidden="0" w:unhideWhenUsed="0"/>
     <w:lsdException w:name="Placeholder Text" w:unhideWhenUsed="0"/>
     <w:lsdException w:name="No Spacing" w:semiHidden="0" w:uiPriority="1" w:unhideWhenUsed="0" w:qFormat="1"/>
     <w:lsdException w:name="Light Shading" w:semiHidden="0" w:uiPriority="60" w:unhideWhenUsed="0"/>
@@ -8773,6 +8640,48 @@
     <w:name w:val="A6FCCFB8ECBF4E2A914E709BAB2C0BD0"/>
     <w:rsid w:val="00E452A4"/>
   </w:style>
+  <w:style w:type="paragraph" w:customStyle="1" w:styleId="311F02F784954DDB8D9C720513054FCE">
+    <w:name w:val="311F02F784954DDB8D9C720513054FCE"/>
+    <w:rsid w:val="000754FE"/>
+    <w:pPr>
+      <w:spacing w:after="200" w:line="276" w:lineRule="auto"/>
+    </w:pPr>
+  </w:style>
+  <w:style w:type="paragraph" w:customStyle="1" w:styleId="963B4F6BE55E4D3FB5F5319E2A5C6901">
+    <w:name w:val="963B4F6BE55E4D3FB5F5319E2A5C6901"/>
+    <w:rsid w:val="000754FE"/>
+    <w:pPr>
+      <w:spacing w:after="200" w:line="276" w:lineRule="auto"/>
+    </w:pPr>
+  </w:style>
+  <w:style w:type="paragraph" w:customStyle="1" w:styleId="C7FF8C232E2C451CB35ADB44C5B6E919">
+    <w:name w:val="C7FF8C232E2C451CB35ADB44C5B6E919"/>
+    <w:rsid w:val="000754FE"/>
+    <w:pPr>
+      <w:spacing w:after="200" w:line="276" w:lineRule="auto"/>
+    </w:pPr>
+  </w:style>
+  <w:style w:type="paragraph" w:customStyle="1" w:styleId="926A12E5397D49E9AE72BF658F070EBB">
+    <w:name w:val="926A12E5397D49E9AE72BF658F070EBB"/>
+    <w:rsid w:val="000754FE"/>
+    <w:pPr>
+      <w:spacing w:after="200" w:line="276" w:lineRule="auto"/>
+    </w:pPr>
+  </w:style>
+  <w:style w:type="paragraph" w:customStyle="1" w:styleId="0392CE0E2BF84C8790CE3A6C623B6902">
+    <w:name w:val="0392CE0E2BF84C8790CE3A6C623B6902"/>
+    <w:rsid w:val="000754FE"/>
+    <w:pPr>
+      <w:spacing w:after="200" w:line="276" w:lineRule="auto"/>
+    </w:pPr>
+  </w:style>
+  <w:style w:type="paragraph" w:customStyle="1" w:styleId="DBE456CC34094931B7FBD1EE810AE927">
+    <w:name w:val="DBE456CC34094931B7FBD1EE810AE927"/>
+    <w:rsid w:val="000754FE"/>
+    <w:pPr>
+      <w:spacing w:after="200" w:line="276" w:lineRule="auto"/>
+    </w:pPr>
+  </w:style>
 </w:styles>
 </file>
 
@@ -8780,7 +8689,6 @@
 <w:webSettings xmlns:mc="http://schemas.openxmlformats.org/markup-compatibility/2006" xmlns:r="http://schemas.openxmlformats.org/officeDocument/2006/relationships" xmlns:w="http://schemas.openxmlformats.org/wordprocessingml/2006/main" xmlns:w14="http://schemas.microsoft.com/office/word/2010/wordml" mc:Ignorable="w14">
   <w:optimizeForBrowser/>
   <w:allowPNG/>
-  <w:doNotSaveAsSingleFile/>
 </w:webSettings>
 </file>
 
@@ -9039,7 +8947,7 @@
   <a:extraClrSchemeLst/>
   <a:extLst>
     <a:ext uri="{05A4C25C-085E-4340-85A3-A5531E510DB2}">
-      <thm15:themeFamily xmlns="" xmlns:thm15="http://schemas.microsoft.com/office/thememl/2012/main" name="Office Theme" id="{62F939B6-93AF-4DB8-9C6B-D6C7DFDC589F}" vid="{4A3C46E8-61CC-4603-A589-7422A47A8E4A}"/>
+      <thm15:themeFamily xmlns:thm15="http://schemas.microsoft.com/office/thememl/2012/main" xmlns="" name="Office Theme" id="{62F939B6-93AF-4DB8-9C6B-D6C7DFDC589F}" vid="{4A3C46E8-61CC-4603-A589-7422A47A8E4A}"/>
     </a:ext>
   </a:extLst>
 </a:theme>

</xml_diff>

<commit_message>
Made everything into titles
There's also a table of contents and figures now.
</commit_message>
<xml_diff>
--- a/Design.docx
+++ b/Design.docx
@@ -391,14 +391,10 @@
     </w:sdt>
     <w:p>
       <w:pPr>
-        <w:rPr>
-          <w:sz w:val="24"/>
-        </w:rPr>
+        <w:pStyle w:val="Heading1"/>
+        <w:jc w:val="center"/>
       </w:pPr>
       <w:r>
-        <w:rPr>
-          <w:sz w:val="24"/>
-        </w:rPr>
         <w:lastRenderedPageBreak/>
         <w:t>ABSTRACT</w:t>
       </w:r>
@@ -427,8 +423,653 @@
         <w:rPr>
           <w:sz w:val="24"/>
         </w:rPr>
-        <w:t>TABLE OF CONTENTS</w:t>
+        <w:br w:type="page"/>
       </w:r>
+    </w:p>
+    <w:p>
+      <w:pPr>
+        <w:rPr>
+          <w:sz w:val="24"/>
+        </w:rPr>
+      </w:pPr>
+    </w:p>
+    <w:sdt>
+      <w:sdtPr>
+        <w:id w:val="-118310988"/>
+        <w:docPartObj>
+          <w:docPartGallery w:val="Table of Contents"/>
+          <w:docPartUnique/>
+        </w:docPartObj>
+      </w:sdtPr>
+      <w:sdtEndPr>
+        <w:rPr>
+          <w:rFonts w:asciiTheme="minorHAnsi" w:eastAsiaTheme="minorHAnsi" w:hAnsiTheme="minorHAnsi" w:cstheme="minorBidi"/>
+          <w:b/>
+          <w:bCs/>
+          <w:noProof/>
+          <w:color w:val="auto"/>
+          <w:sz w:val="22"/>
+          <w:szCs w:val="22"/>
+        </w:rPr>
+      </w:sdtEndPr>
+      <w:sdtContent>
+        <w:p>
+          <w:pPr>
+            <w:pStyle w:val="TOCHeading"/>
+          </w:pPr>
+          <w:r>
+            <w:t>Table of Contents</w:t>
+          </w:r>
+        </w:p>
+        <w:p>
+          <w:pPr>
+            <w:pStyle w:val="TOC1"/>
+            <w:tabs>
+              <w:tab w:val="right" w:leader="dot" w:pos="9350"/>
+            </w:tabs>
+            <w:rPr>
+              <w:noProof/>
+            </w:rPr>
+          </w:pPr>
+          <w:r>
+            <w:fldChar w:fldCharType="begin"/>
+          </w:r>
+          <w:r>
+            <w:instrText xml:space="preserve"> TOC \o "1-3" \h \z \u </w:instrText>
+          </w:r>
+          <w:r>
+            <w:fldChar w:fldCharType="separate"/>
+          </w:r>
+          <w:hyperlink w:anchor="_Toc402642801" w:history="1">
+            <w:r>
+              <w:rPr>
+                <w:rStyle w:val="Hyperlink"/>
+                <w:noProof/>
+              </w:rPr>
+              <w:t>STATIC MODEL SEQUENCE DIAGRAMS</w:t>
+            </w:r>
+            <w:r>
+              <w:rPr>
+                <w:noProof/>
+                <w:webHidden/>
+              </w:rPr>
+              <w:tab/>
+            </w:r>
+            <w:r>
+              <w:rPr>
+                <w:noProof/>
+                <w:webHidden/>
+              </w:rPr>
+              <w:fldChar w:fldCharType="begin"/>
+            </w:r>
+            <w:r>
+              <w:rPr>
+                <w:noProof/>
+                <w:webHidden/>
+              </w:rPr>
+              <w:instrText xml:space="preserve"> PAGEREF _Toc402642801 \h </w:instrText>
+            </w:r>
+            <w:r>
+              <w:rPr>
+                <w:noProof/>
+                <w:webHidden/>
+              </w:rPr>
+            </w:r>
+            <w:r>
+              <w:rPr>
+                <w:noProof/>
+                <w:webHidden/>
+              </w:rPr>
+              <w:fldChar w:fldCharType="separate"/>
+            </w:r>
+            <w:r>
+              <w:rPr>
+                <w:noProof/>
+                <w:webHidden/>
+              </w:rPr>
+              <w:t>1</w:t>
+            </w:r>
+            <w:r>
+              <w:rPr>
+                <w:noProof/>
+                <w:webHidden/>
+              </w:rPr>
+              <w:fldChar w:fldCharType="end"/>
+            </w:r>
+          </w:hyperlink>
+        </w:p>
+        <w:p>
+          <w:pPr>
+            <w:pStyle w:val="TOC1"/>
+            <w:tabs>
+              <w:tab w:val="right" w:leader="dot" w:pos="9350"/>
+            </w:tabs>
+            <w:rPr>
+              <w:noProof/>
+            </w:rPr>
+          </w:pPr>
+          <w:hyperlink w:anchor="_Toc402642802" w:history="1">
+            <w:r>
+              <w:rPr>
+                <w:rStyle w:val="Hyperlink"/>
+                <w:noProof/>
+              </w:rPr>
+              <w:t>DYNAMIC MODEL SEQUENCE DIAGRAMS</w:t>
+            </w:r>
+            <w:r>
+              <w:rPr>
+                <w:noProof/>
+                <w:webHidden/>
+              </w:rPr>
+              <w:tab/>
+            </w:r>
+            <w:r>
+              <w:rPr>
+                <w:noProof/>
+                <w:webHidden/>
+              </w:rPr>
+              <w:fldChar w:fldCharType="begin"/>
+            </w:r>
+            <w:r>
+              <w:rPr>
+                <w:noProof/>
+                <w:webHidden/>
+              </w:rPr>
+              <w:instrText xml:space="preserve"> PAGEREF _Toc402642802 \h </w:instrText>
+            </w:r>
+            <w:r>
+              <w:rPr>
+                <w:noProof/>
+                <w:webHidden/>
+              </w:rPr>
+            </w:r>
+            <w:r>
+              <w:rPr>
+                <w:noProof/>
+                <w:webHidden/>
+              </w:rPr>
+              <w:fldChar w:fldCharType="separate"/>
+            </w:r>
+            <w:r>
+              <w:rPr>
+                <w:noProof/>
+                <w:webHidden/>
+              </w:rPr>
+              <w:t>3</w:t>
+            </w:r>
+            <w:r>
+              <w:rPr>
+                <w:noProof/>
+                <w:webHidden/>
+              </w:rPr>
+              <w:fldChar w:fldCharType="end"/>
+            </w:r>
+          </w:hyperlink>
+        </w:p>
+        <w:p>
+          <w:r>
+            <w:rPr>
+              <w:b/>
+              <w:bCs/>
+              <w:noProof/>
+            </w:rPr>
+            <w:fldChar w:fldCharType="end"/>
+          </w:r>
+        </w:p>
+      </w:sdtContent>
+    </w:sdt>
+    <w:p>
+      <w:pPr>
+        <w:rPr>
+          <w:sz w:val="24"/>
+        </w:rPr>
+      </w:pPr>
+    </w:p>
+    <w:p>
+      <w:pPr>
+        <w:pStyle w:val="Heading1"/>
+        <w:rPr>
+          <w:sz w:val="28"/>
+        </w:rPr>
+      </w:pPr>
+      <w:r>
+        <w:rPr>
+          <w:sz w:val="28"/>
+        </w:rPr>
+        <w:t>LIST OF FIGURES</w:t>
+      </w:r>
+    </w:p>
+    <w:p>
+      <w:pPr>
+        <w:pStyle w:val="TableofFigures"/>
+        <w:tabs>
+          <w:tab w:val="right" w:leader="hyphen" w:pos="9350"/>
+        </w:tabs>
+        <w:rPr>
+          <w:rFonts w:eastAsiaTheme="minorEastAsia"/>
+          <w:noProof/>
+        </w:rPr>
+      </w:pPr>
+      <w:r>
+        <w:rPr>
+          <w:sz w:val="24"/>
+        </w:rPr>
+        <w:fldChar w:fldCharType="begin"/>
+      </w:r>
+      <w:r>
+        <w:rPr>
+          <w:sz w:val="24"/>
+        </w:rPr>
+        <w:instrText xml:space="preserve"> TOC \h \z \c "Figure" </w:instrText>
+      </w:r>
+      <w:r>
+        <w:rPr>
+          <w:sz w:val="24"/>
+        </w:rPr>
+        <w:fldChar w:fldCharType="separate"/>
+      </w:r>
+      <w:hyperlink w:anchor="_Toc402643139" w:history="1">
+        <w:r>
+          <w:rPr>
+            <w:rStyle w:val="Hyperlink"/>
+            <w:noProof/>
+          </w:rPr>
+          <w:t>Figure 1 - Static Diagram: Room Change (Student)</w:t>
+        </w:r>
+        <w:r>
+          <w:rPr>
+            <w:noProof/>
+            <w:webHidden/>
+          </w:rPr>
+          <w:tab/>
+        </w:r>
+        <w:r>
+          <w:rPr>
+            <w:noProof/>
+            <w:webHidden/>
+          </w:rPr>
+          <w:fldChar w:fldCharType="begin"/>
+        </w:r>
+        <w:r>
+          <w:rPr>
+            <w:noProof/>
+            <w:webHidden/>
+          </w:rPr>
+          <w:instrText xml:space="preserve"> PAGEREF _Toc402643139 \h </w:instrText>
+        </w:r>
+        <w:r>
+          <w:rPr>
+            <w:noProof/>
+            <w:webHidden/>
+          </w:rPr>
+        </w:r>
+        <w:r>
+          <w:rPr>
+            <w:noProof/>
+            <w:webHidden/>
+          </w:rPr>
+          <w:fldChar w:fldCharType="separate"/>
+        </w:r>
+        <w:r>
+          <w:rPr>
+            <w:noProof/>
+            <w:webHidden/>
+          </w:rPr>
+          <w:t>2</w:t>
+        </w:r>
+        <w:r>
+          <w:rPr>
+            <w:noProof/>
+            <w:webHidden/>
+          </w:rPr>
+          <w:fldChar w:fldCharType="end"/>
+        </w:r>
+      </w:hyperlink>
+    </w:p>
+    <w:p>
+      <w:pPr>
+        <w:pStyle w:val="TableofFigures"/>
+        <w:tabs>
+          <w:tab w:val="right" w:leader="hyphen" w:pos="9350"/>
+        </w:tabs>
+        <w:rPr>
+          <w:rFonts w:eastAsiaTheme="minorEastAsia"/>
+          <w:noProof/>
+        </w:rPr>
+      </w:pPr>
+      <w:hyperlink w:anchor="_Toc402643140" w:history="1">
+        <w:r>
+          <w:rPr>
+            <w:rStyle w:val="Hyperlink"/>
+            <w:noProof/>
+          </w:rPr>
+          <w:t>Figure 2 - Static Diagram: Room Change (Admin)</w:t>
+        </w:r>
+        <w:r>
+          <w:rPr>
+            <w:noProof/>
+            <w:webHidden/>
+          </w:rPr>
+          <w:tab/>
+        </w:r>
+        <w:r>
+          <w:rPr>
+            <w:noProof/>
+            <w:webHidden/>
+          </w:rPr>
+          <w:fldChar w:fldCharType="begin"/>
+        </w:r>
+        <w:r>
+          <w:rPr>
+            <w:noProof/>
+            <w:webHidden/>
+          </w:rPr>
+          <w:instrText xml:space="preserve"> PAGEREF _Toc402643140 \h </w:instrText>
+        </w:r>
+        <w:r>
+          <w:rPr>
+            <w:noProof/>
+            <w:webHidden/>
+          </w:rPr>
+        </w:r>
+        <w:r>
+          <w:rPr>
+            <w:noProof/>
+            <w:webHidden/>
+          </w:rPr>
+          <w:fldChar w:fldCharType="separate"/>
+        </w:r>
+        <w:r>
+          <w:rPr>
+            <w:noProof/>
+            <w:webHidden/>
+          </w:rPr>
+          <w:t>3</w:t>
+        </w:r>
+        <w:r>
+          <w:rPr>
+            <w:noProof/>
+            <w:webHidden/>
+          </w:rPr>
+          <w:fldChar w:fldCharType="end"/>
+        </w:r>
+      </w:hyperlink>
+    </w:p>
+    <w:p>
+      <w:pPr>
+        <w:pStyle w:val="TableofFigures"/>
+        <w:tabs>
+          <w:tab w:val="right" w:leader="hyphen" w:pos="9350"/>
+        </w:tabs>
+        <w:rPr>
+          <w:rFonts w:eastAsiaTheme="minorEastAsia"/>
+          <w:noProof/>
+        </w:rPr>
+      </w:pPr>
+      <w:hyperlink w:anchor="_Toc402643141" w:history="1">
+        <w:r>
+          <w:rPr>
+            <w:rStyle w:val="Hyperlink"/>
+            <w:noProof/>
+          </w:rPr>
+          <w:t>Figure 3 – Dynamic Diagram: Create New ID</w:t>
+        </w:r>
+        <w:r>
+          <w:rPr>
+            <w:noProof/>
+            <w:webHidden/>
+          </w:rPr>
+          <w:tab/>
+        </w:r>
+        <w:r>
+          <w:rPr>
+            <w:noProof/>
+            <w:webHidden/>
+          </w:rPr>
+          <w:fldChar w:fldCharType="begin"/>
+        </w:r>
+        <w:r>
+          <w:rPr>
+            <w:noProof/>
+            <w:webHidden/>
+          </w:rPr>
+          <w:instrText xml:space="preserve"> PAGEREF _Toc402643141 \h </w:instrText>
+        </w:r>
+        <w:r>
+          <w:rPr>
+            <w:noProof/>
+            <w:webHidden/>
+          </w:rPr>
+        </w:r>
+        <w:r>
+          <w:rPr>
+            <w:noProof/>
+            <w:webHidden/>
+          </w:rPr>
+          <w:fldChar w:fldCharType="separate"/>
+        </w:r>
+        <w:r>
+          <w:rPr>
+            <w:noProof/>
+            <w:webHidden/>
+          </w:rPr>
+          <w:t>4</w:t>
+        </w:r>
+        <w:r>
+          <w:rPr>
+            <w:noProof/>
+            <w:webHidden/>
+          </w:rPr>
+          <w:fldChar w:fldCharType="end"/>
+        </w:r>
+      </w:hyperlink>
+    </w:p>
+    <w:p>
+      <w:pPr>
+        <w:pStyle w:val="TableofFigures"/>
+        <w:tabs>
+          <w:tab w:val="right" w:leader="hyphen" w:pos="9350"/>
+        </w:tabs>
+        <w:rPr>
+          <w:rFonts w:eastAsiaTheme="minorEastAsia"/>
+          <w:noProof/>
+        </w:rPr>
+      </w:pPr>
+      <w:hyperlink w:anchor="_Toc402643142" w:history="1">
+        <w:r>
+          <w:rPr>
+            <w:rStyle w:val="Hyperlink"/>
+            <w:noProof/>
+          </w:rPr>
+          <w:t>Figure 4 -  Dynamic Diagram: Request New Room</w:t>
+        </w:r>
+        <w:r>
+          <w:rPr>
+            <w:noProof/>
+            <w:webHidden/>
+          </w:rPr>
+          <w:tab/>
+        </w:r>
+        <w:r>
+          <w:rPr>
+            <w:noProof/>
+            <w:webHidden/>
+          </w:rPr>
+          <w:fldChar w:fldCharType="begin"/>
+        </w:r>
+        <w:r>
+          <w:rPr>
+            <w:noProof/>
+            <w:webHidden/>
+          </w:rPr>
+          <w:instrText xml:space="preserve"> PAGEREF _Toc402643142 \h </w:instrText>
+        </w:r>
+        <w:r>
+          <w:rPr>
+            <w:noProof/>
+            <w:webHidden/>
+          </w:rPr>
+        </w:r>
+        <w:r>
+          <w:rPr>
+            <w:noProof/>
+            <w:webHidden/>
+          </w:rPr>
+          <w:fldChar w:fldCharType="separate"/>
+        </w:r>
+        <w:r>
+          <w:rPr>
+            <w:noProof/>
+            <w:webHidden/>
+          </w:rPr>
+          <w:t>5</w:t>
+        </w:r>
+        <w:r>
+          <w:rPr>
+            <w:noProof/>
+            <w:webHidden/>
+          </w:rPr>
+          <w:fldChar w:fldCharType="end"/>
+        </w:r>
+      </w:hyperlink>
+    </w:p>
+    <w:p>
+      <w:pPr>
+        <w:pStyle w:val="TableofFigures"/>
+        <w:tabs>
+          <w:tab w:val="right" w:leader="hyphen" w:pos="9350"/>
+        </w:tabs>
+        <w:rPr>
+          <w:rFonts w:eastAsiaTheme="minorEastAsia"/>
+          <w:noProof/>
+        </w:rPr>
+      </w:pPr>
+      <w:hyperlink w:anchor="_Toc402643143" w:history="1">
+        <w:r>
+          <w:rPr>
+            <w:rStyle w:val="Hyperlink"/>
+            <w:noProof/>
+          </w:rPr>
+          <w:t>Figure 5 – Dynamic Diagram: View Floor Map</w:t>
+        </w:r>
+        <w:r>
+          <w:rPr>
+            <w:noProof/>
+            <w:webHidden/>
+          </w:rPr>
+          <w:tab/>
+        </w:r>
+        <w:r>
+          <w:rPr>
+            <w:noProof/>
+            <w:webHidden/>
+          </w:rPr>
+          <w:fldChar w:fldCharType="begin"/>
+        </w:r>
+        <w:r>
+          <w:rPr>
+            <w:noProof/>
+            <w:webHidden/>
+          </w:rPr>
+          <w:instrText xml:space="preserve"> PAGEREF _Toc402643143 \h </w:instrText>
+        </w:r>
+        <w:r>
+          <w:rPr>
+            <w:noProof/>
+            <w:webHidden/>
+          </w:rPr>
+        </w:r>
+        <w:r>
+          <w:rPr>
+            <w:noProof/>
+            <w:webHidden/>
+          </w:rPr>
+          <w:fldChar w:fldCharType="separate"/>
+        </w:r>
+        <w:r>
+          <w:rPr>
+            <w:noProof/>
+            <w:webHidden/>
+          </w:rPr>
+          <w:t>6</w:t>
+        </w:r>
+        <w:r>
+          <w:rPr>
+            <w:noProof/>
+            <w:webHidden/>
+          </w:rPr>
+          <w:fldChar w:fldCharType="end"/>
+        </w:r>
+      </w:hyperlink>
+    </w:p>
+    <w:p>
+      <w:pPr>
+        <w:pStyle w:val="TableofFigures"/>
+        <w:tabs>
+          <w:tab w:val="right" w:leader="hyphen" w:pos="9350"/>
+        </w:tabs>
+        <w:rPr>
+          <w:rFonts w:eastAsiaTheme="minorEastAsia"/>
+          <w:noProof/>
+        </w:rPr>
+      </w:pPr>
+      <w:hyperlink w:anchor="_Toc402643144" w:history="1">
+        <w:r>
+          <w:rPr>
+            <w:rStyle w:val="Hyperlink"/>
+            <w:noProof/>
+          </w:rPr>
+          <w:t>Figure 6 – Dynamic Diagram: Decide Room Requests</w:t>
+        </w:r>
+        <w:r>
+          <w:rPr>
+            <w:noProof/>
+            <w:webHidden/>
+          </w:rPr>
+          <w:tab/>
+        </w:r>
+        <w:r>
+          <w:rPr>
+            <w:noProof/>
+            <w:webHidden/>
+          </w:rPr>
+          <w:fldChar w:fldCharType="begin"/>
+        </w:r>
+        <w:r>
+          <w:rPr>
+            <w:noProof/>
+            <w:webHidden/>
+          </w:rPr>
+          <w:instrText xml:space="preserve"> PAGEREF _Toc402643144 \h </w:instrText>
+        </w:r>
+        <w:r>
+          <w:rPr>
+            <w:noProof/>
+            <w:webHidden/>
+          </w:rPr>
+        </w:r>
+        <w:r>
+          <w:rPr>
+            <w:noProof/>
+            <w:webHidden/>
+          </w:rPr>
+          <w:fldChar w:fldCharType="separate"/>
+        </w:r>
+        <w:r>
+          <w:rPr>
+            <w:noProof/>
+            <w:webHidden/>
+          </w:rPr>
+          <w:t>6</w:t>
+        </w:r>
+        <w:r>
+          <w:rPr>
+            <w:noProof/>
+            <w:webHidden/>
+          </w:rPr>
+          <w:fldChar w:fldCharType="end"/>
+        </w:r>
+      </w:hyperlink>
     </w:p>
     <w:p>
       <w:pPr>
@@ -440,18 +1081,19 @@
         <w:rPr>
           <w:sz w:val="24"/>
         </w:rPr>
-        <w:t>LIST OF FIGURES</w:t>
+        <w:fldChar w:fldCharType="end"/>
       </w:r>
     </w:p>
     <w:p>
       <w:pPr>
+        <w:pStyle w:val="Heading1"/>
         <w:rPr>
-          <w:sz w:val="24"/>
+          <w:sz w:val="28"/>
         </w:rPr>
       </w:pPr>
       <w:r>
         <w:rPr>
-          <w:sz w:val="24"/>
+          <w:sz w:val="28"/>
         </w:rPr>
         <w:t>LIST OF TABLES</w:t>
       </w:r>
@@ -473,6 +1115,16 @@
         <w:rPr>
           <w:sz w:val="24"/>
         </w:rPr>
+        <w:br w:type="page"/>
+      </w:r>
+    </w:p>
+    <w:p>
+      <w:pPr>
+        <w:pStyle w:val="Heading1"/>
+        <w:jc w:val="center"/>
+      </w:pPr>
+      <w:r>
+        <w:lastRenderedPageBreak/>
         <w:t>INTRODUCTION</w:t>
       </w:r>
     </w:p>
@@ -493,14 +1145,27 @@
     <w:p>
       <w:pPr>
         <w:rPr>
-          <w:sz w:val="24"/>
+          <w:rFonts w:asciiTheme="majorHAnsi" w:eastAsiaTheme="majorEastAsia" w:hAnsiTheme="majorHAnsi" w:cstheme="majorBidi"/>
+          <w:color w:val="2E74B5" w:themeColor="accent1" w:themeShade="BF"/>
+          <w:sz w:val="32"/>
+          <w:szCs w:val="32"/>
         </w:rPr>
       </w:pPr>
       <w:r>
-        <w:rPr>
-          <w:sz w:val="24"/>
-        </w:rPr>
-        <w:t>GUI (Graphical User Interface) Design</w:t>
+        <w:br w:type="page"/>
+      </w:r>
+    </w:p>
+    <w:p>
+      <w:pPr>
+        <w:pStyle w:val="Heading1"/>
+        <w:jc w:val="center"/>
+      </w:pPr>
+      <w:r>
+        <w:lastRenderedPageBreak/>
+        <w:t>GUI (Graphical User Interface) D</w:t>
+      </w:r>
+      <w:r>
+        <w:t>ESIGN</w:t>
       </w:r>
     </w:p>
     <w:p>
@@ -526,21 +1191,34 @@
     <w:p>
       <w:pPr>
         <w:rPr>
-          <w:sz w:val="24"/>
+          <w:rFonts w:asciiTheme="majorHAnsi" w:eastAsiaTheme="majorEastAsia" w:hAnsiTheme="majorHAnsi" w:cstheme="majorBidi"/>
+          <w:color w:val="2E74B5" w:themeColor="accent1" w:themeShade="BF"/>
+          <w:sz w:val="32"/>
+          <w:szCs w:val="32"/>
         </w:rPr>
       </w:pPr>
+      <w:bookmarkStart w:id="0" w:name="_Toc402642801"/>
       <w:r>
-        <w:rPr>
-          <w:sz w:val="24"/>
-          <w:szCs w:val="24"/>
-        </w:rPr>
+        <w:br w:type="page"/>
+      </w:r>
+    </w:p>
+    <w:p>
+      <w:pPr>
+        <w:pStyle w:val="Heading1"/>
+        <w:jc w:val="center"/>
+      </w:pPr>
+      <w:r>
+        <w:lastRenderedPageBreak/>
         <w:t>STATIC MODEL SEQUENCE DIAGRAMS</w:t>
       </w:r>
+      <w:bookmarkEnd w:id="0"/>
     </w:p>
     <w:p/>
     <w:p/>
-    <w:p/>
     <w:p>
+      <w:pPr>
+        <w:keepNext/>
+      </w:pPr>
       <w:r>
         <w:rPr>
           <w:noProof/>
@@ -550,57 +1228,6 @@
             <wp:extent cx="5943600" cy="4599305"/>
             <wp:effectExtent l="0" t="0" r="0" b="0"/>
             <wp:docPr id="64" name="Picture 64"/>
-            <wp:cNvGraphicFramePr>
-              <a:graphicFrameLocks xmlns:a="http://schemas.openxmlformats.org/drawingml/2006/main" noChangeAspect="1"/>
-            </wp:cNvGraphicFramePr>
-            <a:graphic xmlns:a="http://schemas.openxmlformats.org/drawingml/2006/main">
-              <a:graphicData uri="http://schemas.openxmlformats.org/drawingml/2006/picture">
-                <pic:pic xmlns:pic="http://schemas.openxmlformats.org/drawingml/2006/picture">
-                  <pic:nvPicPr>
-                    <pic:cNvPr id="0" name=""/>
-                    <pic:cNvPicPr/>
-                  </pic:nvPicPr>
-                  <pic:blipFill>
-                    <a:blip r:embed="rId6"/>
-                    <a:stretch>
-                      <a:fillRect/>
-                    </a:stretch>
-                  </pic:blipFill>
-                  <pic:spPr>
-                    <a:xfrm>
-                      <a:off x="0" y="0"/>
-                      <a:ext cx="5943600" cy="4599305"/>
-                    </a:xfrm>
-                    <a:prstGeom prst="rect">
-                      <a:avLst/>
-                    </a:prstGeom>
-                  </pic:spPr>
-                </pic:pic>
-              </a:graphicData>
-            </a:graphic>
-          </wp:inline>
-        </w:drawing>
-      </w:r>
-    </w:p>
-    <w:p/>
-    <w:p/>
-    <w:p>
-      <w:pPr>
-        <w:rPr>
-          <w:sz w:val="24"/>
-        </w:rPr>
-      </w:pPr>
-      <w:r>
-        <w:rPr>
-          <w:noProof/>
-          <w:sz w:val="24"/>
-        </w:rPr>
-        <w:lastRenderedPageBreak/>
-        <w:drawing>
-          <wp:inline distT="0" distB="0" distL="0" distR="0" wp14:anchorId="40FFE20C" wp14:editId="6CF3FC48">
-            <wp:extent cx="5943600" cy="4599305"/>
-            <wp:effectExtent l="0" t="0" r="0" b="0"/>
-            <wp:docPr id="60" name="Picture 60"/>
             <wp:cNvGraphicFramePr>
               <a:graphicFrameLocks xmlns:a="http://schemas.openxmlformats.org/drawingml/2006/main" noChangeAspect="1"/>
             </wp:cNvGraphicFramePr>
@@ -635,6 +1262,103 @@
     </w:p>
     <w:p>
       <w:pPr>
+        <w:pStyle w:val="Caption"/>
+      </w:pPr>
+      <w:bookmarkStart w:id="1" w:name="_Toc402643139"/>
+      <w:r>
+        <w:t xml:space="preserve">Figure </w:t>
+      </w:r>
+      <w:fldSimple w:instr=" SEQ Figure \* ARABIC ">
+        <w:r>
+          <w:rPr>
+            <w:noProof/>
+          </w:rPr>
+          <w:t>1</w:t>
+        </w:r>
+      </w:fldSimple>
+      <w:r>
+        <w:t xml:space="preserve"> - Static Diagram: Room Change</w:t>
+      </w:r>
+      <w:r>
+        <w:t xml:space="preserve"> (Student)</w:t>
+      </w:r>
+      <w:bookmarkEnd w:id="1"/>
+    </w:p>
+    <w:p/>
+    <w:p/>
+    <w:p>
+      <w:pPr>
+        <w:keepNext/>
+      </w:pPr>
+      <w:r>
+        <w:rPr>
+          <w:noProof/>
+          <w:sz w:val="24"/>
+        </w:rPr>
+        <w:lastRenderedPageBreak/>
+        <w:drawing>
+          <wp:inline distT="0" distB="0" distL="0" distR="0" wp14:anchorId="40FFE20C" wp14:editId="6CF3FC48">
+            <wp:extent cx="5943600" cy="4599305"/>
+            <wp:effectExtent l="0" t="0" r="0" b="0"/>
+            <wp:docPr id="60" name="Picture 60"/>
+            <wp:cNvGraphicFramePr>
+              <a:graphicFrameLocks xmlns:a="http://schemas.openxmlformats.org/drawingml/2006/main" noChangeAspect="1"/>
+            </wp:cNvGraphicFramePr>
+            <a:graphic xmlns:a="http://schemas.openxmlformats.org/drawingml/2006/main">
+              <a:graphicData uri="http://schemas.openxmlformats.org/drawingml/2006/picture">
+                <pic:pic xmlns:pic="http://schemas.openxmlformats.org/drawingml/2006/picture">
+                  <pic:nvPicPr>
+                    <pic:cNvPr id="0" name=""/>
+                    <pic:cNvPicPr/>
+                  </pic:nvPicPr>
+                  <pic:blipFill>
+                    <a:blip r:embed="rId8"/>
+                    <a:stretch>
+                      <a:fillRect/>
+                    </a:stretch>
+                  </pic:blipFill>
+                  <pic:spPr>
+                    <a:xfrm>
+                      <a:off x="0" y="0"/>
+                      <a:ext cx="5943600" cy="4599305"/>
+                    </a:xfrm>
+                    <a:prstGeom prst="rect">
+                      <a:avLst/>
+                    </a:prstGeom>
+                  </pic:spPr>
+                </pic:pic>
+              </a:graphicData>
+            </a:graphic>
+          </wp:inline>
+        </w:drawing>
+      </w:r>
+    </w:p>
+    <w:p>
+      <w:pPr>
+        <w:pStyle w:val="Caption"/>
+        <w:rPr>
+          <w:sz w:val="24"/>
+        </w:rPr>
+      </w:pPr>
+      <w:bookmarkStart w:id="2" w:name="_Toc402643140"/>
+      <w:r>
+        <w:t xml:space="preserve">Figure </w:t>
+      </w:r>
+      <w:fldSimple w:instr=" SEQ Figure \* ARABIC ">
+        <w:r>
+          <w:rPr>
+            <w:noProof/>
+          </w:rPr>
+          <w:t>2</w:t>
+        </w:r>
+      </w:fldSimple>
+      <w:r>
+        <w:t xml:space="preserve"> - Static Diagram: Room Change (Admin)</w:t>
+      </w:r>
+      <w:bookmarkEnd w:id="2"/>
+    </w:p>
+    <w:p>
+      <w:pPr>
         <w:rPr>
           <w:sz w:val="24"/>
         </w:rPr>
@@ -658,15 +1382,15 @@
         <w:pStyle w:val="Heading1"/>
         <w:jc w:val="center"/>
       </w:pPr>
+      <w:bookmarkStart w:id="3" w:name="_Toc402642802"/>
       <w:r>
         <w:t>DYNAMIC MODEL SEQUENCE DIAGRAMS</w:t>
       </w:r>
+      <w:bookmarkEnd w:id="3"/>
     </w:p>
     <w:p>
       <w:pPr>
-        <w:rPr>
-          <w:sz w:val="24"/>
-        </w:rPr>
+        <w:keepNext/>
       </w:pPr>
       <w:r>
         <w:rPr>
@@ -1162,7 +1886,7 @@
                         <wps:cNvSpPr txBox="1"/>
                         <wps:spPr>
                           <a:xfrm>
-                            <a:off x="2171700" y="1504688"/>
+                            <a:off x="2171700" y="1503902"/>
                             <a:ext cx="506095" cy="257175"/>
                           </a:xfrm>
                           <a:prstGeom prst="rect">
@@ -1920,7 +2644,7 @@
                         <wps:cNvSpPr txBox="1"/>
                         <wps:spPr>
                           <a:xfrm>
-                            <a:off x="3848087" y="3180794"/>
+                            <a:off x="3848087" y="3179132"/>
                             <a:ext cx="465455" cy="219075"/>
                           </a:xfrm>
                           <a:prstGeom prst="rect">
@@ -3129,7 +3853,7 @@
           </mc:Choice>
           <mc:Fallback>
             <w:pict>
-              <v:group w14:anchorId="41F8EA25" id="Canvas 1" o:spid="_x0000_s1026" editas="canvas" style="width:439.05pt;height:572.25pt;mso-position-horizontal-relative:char;mso-position-vertical-relative:line" coordsize="55759,72669" o:gfxdata="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">
+              <v:group w14:anchorId="41F8EA25" id="Canvas 1" o:spid="_x0000_s1026" editas="canvas" style="width:439.05pt;height:572.25pt;mso-position-horizontal-relative:char;mso-position-vertical-relative:line" coordsize="55759,72669" o:gfxdata="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">
                 <v:shapetype id="_x0000_t75" coordsize="21600,21600" o:spt="75" o:preferrelative="t" path="m@4@5l@4@11@9@11@9@5xe" filled="f" stroked="f">
                   <v:stroke joinstyle="miter"/>
                   <v:formulas>
@@ -3325,7 +4049,7 @@
                 <v:shape id="Straight Arrow Connector 11" o:spid="_x0000_s1036" type="#_x0000_t32" style="position:absolute;left:16573;top:17905;width:16478;height:0;flip:x;visibility:visible;mso-wrap-style:square" o:connectortype="straight" o:gfxdata="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" strokecolor="black [3200]" strokeweight=".5pt">
                   <v:stroke dashstyle="longDash" endarrow="open" joinstyle="miter"/>
                 </v:shape>
-                <v:shape id="Text Box 12" o:spid="_x0000_s1037" type="#_x0000_t202" style="position:absolute;left:21717;top:15046;width:5060;height:2572;visibility:visible;mso-wrap-style:none;v-text-anchor:top" o:gfxdata="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" fillcolor="white [3201]" strokeweight=".5pt">
+                <v:shape id="Text Box 12" o:spid="_x0000_s1037" type="#_x0000_t202" style="position:absolute;left:21717;top:15039;width:5060;height:2571;visibility:visible;mso-wrap-style:none;v-text-anchor:top" o:gfxdata="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" fillcolor="white [3201]" strokeweight=".5pt">
                   <v:textbox>
                     <w:txbxContent>
                       <w:p>
@@ -3605,7 +4329,7 @@
                 <v:shape id="Straight Arrow Connector 26" o:spid="_x0000_s1050" type="#_x0000_t32" style="position:absolute;left:35718;top:34766;width:10859;height:0;flip:x;visibility:visible;mso-wrap-style:square" o:connectortype="straight" o:gfxdata="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" strokecolor="black [3200]" strokeweight=".5pt">
                   <v:stroke dashstyle="dash" endarrow="open" joinstyle="miter"/>
                 </v:shape>
-                <v:shape id="Text Box 27" o:spid="_x0000_s1051" type="#_x0000_t202" style="position:absolute;left:38480;top:31807;width:4655;height:2191;visibility:visible;mso-wrap-style:none;v-text-anchor:top" o:gfxdata="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" fillcolor="white [3201]" strokeweight=".5pt">
+                <v:shape id="Text Box 27" o:spid="_x0000_s1051" type="#_x0000_t202" style="position:absolute;left:38480;top:31791;width:4655;height:2191;visibility:visible;mso-wrap-style:none;v-text-anchor:top" o:gfxdata="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" fillcolor="white [3201]" strokeweight=".5pt">
                   <v:textbox>
                     <w:txbxContent>
                       <w:p>
@@ -3960,6 +4684,30 @@
     </w:p>
     <w:p>
       <w:pPr>
+        <w:pStyle w:val="Caption"/>
+        <w:rPr>
+          <w:sz w:val="24"/>
+        </w:rPr>
+      </w:pPr>
+      <w:bookmarkStart w:id="4" w:name="_Toc402643141"/>
+      <w:r>
+        <w:t xml:space="preserve">Figure </w:t>
+      </w:r>
+      <w:fldSimple w:instr=" SEQ Figure \* ARABIC ">
+        <w:r>
+          <w:rPr>
+            <w:noProof/>
+          </w:rPr>
+          <w:t>3</w:t>
+        </w:r>
+      </w:fldSimple>
+      <w:r>
+        <w:t xml:space="preserve"> – Dynamic Diagram: Create New ID</w:t>
+      </w:r>
+      <w:bookmarkEnd w:id="4"/>
+    </w:p>
+    <w:p>
+      <w:pPr>
         <w:rPr>
           <w:sz w:val="24"/>
         </w:rPr>
@@ -3981,9 +4729,7 @@
     </w:p>
     <w:p>
       <w:pPr>
-        <w:rPr>
-          <w:sz w:val="24"/>
-        </w:rPr>
+        <w:keepNext/>
       </w:pPr>
       <w:r>
         <w:rPr>
@@ -4637,7 +5383,7 @@
                         <wps:cNvSpPr txBox="1"/>
                         <wps:spPr>
                           <a:xfrm>
-                            <a:off x="2066925" y="2249482"/>
+                            <a:off x="2066925" y="2248258"/>
                             <a:ext cx="642620" cy="241300"/>
                           </a:xfrm>
                           <a:prstGeom prst="rect">
@@ -5693,7 +6439,7 @@
           </mc:Choice>
           <mc:Fallback>
             <w:pict>
-              <v:group w14:anchorId="791385ED" id="Canvas 3" o:spid="_x0000_s1079" editas="canvas" style="width:6in;height:549.75pt;mso-position-horizontal-relative:char;mso-position-vertical-relative:line" coordsize="54864,69811" o:gfxdata="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">
+              <v:group w14:anchorId="791385ED" id="Canvas 3" o:spid="_x0000_s1079" editas="canvas" style="width:6in;height:549.75pt;mso-position-horizontal-relative:char;mso-position-vertical-relative:line" coordsize="54864,69811" o:gfxdata="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">
                 <v:shape id="_x0000_s1080" type="#_x0000_t75" style="position:absolute;width:54864;height:69811;visibility:visible;mso-wrap-style:square">
                   <v:fill o:detectmouseclick="t"/>
                   <v:path o:connecttype="none"/>
@@ -5894,7 +6640,7 @@
                 <v:shape id="Straight Arrow Connector 71" o:spid="_x0000_s1094" type="#_x0000_t32" style="position:absolute;left:15716;top:25619;width:15145;height:0;flip:x;visibility:visible;mso-wrap-style:square" o:connectortype="straight" o:gfxdata="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" strokecolor="black [3200]" strokeweight=".5pt">
                   <v:stroke dashstyle="longDash" endarrow="block" joinstyle="miter"/>
                 </v:shape>
-                <v:shape id="Text Box 72" o:spid="_x0000_s1095" type="#_x0000_t202" style="position:absolute;left:20669;top:22494;width:6426;height:2413;visibility:visible;mso-wrap-style:none;v-text-anchor:top" o:gfxdata="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" fillcolor="white [3201]" strokecolor="black [3200]" strokeweight="1pt">
+                <v:shape id="Text Box 72" o:spid="_x0000_s1095" type="#_x0000_t202" style="position:absolute;left:20669;top:22482;width:6426;height:2413;visibility:visible;mso-wrap-style:none;v-text-anchor:top" o:gfxdata="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" fillcolor="white [3201]" strokecolor="black [3200]" strokeweight="1pt">
                   <v:textbox>
                     <w:txbxContent>
                       <w:p>
@@ -6212,6 +6958,47 @@
     </w:p>
     <w:p>
       <w:pPr>
+        <w:pStyle w:val="Caption"/>
+        <w:rPr>
+          <w:sz w:val="24"/>
+        </w:rPr>
+      </w:pPr>
+      <w:bookmarkStart w:id="5" w:name="_Toc402643142"/>
+      <w:r>
+        <w:t xml:space="preserve">Figure </w:t>
+      </w:r>
+      <w:fldSimple w:instr=" SEQ Figure \* ARABIC ">
+        <w:r>
+          <w:rPr>
+            <w:noProof/>
+          </w:rPr>
+          <w:t>4</w:t>
+        </w:r>
+      </w:fldSimple>
+      <w:r>
+        <w:t xml:space="preserve"> </w:t>
+      </w:r>
+      <w:proofErr w:type="gramStart"/>
+      <w:r>
+        <w:t xml:space="preserve">- </w:t>
+      </w:r>
+      <w:r>
+        <w:rPr>
+          <w:noProof/>
+        </w:rPr>
+        <w:t xml:space="preserve"> Dynamic</w:t>
+      </w:r>
+      <w:proofErr w:type="gramEnd"/>
+      <w:r>
+        <w:rPr>
+          <w:noProof/>
+        </w:rPr>
+        <w:t xml:space="preserve"> Diagram: Request New Room</w:t>
+      </w:r>
+      <w:bookmarkEnd w:id="5"/>
+    </w:p>
+    <w:p>
+      <w:pPr>
         <w:rPr>
           <w:sz w:val="24"/>
         </w:rPr>
@@ -6227,20 +7014,12 @@
         <w:rPr>
           <w:sz w:val="24"/>
         </w:rPr>
-        <w:t>Placeholder</w:t>
-      </w:r>
-      <w:r>
-        <w:rPr>
-          <w:sz w:val="24"/>
-        </w:rPr>
         <w:br w:type="page"/>
       </w:r>
     </w:p>
     <w:p>
       <w:pPr>
-        <w:rPr>
-          <w:sz w:val="24"/>
-        </w:rPr>
+        <w:keepNext/>
       </w:pPr>
       <w:r>
         <w:rPr>
@@ -8069,23 +8848,27 @@
     </w:p>
     <w:p>
       <w:pPr>
+        <w:pStyle w:val="Caption"/>
         <w:rPr>
           <w:sz w:val="24"/>
         </w:rPr>
       </w:pPr>
-    </w:p>
-    <w:p>
-      <w:pPr>
-        <w:rPr>
-          <w:sz w:val="24"/>
-        </w:rPr>
-      </w:pPr>
+      <w:bookmarkStart w:id="6" w:name="_Toc402643143"/>
       <w:r>
-        <w:rPr>
-          <w:sz w:val="24"/>
-        </w:rPr>
-        <w:t>Placeholder</w:t>
+        <w:t xml:space="preserve">Figure </w:t>
       </w:r>
+      <w:fldSimple w:instr=" SEQ Figure \* ARABIC ">
+        <w:r>
+          <w:rPr>
+            <w:noProof/>
+          </w:rPr>
+          <w:t>5</w:t>
+        </w:r>
+      </w:fldSimple>
+      <w:r>
+        <w:t xml:space="preserve"> – Dynamic Diagram: View Floor Map</w:t>
+      </w:r>
+      <w:bookmarkEnd w:id="6"/>
     </w:p>
     <w:p>
       <w:pPr>
@@ -8100,7 +8883,18 @@
           <w:sz w:val="24"/>
         </w:rPr>
       </w:pPr>
-      <w:bookmarkStart w:id="0" w:name="_GoBack"/>
+    </w:p>
+    <w:p>
+      <w:pPr>
+        <w:rPr>
+          <w:sz w:val="24"/>
+        </w:rPr>
+      </w:pPr>
+    </w:p>
+    <w:p>
+      <w:pPr>
+        <w:keepNext/>
+      </w:pPr>
       <w:r>
         <w:rPr>
           <w:noProof/>
@@ -9683,7 +10477,30 @@
           </mc:Fallback>
         </mc:AlternateContent>
       </w:r>
-      <w:bookmarkEnd w:id="0"/>
+    </w:p>
+    <w:p>
+      <w:pPr>
+        <w:pStyle w:val="Caption"/>
+        <w:rPr>
+          <w:sz w:val="24"/>
+        </w:rPr>
+      </w:pPr>
+      <w:bookmarkStart w:id="7" w:name="_Toc402643144"/>
+      <w:r>
+        <w:t xml:space="preserve">Figure </w:t>
+      </w:r>
+      <w:fldSimple w:instr=" SEQ Figure \* ARABIC ">
+        <w:r>
+          <w:rPr>
+            <w:noProof/>
+          </w:rPr>
+          <w:t>6</w:t>
+        </w:r>
+      </w:fldSimple>
+      <w:r>
+        <w:t xml:space="preserve"> – Dynamic Diagram: Decide Room Requests</w:t>
+      </w:r>
+      <w:bookmarkEnd w:id="7"/>
     </w:p>
     <w:p>
       <w:pPr>
@@ -9694,47 +10511,10 @@
     </w:p>
     <w:p>
       <w:pPr>
-        <w:rPr>
-          <w:sz w:val="24"/>
-        </w:rPr>
+        <w:pStyle w:val="Heading1"/>
+        <w:jc w:val="center"/>
       </w:pPr>
       <w:r>
-        <w:rPr>
-          <w:sz w:val="24"/>
-        </w:rPr>
-        <w:t>Placeholder</w:t>
-      </w:r>
-    </w:p>
-    <w:p>
-      <w:pPr>
-        <w:rPr>
-          <w:sz w:val="24"/>
-        </w:rPr>
-      </w:pPr>
-      <w:r>
-        <w:rPr>
-          <w:sz w:val="24"/>
-        </w:rPr>
-        <w:br w:type="page"/>
-      </w:r>
-    </w:p>
-    <w:p>
-      <w:pPr>
-        <w:rPr>
-          <w:sz w:val="24"/>
-        </w:rPr>
-      </w:pPr>
-    </w:p>
-    <w:p>
-      <w:pPr>
-        <w:rPr>
-          <w:sz w:val="24"/>
-        </w:rPr>
-      </w:pPr>
-      <w:r>
-        <w:rPr>
-          <w:sz w:val="24"/>
-        </w:rPr>
         <w:t>RATIONALE FOR DETAILED DESIGN MODEL</w:t>
       </w:r>
     </w:p>
@@ -9754,14 +10534,10 @@
     </w:p>
     <w:p>
       <w:pPr>
-        <w:rPr>
-          <w:sz w:val="24"/>
-        </w:rPr>
+        <w:pStyle w:val="Heading1"/>
+        <w:jc w:val="center"/>
       </w:pPr>
       <w:r>
-        <w:rPr>
-          <w:sz w:val="24"/>
-        </w:rPr>
         <w:t>TRACEABILITY FROM REQUIREMENTS TO DETAILED DESIGN MODEL</w:t>
       </w:r>
     </w:p>
@@ -9781,6 +10557,16 @@
     </w:p>
     <w:p>
       <w:pPr>
+        <w:pStyle w:val="Heading1"/>
+        <w:jc w:val="center"/>
+      </w:pPr>
+      <w:r>
+        <w:t>REFERENCES</w:t>
+      </w:r>
+    </w:p>
+    <w:p>
+      <w:pPr>
+        <w:ind w:left="720" w:hanging="720"/>
         <w:rPr>
           <w:sz w:val="24"/>
         </w:rPr>
@@ -9789,8 +10575,23 @@
         <w:rPr>
           <w:sz w:val="24"/>
         </w:rPr>
-        <w:t>REFERENCES</w:t>
+        <w:t xml:space="preserve">Bell, Donald. </w:t>
       </w:r>
+      <w:r>
+        <w:rPr>
+          <w:i/>
+          <w:sz w:val="24"/>
+        </w:rPr>
+        <w:t>UML basics: The sequence diagram</w:t>
+      </w:r>
+      <w:r>
+        <w:rPr>
+          <w:sz w:val="24"/>
+        </w:rPr>
+        <w:t>. IBM Corporation, 14 Feb. 2004. Web. 26 Oct 2014.</w:t>
+      </w:r>
+      <w:bookmarkStart w:id="8" w:name="_GoBack"/>
+      <w:bookmarkEnd w:id="8"/>
     </w:p>
     <w:sectPr>
       <w:pgSz w:w="12240" w:h="15840"/>
@@ -10824,6 +11625,39 @@
       <w:szCs w:val="24"/>
     </w:rPr>
   </w:style>
+  <w:style w:type="paragraph" w:styleId="TOCHeading">
+    <w:name w:val="TOC Heading"/>
+    <w:basedOn w:val="Heading1"/>
+    <w:next w:val="Normal"/>
+    <w:uiPriority w:val="39"/>
+    <w:unhideWhenUsed/>
+    <w:qFormat/>
+    <w:rsid w:val="00713684"/>
+    <w:pPr>
+      <w:spacing w:line="259" w:lineRule="auto"/>
+      <w:outlineLvl w:val="9"/>
+    </w:pPr>
+  </w:style>
+  <w:style w:type="paragraph" w:styleId="TOC1">
+    <w:name w:val="toc 1"/>
+    <w:basedOn w:val="Normal"/>
+    <w:next w:val="Normal"/>
+    <w:autoRedefine/>
+    <w:uiPriority w:val="39"/>
+    <w:unhideWhenUsed/>
+    <w:rsid w:val="00713684"/>
+    <w:pPr>
+      <w:spacing w:after="100"/>
+    </w:pPr>
+  </w:style>
+  <w:style w:type="paragraph" w:styleId="TableofFigures">
+    <w:name w:val="table of figures"/>
+    <w:basedOn w:val="Normal"/>
+    <w:next w:val="Normal"/>
+    <w:uiPriority w:val="99"/>
+    <w:unhideWhenUsed/>
+    <w:rsid w:val="00713684"/>
+  </w:style>
 </w:styles>
 </file>
 
@@ -11038,7 +11872,7 @@
   <w:rsids>
     <w:rsidRoot w:val="00E452A4"/>
     <w:rsid w:val="000754FE"/>
-    <w:rsid w:val="00085F76"/>
+    <w:rsid w:val="000F5450"/>
     <w:rsid w:val="00122C3D"/>
     <w:rsid w:val="00191044"/>
     <w:rsid w:val="00CE3244"/>
@@ -11861,6 +12695,35 @@
 </FormTemplates>
 </file>
 
+<file path=customXml/item3.xml><?xml version="1.0" encoding="utf-8"?>
+<b:Sources xmlns:b="http://schemas.openxmlformats.org/officeDocument/2006/bibliography" xmlns="http://schemas.openxmlformats.org/officeDocument/2006/bibliography" SelectedStyle="\MLASeventhEditionOfficeOnline.xsl" StyleName="MLA" Version="7">
+  <b:Source>
+    <b:Tag>Don04</b:Tag>
+    <b:SourceType>InternetSite</b:SourceType>
+    <b:Guid>{69EDB792-43B6-49C0-9651-69A032BF4EE1}</b:Guid>
+    <b:Title>UML Basics</b:Title>
+    <b:Year>2004</b:Year>
+    <b:Medium>Web</b:Medium>
+    <b:Author>
+      <b:Author>
+        <b:NameList>
+          <b:Person>
+            <b:Last>Bell</b:Last>
+            <b:First>Donald</b:First>
+          </b:Person>
+        </b:NameList>
+      </b:Author>
+    </b:Author>
+    <b:Month>February</b:Month>
+    <b:Day>16</b:Day>
+    <b:YearAccessed>2014</b:YearAccessed>
+    <b:MonthAccessed>October</b:MonthAccessed>
+    <b:DayAccessed>26</b:DayAccessed>
+    <b:RefOrder>1</b:RefOrder>
+  </b:Source>
+</b:Sources>
+</file>
+
 <file path=customXml/itemProps1.xml><?xml version="1.0" encoding="utf-8"?>
 <ds:datastoreItem xmlns:ds="http://schemas.openxmlformats.org/officeDocument/2006/customXml" ds:itemID="{55AF091B-3C7A-41E3-B477-F2FDAA23CFDA}">
   <ds:schemaRefs>
@@ -11875,4 +12738,12 @@
     <ds:schemaRef ds:uri="http://schemas.microsoft.com/sharepoint/v3/contenttype/forms"/>
   </ds:schemaRefs>
 </ds:datastoreItem>
+</file>
+
+<file path=customXml/itemProps3.xml><?xml version="1.0" encoding="utf-8"?>
+<ds:datastoreItem xmlns:ds="http://schemas.openxmlformats.org/officeDocument/2006/customXml" ds:itemID="{126EA268-0314-4104-8CFD-3F182D451A37}">
+  <ds:schemaRefs>
+    <ds:schemaRef ds:uri="http://schemas.openxmlformats.org/officeDocument/2006/bibliography"/>
+  </ds:schemaRefs>
+</ds:datastoreItem>
 </file>
</xml_diff>